<commit_message>
worked on abstract, just need to make it shorter
</commit_message>
<xml_diff>
--- a/PNOM Abstract.docx
+++ b/PNOM Abstract.docx
@@ -144,23 +144,6 @@
           <w:szCs w:val="24"/>
         </w:rPr>
       </w:pPr>
-      <w:r>
-        <w:rPr>
-          <w:rStyle w:val="Hyperlink"/>
-          <w:rFonts w:ascii="Times New Roman" w:hAnsi="Times New Roman" w:cs="Times New Roman"/>
-          <w:sz w:val="24"/>
-          <w:szCs w:val="24"/>
-        </w:rPr>
-        <w:t>EBuchanan@HarrisburgU.edu</w:t>
-      </w:r>
-      <w:r>
-        <w:rPr>
-          <w:rFonts w:ascii="Times New Roman" w:hAnsi="Times New Roman" w:cs="Times New Roman"/>
-          <w:sz w:val="24"/>
-          <w:szCs w:val="24"/>
-        </w:rPr>
-        <w:t xml:space="preserve">, </w:t>
-      </w:r>
       <w:hyperlink r:id="rId5" w:history="1">
         <w:r>
           <w:rPr>
@@ -169,7 +152,7 @@
             <w:sz w:val="24"/>
             <w:szCs w:val="24"/>
           </w:rPr>
-          <w:t>arielle924@live.missouristate.edu</w:t>
+          <w:t>Arielle924@live.missouristate.edu</w:t>
         </w:r>
       </w:hyperlink>
     </w:p>
@@ -183,24 +166,47 @@
           <w:szCs w:val="24"/>
         </w:rPr>
       </w:pPr>
-    </w:p>
-    <w:p>
-      <w:pPr>
-        <w:spacing w:after="0" w:line="240" w:lineRule="auto"/>
-        <w:contextualSpacing/>
-        <w:rPr>
-          <w:rFonts w:ascii="Times New Roman" w:hAnsi="Times New Roman" w:cs="Times New Roman"/>
-          <w:sz w:val="24"/>
-          <w:szCs w:val="24"/>
-        </w:rPr>
-      </w:pPr>
-      <w:r>
+      <w:r>
+        <w:rPr>
+          <w:rStyle w:val="Hyperlink"/>
+          <w:rFonts w:ascii="Times New Roman" w:hAnsi="Times New Roman" w:cs="Times New Roman"/>
+          <w:sz w:val="24"/>
+          <w:szCs w:val="24"/>
+        </w:rPr>
+        <w:t>EBuchanan@HarrisburgU.edu</w:t>
+      </w:r>
+    </w:p>
+    <w:p>
+      <w:pPr>
+        <w:spacing w:after="0" w:line="240" w:lineRule="auto"/>
+        <w:contextualSpacing/>
         <w:rPr>
           <w:rFonts w:ascii="Times New Roman" w:hAnsi="Times New Roman" w:cs="Times New Roman"/>
           <w:b/>
           <w:sz w:val="24"/>
           <w:szCs w:val="24"/>
         </w:rPr>
+      </w:pPr>
+    </w:p>
+    <w:p>
+      <w:pPr>
+        <w:spacing w:after="0" w:line="240" w:lineRule="auto"/>
+        <w:contextualSpacing/>
+        <w:rPr>
+          <w:rFonts w:ascii="Times New Roman" w:hAnsi="Times New Roman" w:cs="Times New Roman"/>
+          <w:sz w:val="24"/>
+          <w:szCs w:val="24"/>
+        </w:rPr>
+      </w:pPr>
+      <w:bookmarkStart w:id="0" w:name="_GoBack"/>
+      <w:bookmarkEnd w:id="0"/>
+      <w:r>
+        <w:rPr>
+          <w:rFonts w:ascii="Times New Roman" w:hAnsi="Times New Roman" w:cs="Times New Roman"/>
+          <w:b/>
+          <w:sz w:val="24"/>
+          <w:szCs w:val="24"/>
+        </w:rPr>
         <w:t>Short abstract:</w:t>
       </w:r>
       <w:r>
@@ -300,143 +306,189 @@
           <w:sz w:val="24"/>
           <w:szCs w:val="24"/>
         </w:rPr>
-        <w:t>Focus on why validated data is important</w:t>
-      </w:r>
-    </w:p>
-    <w:p>
-      <w:pPr>
-        <w:spacing w:after="0" w:line="240" w:lineRule="auto"/>
-        <w:contextualSpacing/>
-        <w:rPr>
-          <w:rFonts w:ascii="Times New Roman" w:hAnsi="Times New Roman" w:cs="Times New Roman"/>
-          <w:sz w:val="24"/>
-          <w:szCs w:val="24"/>
-        </w:rPr>
-      </w:pPr>
-    </w:p>
-    <w:p>
-      <w:pPr>
-        <w:spacing w:after="0" w:line="240" w:lineRule="auto"/>
-        <w:contextualSpacing/>
-        <w:rPr>
-          <w:rFonts w:ascii="Times New Roman" w:hAnsi="Times New Roman" w:cs="Times New Roman"/>
-          <w:sz w:val="24"/>
-          <w:szCs w:val="24"/>
-        </w:rPr>
-      </w:pPr>
-      <w:r>
-        <w:rPr>
-          <w:rFonts w:ascii="Times New Roman" w:hAnsi="Times New Roman" w:cs="Times New Roman"/>
-          <w:sz w:val="24"/>
-          <w:szCs w:val="24"/>
-        </w:rPr>
-        <w:t>Society used to have them all in one place</w:t>
-      </w:r>
-    </w:p>
-    <w:p>
-      <w:pPr>
-        <w:spacing w:after="0" w:line="240" w:lineRule="auto"/>
-        <w:contextualSpacing/>
-        <w:rPr>
-          <w:rFonts w:ascii="Times New Roman" w:hAnsi="Times New Roman" w:cs="Times New Roman"/>
-          <w:sz w:val="24"/>
-          <w:szCs w:val="24"/>
-        </w:rPr>
-      </w:pPr>
-    </w:p>
-    <w:p>
-      <w:pPr>
-        <w:spacing w:after="0" w:line="240" w:lineRule="auto"/>
-        <w:contextualSpacing/>
-        <w:rPr>
-          <w:rFonts w:ascii="Times New Roman" w:hAnsi="Times New Roman" w:cs="Times New Roman"/>
-          <w:sz w:val="24"/>
-          <w:szCs w:val="24"/>
-        </w:rPr>
-      </w:pPr>
-      <w:r>
-        <w:rPr>
-          <w:rFonts w:ascii="Times New Roman" w:hAnsi="Times New Roman" w:cs="Times New Roman"/>
-          <w:sz w:val="24"/>
-          <w:szCs w:val="24"/>
-        </w:rPr>
-        <w:t xml:space="preserve">Now they don’t sad face </w:t>
-      </w:r>
-      <w:r>
-        <w:rPr>
-          <w:rFonts w:ascii="Segoe UI Emoji" w:hAnsi="Segoe UI Emoji" w:cs="Segoe UI Emoji"/>
-          <w:sz w:val="24"/>
-          <w:szCs w:val="24"/>
-        </w:rPr>
-        <w:t>☹</w:t>
-      </w:r>
-      <w:r>
-        <w:rPr>
-          <w:rFonts w:ascii="Times New Roman" w:hAnsi="Times New Roman" w:cs="Times New Roman"/>
-          <w:sz w:val="24"/>
-          <w:szCs w:val="24"/>
-        </w:rPr>
-        <w:t xml:space="preserve"> - makes it harder to find them because even if you are a member it’s still spread across all the journals for the society and totally ignores all the ones that aren’t part the society journals</w:t>
-      </w:r>
-    </w:p>
-    <w:p>
-      <w:pPr>
-        <w:spacing w:after="0" w:line="240" w:lineRule="auto"/>
-        <w:contextualSpacing/>
-        <w:rPr>
-          <w:rFonts w:ascii="Times New Roman" w:hAnsi="Times New Roman" w:cs="Times New Roman"/>
-          <w:sz w:val="24"/>
-          <w:szCs w:val="24"/>
-        </w:rPr>
-      </w:pPr>
-    </w:p>
-    <w:p>
-      <w:pPr>
-        <w:spacing w:after="0" w:line="240" w:lineRule="auto"/>
-        <w:contextualSpacing/>
-        <w:rPr>
-          <w:rFonts w:ascii="Times New Roman" w:hAnsi="Times New Roman" w:cs="Times New Roman"/>
-          <w:sz w:val="24"/>
-          <w:szCs w:val="24"/>
-        </w:rPr>
-      </w:pPr>
-      <w:r>
-        <w:rPr>
-          <w:rFonts w:ascii="Times New Roman" w:hAnsi="Times New Roman" w:cs="Times New Roman"/>
-          <w:sz w:val="24"/>
-          <w:szCs w:val="24"/>
-        </w:rPr>
-        <w:t>Recent trends show tons of publications</w:t>
-      </w:r>
-    </w:p>
-    <w:p>
-      <w:pPr>
-        <w:spacing w:after="0" w:line="240" w:lineRule="auto"/>
-        <w:contextualSpacing/>
-        <w:rPr>
-          <w:rFonts w:ascii="Times New Roman" w:hAnsi="Times New Roman" w:cs="Times New Roman"/>
-          <w:sz w:val="24"/>
-          <w:szCs w:val="24"/>
-        </w:rPr>
-      </w:pPr>
-    </w:p>
-    <w:p>
-      <w:pPr>
-        <w:spacing w:after="0" w:line="240" w:lineRule="auto"/>
-        <w:contextualSpacing/>
-        <w:rPr>
-          <w:rFonts w:ascii="Times New Roman" w:hAnsi="Times New Roman" w:cs="Times New Roman"/>
-          <w:sz w:val="24"/>
-          <w:szCs w:val="24"/>
-        </w:rPr>
-      </w:pPr>
-      <w:r>
-        <w:rPr>
-          <w:rFonts w:ascii="Times New Roman" w:hAnsi="Times New Roman" w:cs="Times New Roman"/>
-          <w:sz w:val="24"/>
-          <w:szCs w:val="24"/>
-        </w:rPr>
-        <w:t>With</w:t>
+        <w:t xml:space="preserve">In psycholinguistic research, it is critical to be able to find and use validated linguistic data, often found online in databases. The Psychonomic </w:t>
+      </w:r>
+      <w:r>
+        <w:rPr>
+          <w:rFonts w:ascii="Times New Roman" w:hAnsi="Times New Roman" w:cs="Times New Roman"/>
+          <w:sz w:val="24"/>
+          <w:szCs w:val="24"/>
+        </w:rPr>
+        <w:t xml:space="preserve">Society </w:t>
+      </w:r>
+      <w:r>
+        <w:rPr>
+          <w:rFonts w:ascii="Times New Roman" w:hAnsi="Times New Roman" w:cs="Times New Roman"/>
+          <w:sz w:val="24"/>
+          <w:szCs w:val="24"/>
+        </w:rPr>
+        <w:t>formerly provided a free list of such sources in one place, but this is no longer the case. E</w:t>
+      </w:r>
+      <w:r>
+        <w:rPr>
+          <w:rFonts w:ascii="Times New Roman" w:hAnsi="Times New Roman" w:cs="Times New Roman"/>
+          <w:sz w:val="24"/>
+          <w:szCs w:val="24"/>
+        </w:rPr>
+        <w:t xml:space="preserve">ven </w:t>
+      </w:r>
+      <w:r>
+        <w:rPr>
+          <w:rFonts w:ascii="Times New Roman" w:hAnsi="Times New Roman" w:cs="Times New Roman"/>
+          <w:sz w:val="24"/>
+          <w:szCs w:val="24"/>
+        </w:rPr>
+        <w:t>for members, the information is</w:t>
+      </w:r>
+      <w:r>
+        <w:rPr>
+          <w:rFonts w:ascii="Times New Roman" w:hAnsi="Times New Roman" w:cs="Times New Roman"/>
+          <w:sz w:val="24"/>
+          <w:szCs w:val="24"/>
+        </w:rPr>
+        <w:t xml:space="preserve"> spread across </w:t>
+      </w:r>
+      <w:r>
+        <w:rPr>
+          <w:rFonts w:ascii="Times New Roman" w:hAnsi="Times New Roman" w:cs="Times New Roman"/>
+          <w:sz w:val="24"/>
+          <w:szCs w:val="24"/>
+        </w:rPr>
+        <w:t>society journals</w:t>
+      </w:r>
+      <w:r>
+        <w:rPr>
+          <w:rFonts w:ascii="Times New Roman" w:hAnsi="Times New Roman" w:cs="Times New Roman"/>
+          <w:sz w:val="24"/>
+          <w:szCs w:val="24"/>
+        </w:rPr>
+        <w:t xml:space="preserve"> and </w:t>
+      </w:r>
+      <w:r>
+        <w:rPr>
+          <w:rFonts w:ascii="Times New Roman" w:hAnsi="Times New Roman" w:cs="Times New Roman"/>
+          <w:sz w:val="24"/>
+          <w:szCs w:val="24"/>
+        </w:rPr>
+        <w:t xml:space="preserve">does not account for references to non-society journals. </w:t>
+      </w:r>
+      <w:r>
+        <w:rPr>
+          <w:rFonts w:ascii="Times New Roman" w:hAnsi="Times New Roman" w:cs="Times New Roman"/>
+          <w:sz w:val="24"/>
+          <w:szCs w:val="24"/>
+        </w:rPr>
+        <w:t xml:space="preserve">For this reason, the Linguistic Annotated Bibliography was created in </w:t>
+      </w:r>
+      <w:commentRangeStart w:id="1"/>
+      <w:r>
+        <w:rPr>
+          <w:rFonts w:ascii="Times New Roman" w:hAnsi="Times New Roman" w:cs="Times New Roman"/>
+          <w:sz w:val="24"/>
+          <w:szCs w:val="24"/>
+        </w:rPr>
+        <w:t>2018</w:t>
+      </w:r>
+      <w:commentRangeEnd w:id="1"/>
+      <w:r>
+        <w:rPr>
+          <w:rStyle w:val="CommentReference"/>
+        </w:rPr>
+        <w:commentReference w:id="1"/>
+      </w:r>
+      <w:r>
+        <w:rPr>
+          <w:rFonts w:ascii="Times New Roman" w:hAnsi="Times New Roman" w:cs="Times New Roman"/>
+          <w:sz w:val="24"/>
+          <w:szCs w:val="24"/>
+        </w:rPr>
+        <w:t xml:space="preserve"> to make validated data easier to find</w:t>
+      </w:r>
+      <w:r>
+        <w:rPr>
+          <w:rFonts w:ascii="Times New Roman" w:hAnsi="Times New Roman" w:cs="Times New Roman"/>
+          <w:sz w:val="24"/>
+          <w:szCs w:val="24"/>
+        </w:rPr>
+        <w:t xml:space="preserve"> (Buchanan, Valentine, &amp; Maxwell, 2018)</w:t>
+      </w:r>
+      <w:r>
+        <w:rPr>
+          <w:rFonts w:ascii="Times New Roman" w:hAnsi="Times New Roman" w:cs="Times New Roman"/>
+          <w:sz w:val="24"/>
+          <w:szCs w:val="24"/>
+        </w:rPr>
+        <w:t>.</w:t>
+      </w:r>
+    </w:p>
+    <w:p>
+      <w:pPr>
+        <w:spacing w:after="0" w:line="240" w:lineRule="auto"/>
+        <w:contextualSpacing/>
+        <w:rPr>
+          <w:rFonts w:ascii="Times New Roman" w:hAnsi="Times New Roman" w:cs="Times New Roman"/>
+          <w:sz w:val="24"/>
+          <w:szCs w:val="24"/>
+        </w:rPr>
+      </w:pPr>
+    </w:p>
+    <w:p>
+      <w:pPr>
+        <w:spacing w:after="0" w:line="240" w:lineRule="auto"/>
+        <w:contextualSpacing/>
+        <w:rPr>
+          <w:rFonts w:ascii="Times New Roman" w:hAnsi="Times New Roman" w:cs="Times New Roman"/>
+          <w:sz w:val="24"/>
+          <w:szCs w:val="24"/>
+        </w:rPr>
+      </w:pPr>
+      <w:r>
+        <w:rPr>
+          <w:rFonts w:ascii="Times New Roman" w:hAnsi="Times New Roman" w:cs="Times New Roman"/>
+          <w:sz w:val="24"/>
+          <w:szCs w:val="24"/>
+        </w:rPr>
+        <w:t xml:space="preserve">Recent trends show </w:t>
+      </w:r>
+      <w:r>
+        <w:rPr>
+          <w:rFonts w:ascii="Times New Roman" w:hAnsi="Times New Roman" w:cs="Times New Roman"/>
+          <w:sz w:val="24"/>
+          <w:szCs w:val="24"/>
+        </w:rPr>
+        <w:t>that there have been a large number</w:t>
+      </w:r>
+      <w:r>
+        <w:rPr>
+          <w:rFonts w:ascii="Times New Roman" w:hAnsi="Times New Roman" w:cs="Times New Roman"/>
+          <w:sz w:val="24"/>
+          <w:szCs w:val="24"/>
+        </w:rPr>
+        <w:t xml:space="preserve"> of publications</w:t>
+      </w:r>
+      <w:r>
+        <w:rPr>
+          <w:rFonts w:ascii="Times New Roman" w:hAnsi="Times New Roman" w:cs="Times New Roman"/>
+          <w:sz w:val="24"/>
+          <w:szCs w:val="24"/>
+        </w:rPr>
+        <w:t xml:space="preserve"> about linguistic datasets</w:t>
+      </w:r>
+      <w:r>
+        <w:rPr>
+          <w:rFonts w:ascii="Times New Roman" w:hAnsi="Times New Roman" w:cs="Times New Roman"/>
+          <w:sz w:val="24"/>
+          <w:szCs w:val="24"/>
+        </w:rPr>
+        <w:t>, and w</w:t>
+      </w:r>
+      <w:r>
+        <w:rPr>
+          <w:rFonts w:ascii="Times New Roman" w:hAnsi="Times New Roman" w:cs="Times New Roman"/>
+          <w:sz w:val="24"/>
+          <w:szCs w:val="24"/>
+        </w:rPr>
+        <w:t>ith</w:t>
       </w:r>
       <w:r>
         <w:rPr>
@@ -593,7 +645,7 @@
         </w:rPr>
         <w:t xml:space="preserve">abstracts currently existing in the LAB (for the </w:t>
       </w:r>
-      <w:commentRangeStart w:id="0"/>
+      <w:commentRangeStart w:id="2"/>
       <w:r>
         <w:rPr>
           <w:rFonts w:ascii="Times New Roman" w:hAnsi="Times New Roman" w:cs="Times New Roman"/>
@@ -602,12 +654,12 @@
         </w:rPr>
         <w:t>“accept”</w:t>
       </w:r>
-      <w:commentRangeEnd w:id="0"/>
+      <w:commentRangeEnd w:id="2"/>
       <w:r>
         <w:rPr>
           <w:rStyle w:val="CommentReference"/>
         </w:rPr>
-        <w:commentReference w:id="0"/>
+        <w:commentReference w:id="2"/>
       </w:r>
       <w:r>
         <w:rPr>
@@ -790,58 +842,236 @@
           <w:sz w:val="24"/>
           <w:szCs w:val="24"/>
         </w:rPr>
-        <w:t>Conclusions</w:t>
-      </w:r>
-      <w:r>
+        <w:t>Conclusions:</w:t>
+      </w:r>
+    </w:p>
+    <w:p>
+      <w:pPr>
+        <w:spacing w:after="0" w:line="240" w:lineRule="auto"/>
+        <w:contextualSpacing/>
+        <w:rPr>
+          <w:rFonts w:ascii="Times New Roman" w:hAnsi="Times New Roman" w:cs="Times New Roman"/>
+          <w:sz w:val="24"/>
+          <w:szCs w:val="24"/>
+        </w:rPr>
+      </w:pPr>
+      <w:r>
+        <w:rPr>
+          <w:rFonts w:ascii="Times New Roman" w:hAnsi="Times New Roman" w:cs="Times New Roman"/>
+          <w:sz w:val="24"/>
+          <w:szCs w:val="24"/>
+        </w:rPr>
+        <w:t>Automation</w:t>
+      </w:r>
+      <w:r>
+        <w:rPr>
+          <w:rFonts w:ascii="Times New Roman" w:hAnsi="Times New Roman" w:cs="Times New Roman"/>
+          <w:sz w:val="24"/>
+          <w:szCs w:val="24"/>
+        </w:rPr>
+        <w:t xml:space="preserve"> will allow the LAB to stay up to date </w:t>
+      </w:r>
+      <w:r>
+        <w:rPr>
+          <w:rFonts w:ascii="Times New Roman" w:hAnsi="Times New Roman" w:cs="Times New Roman"/>
+          <w:sz w:val="24"/>
+          <w:szCs w:val="24"/>
+        </w:rPr>
+        <w:t>with</w:t>
+      </w:r>
+      <w:r>
+        <w:rPr>
+          <w:rFonts w:ascii="Times New Roman" w:hAnsi="Times New Roman" w:cs="Times New Roman"/>
+          <w:sz w:val="24"/>
+          <w:szCs w:val="24"/>
+        </w:rPr>
+        <w:t xml:space="preserve"> </w:t>
+      </w:r>
+      <w:r>
+        <w:rPr>
+          <w:rFonts w:ascii="Times New Roman" w:hAnsi="Times New Roman" w:cs="Times New Roman"/>
+          <w:sz w:val="24"/>
+          <w:szCs w:val="24"/>
+        </w:rPr>
+        <w:t>a</w:t>
+      </w:r>
+      <w:r>
+        <w:rPr>
+          <w:rFonts w:ascii="Times New Roman" w:hAnsi="Times New Roman" w:cs="Times New Roman"/>
+          <w:sz w:val="24"/>
+          <w:szCs w:val="24"/>
+        </w:rPr>
+        <w:t xml:space="preserve"> vast number of</w:t>
+      </w:r>
+      <w:r>
+        <w:rPr>
+          <w:rFonts w:ascii="Times New Roman" w:hAnsi="Times New Roman" w:cs="Times New Roman"/>
+          <w:sz w:val="24"/>
+          <w:szCs w:val="24"/>
+        </w:rPr>
+        <w:t xml:space="preserve"> resources as they are published</w:t>
+      </w:r>
+      <w:r>
+        <w:rPr>
+          <w:rFonts w:ascii="Times New Roman" w:hAnsi="Times New Roman" w:cs="Times New Roman"/>
+          <w:sz w:val="24"/>
+          <w:szCs w:val="24"/>
+        </w:rPr>
+        <w:t>, while crowdsourcing features will</w:t>
+      </w:r>
+      <w:r>
+        <w:rPr>
+          <w:rFonts w:ascii="Times New Roman" w:hAnsi="Times New Roman" w:cs="Times New Roman"/>
+          <w:sz w:val="24"/>
+          <w:szCs w:val="24"/>
+        </w:rPr>
+        <w:t xml:space="preserve"> allow users to provide information to others about </w:t>
+      </w:r>
+      <w:r>
+        <w:rPr>
+          <w:rFonts w:ascii="Times New Roman" w:hAnsi="Times New Roman" w:cs="Times New Roman"/>
+          <w:sz w:val="24"/>
+          <w:szCs w:val="24"/>
+        </w:rPr>
+        <w:lastRenderedPageBreak/>
+        <w:t>the usefulness of data.</w:t>
+      </w:r>
+      <w:r>
+        <w:rPr>
+          <w:rFonts w:ascii="Times New Roman" w:hAnsi="Times New Roman" w:cs="Times New Roman"/>
+          <w:sz w:val="24"/>
+          <w:szCs w:val="24"/>
+        </w:rPr>
+        <w:t xml:space="preserve"> </w:t>
+      </w:r>
+      <w:r>
+        <w:rPr>
+          <w:rFonts w:ascii="Times New Roman" w:hAnsi="Times New Roman" w:cs="Times New Roman"/>
+          <w:sz w:val="24"/>
+          <w:szCs w:val="24"/>
+        </w:rPr>
+        <w:t>With these features, the</w:t>
+      </w:r>
+      <w:r>
+        <w:rPr>
+          <w:rFonts w:ascii="Times New Roman" w:hAnsi="Times New Roman" w:cs="Times New Roman"/>
+          <w:sz w:val="24"/>
+          <w:szCs w:val="24"/>
+        </w:rPr>
+        <w:t xml:space="preserve"> LAB</w:t>
+      </w:r>
+      <w:r>
+        <w:rPr>
+          <w:rFonts w:ascii="Times New Roman" w:hAnsi="Times New Roman" w:cs="Times New Roman"/>
+          <w:sz w:val="24"/>
+          <w:szCs w:val="24"/>
+        </w:rPr>
+        <w:t xml:space="preserve"> can</w:t>
+      </w:r>
+      <w:r>
+        <w:rPr>
+          <w:rFonts w:ascii="Times New Roman" w:hAnsi="Times New Roman" w:cs="Times New Roman"/>
+          <w:sz w:val="24"/>
+          <w:szCs w:val="24"/>
+        </w:rPr>
+        <w:t xml:space="preserve"> more effectively make validated </w:t>
+      </w:r>
+      <w:r>
+        <w:rPr>
+          <w:rFonts w:ascii="Times New Roman" w:hAnsi="Times New Roman" w:cs="Times New Roman"/>
+          <w:sz w:val="24"/>
+          <w:szCs w:val="24"/>
+        </w:rPr>
+        <w:t>psycho</w:t>
+      </w:r>
+      <w:r>
+        <w:rPr>
+          <w:rFonts w:ascii="Times New Roman" w:hAnsi="Times New Roman" w:cs="Times New Roman"/>
+          <w:sz w:val="24"/>
+          <w:szCs w:val="24"/>
+        </w:rPr>
+        <w:t xml:space="preserve">linguistic data </w:t>
+      </w:r>
+      <w:r>
+        <w:rPr>
+          <w:rFonts w:ascii="Times New Roman" w:hAnsi="Times New Roman" w:cs="Times New Roman"/>
+          <w:sz w:val="24"/>
+          <w:szCs w:val="24"/>
+        </w:rPr>
+        <w:t>easy to find.</w:t>
+      </w:r>
+    </w:p>
+    <w:p>
+      <w:pPr>
+        <w:spacing w:after="0" w:line="240" w:lineRule="auto"/>
+        <w:contextualSpacing/>
+        <w:rPr>
+          <w:rFonts w:ascii="Times New Roman" w:hAnsi="Times New Roman" w:cs="Times New Roman"/>
+          <w:sz w:val="24"/>
+          <w:szCs w:val="24"/>
+        </w:rPr>
+      </w:pPr>
+    </w:p>
+    <w:p>
+      <w:pPr>
+        <w:spacing w:after="0" w:line="240" w:lineRule="auto"/>
+        <w:contextualSpacing/>
         <w:rPr>
           <w:rFonts w:ascii="Times New Roman" w:hAnsi="Times New Roman" w:cs="Times New Roman"/>
           <w:b/>
           <w:sz w:val="24"/>
           <w:szCs w:val="24"/>
         </w:rPr>
-        <w:t>:</w:t>
-      </w:r>
-    </w:p>
-    <w:p>
-      <w:pPr>
-        <w:spacing w:after="0" w:line="240" w:lineRule="auto"/>
-        <w:contextualSpacing/>
-        <w:rPr>
-          <w:rFonts w:ascii="Times New Roman" w:hAnsi="Times New Roman" w:cs="Times New Roman"/>
-          <w:sz w:val="24"/>
-          <w:szCs w:val="24"/>
-        </w:rPr>
-      </w:pPr>
-      <w:r>
-        <w:rPr>
-          <w:rFonts w:ascii="Times New Roman" w:hAnsi="Times New Roman" w:cs="Times New Roman"/>
-          <w:sz w:val="24"/>
-          <w:szCs w:val="24"/>
-        </w:rPr>
-        <w:t>Crowdsourcing + automation = win</w:t>
-      </w:r>
-    </w:p>
-    <w:p>
-      <w:pPr>
-        <w:spacing w:after="0" w:line="240" w:lineRule="auto"/>
-        <w:contextualSpacing/>
-        <w:rPr>
-          <w:rFonts w:ascii="Times New Roman" w:hAnsi="Times New Roman" w:cs="Times New Roman"/>
-          <w:sz w:val="24"/>
-          <w:szCs w:val="24"/>
-        </w:rPr>
-      </w:pPr>
-    </w:p>
-    <w:p>
-      <w:pPr>
-        <w:spacing w:after="0" w:line="240" w:lineRule="auto"/>
-        <w:contextualSpacing/>
+      </w:pPr>
+      <w:r>
         <w:rPr>
           <w:rFonts w:ascii="Times New Roman" w:hAnsi="Times New Roman" w:cs="Times New Roman"/>
           <w:b/>
           <w:sz w:val="24"/>
           <w:szCs w:val="24"/>
         </w:rPr>
+        <w:t>Mailing address:</w:t>
+      </w:r>
+    </w:p>
+    <w:p>
+      <w:pPr>
+        <w:spacing w:after="0" w:line="240" w:lineRule="auto"/>
+        <w:contextualSpacing/>
+        <w:rPr>
+          <w:rFonts w:ascii="Times New Roman" w:hAnsi="Times New Roman" w:cs="Times New Roman"/>
+          <w:sz w:val="24"/>
+          <w:szCs w:val="24"/>
+        </w:rPr>
+      </w:pPr>
+      <w:r>
+        <w:rPr>
+          <w:rFonts w:ascii="Times New Roman" w:hAnsi="Times New Roman" w:cs="Times New Roman"/>
+          <w:sz w:val="24"/>
+          <w:szCs w:val="24"/>
+        </w:rPr>
+        <w:t>?</w:t>
+      </w:r>
+    </w:p>
+    <w:p>
+      <w:pPr>
+        <w:spacing w:after="0" w:line="240" w:lineRule="auto"/>
+        <w:contextualSpacing/>
+        <w:rPr>
+          <w:rFonts w:ascii="Times New Roman" w:hAnsi="Times New Roman" w:cs="Times New Roman"/>
+          <w:sz w:val="24"/>
+          <w:szCs w:val="24"/>
+        </w:rPr>
+      </w:pPr>
+    </w:p>
+    <w:p>
+      <w:pPr>
+        <w:spacing w:after="0" w:line="240" w:lineRule="auto"/>
+        <w:contextualSpacing/>
+        <w:rPr>
+          <w:rFonts w:ascii="Times New Roman" w:hAnsi="Times New Roman" w:cs="Times New Roman"/>
+          <w:sz w:val="24"/>
+          <w:szCs w:val="24"/>
+        </w:rPr>
       </w:pPr>
       <w:r>
         <w:rPr>
@@ -850,57 +1080,6 @@
           <w:sz w:val="24"/>
           <w:szCs w:val="24"/>
         </w:rPr>
-        <w:lastRenderedPageBreak/>
-        <w:t>Mailing address:</w:t>
-      </w:r>
-    </w:p>
-    <w:p>
-      <w:pPr>
-        <w:spacing w:after="0" w:line="240" w:lineRule="auto"/>
-        <w:contextualSpacing/>
-        <w:rPr>
-          <w:rFonts w:ascii="Times New Roman" w:hAnsi="Times New Roman" w:cs="Times New Roman"/>
-          <w:sz w:val="24"/>
-          <w:szCs w:val="24"/>
-        </w:rPr>
-      </w:pPr>
-      <w:r>
-        <w:rPr>
-          <w:rFonts w:ascii="Times New Roman" w:hAnsi="Times New Roman" w:cs="Times New Roman"/>
-          <w:sz w:val="24"/>
-          <w:szCs w:val="24"/>
-        </w:rPr>
-        <w:t>?</w:t>
-      </w:r>
-    </w:p>
-    <w:p>
-      <w:pPr>
-        <w:spacing w:after="0" w:line="240" w:lineRule="auto"/>
-        <w:contextualSpacing/>
-        <w:rPr>
-          <w:rFonts w:ascii="Times New Roman" w:hAnsi="Times New Roman" w:cs="Times New Roman"/>
-          <w:sz w:val="24"/>
-          <w:szCs w:val="24"/>
-        </w:rPr>
-      </w:pPr>
-    </w:p>
-    <w:p>
-      <w:pPr>
-        <w:spacing w:after="0" w:line="240" w:lineRule="auto"/>
-        <w:contextualSpacing/>
-        <w:rPr>
-          <w:rFonts w:ascii="Times New Roman" w:hAnsi="Times New Roman" w:cs="Times New Roman"/>
-          <w:sz w:val="24"/>
-          <w:szCs w:val="24"/>
-        </w:rPr>
-      </w:pPr>
-      <w:r>
-        <w:rPr>
-          <w:rFonts w:ascii="Times New Roman" w:hAnsi="Times New Roman" w:cs="Times New Roman"/>
-          <w:b/>
-          <w:sz w:val="24"/>
-          <w:szCs w:val="24"/>
-        </w:rPr>
         <w:t>Submission type:</w:t>
       </w:r>
       <w:r>
@@ -921,93 +1100,6 @@
       </w:r>
     </w:p>
     <w:p/>
-    <w:p/>
-    <w:p>
-      <w:r>
-        <w:t>Submission Info</w:t>
-      </w:r>
-      <w:bookmarkStart w:id="1" w:name="_GoBack"/>
-      <w:bookmarkEnd w:id="1"/>
-    </w:p>
-    <w:p>
-      <w:pPr>
-        <w:numPr>
-          <w:ilvl w:val="0"/>
-          <w:numId w:val="1"/>
-        </w:numPr>
-      </w:pPr>
-      <w:r>
-        <w:t>Applicants must submit a sponsored Psychonomic Society abstract AND an online application for the Graduate Travel Award by April 22.</w:t>
-      </w:r>
-    </w:p>
-    <w:p>
-      <w:pPr>
-        <w:numPr>
-          <w:ilvl w:val="0"/>
-          <w:numId w:val="1"/>
-        </w:numPr>
-      </w:pPr>
-      <w:r>
-        <w:t>Applications must include:</w:t>
-      </w:r>
-    </w:p>
-    <w:p>
-      <w:pPr>
-        <w:numPr>
-          <w:ilvl w:val="1"/>
-          <w:numId w:val="1"/>
-        </w:numPr>
-      </w:pPr>
-      <w:r>
-        <w:t>Research summary (1,000 words + figure + references) that includes how the research fits into the “big picture.”</w:t>
-      </w:r>
-    </w:p>
-    <w:p>
-      <w:pPr>
-        <w:numPr>
-          <w:ilvl w:val="1"/>
-          <w:numId w:val="1"/>
-        </w:numPr>
-      </w:pPr>
-      <w:r>
-        <w:t>Summary must be written by the applicant.</w:t>
-      </w:r>
-    </w:p>
-    <w:p>
-      <w:pPr>
-        <w:numPr>
-          <w:ilvl w:val="1"/>
-          <w:numId w:val="1"/>
-        </w:numPr>
-      </w:pPr>
-      <w:r>
-        <w:t>A letter of support from a sponsor -- who must be a Fellow (who has paid 2019 dues) or Emeritus Fellow -- even if the sponsor is an author on the poster.</w:t>
-      </w:r>
-    </w:p>
-    <w:p>
-      <w:r>
-        <w:rPr>
-          <w:b/>
-          <w:bCs/>
-        </w:rPr>
-        <w:t>Deadline</w:t>
-      </w:r>
-    </w:p>
-    <w:p>
-      <w:r>
-        <w:t>The deadline is </w:t>
-      </w:r>
-      <w:r>
-        <w:rPr>
-          <w:b/>
-          <w:bCs/>
-        </w:rPr>
-        <w:t>April 22, 2019</w:t>
-      </w:r>
-      <w:r>
-        <w:t>. Please submit nominations for consideration by the Program Committee so awardees can plan to attend and be recognized during the Business Meeting at the 2019 Annual Meeting of the Psychonomic Society in Montréal, Québec, Canada.</w:t>
-      </w:r>
-    </w:p>
     <w:p/>
     <w:sectPr>
       <w:pgSz w:w="12240" w:h="15840"/>
@@ -1021,7 +1113,23 @@
 
 <file path=word/comments.xml><?xml version="1.0" encoding="utf-8"?>
 <w:comments xmlns:wpc="http://schemas.microsoft.com/office/word/2010/wordprocessingCanvas" xmlns:cx="http://schemas.microsoft.com/office/drawing/2014/chartex" xmlns:cx1="http://schemas.microsoft.com/office/drawing/2015/9/8/chartex" xmlns:cx2="http://schemas.microsoft.com/office/drawing/2015/10/21/chartex" xmlns:cx3="http://schemas.microsoft.com/office/drawing/2016/5/9/chartex" xmlns:cx4="http://schemas.microsoft.com/office/drawing/2016/5/10/chartex" xmlns:cx5="http://schemas.microsoft.com/office/drawing/2016/5/11/chartex" xmlns:cx6="http://schemas.microsoft.com/office/drawing/2016/5/12/chartex" xmlns:cx7="http://schemas.microsoft.com/office/drawing/2016/5/13/chartex" xmlns:cx8="http://schemas.microsoft.com/office/drawing/2016/5/14/chartex" xmlns:mc="http://schemas.openxmlformats.org/markup-compatibility/2006" xmlns:aink="http://schemas.microsoft.com/office/drawing/2016/ink" xmlns:am3d="http://schemas.microsoft.com/office/drawing/2017/model3d" xmlns:o="urn:schemas-microsoft-com:office:office" xmlns:r="http://schemas.openxmlformats.org/officeDocument/2006/relationships" xmlns:m="http://schemas.openxmlformats.org/officeDocument/2006/math" xmlns:v="urn:schemas-microsoft-com:vml" xmlns:wp14="http://schemas.microsoft.com/office/word/2010/wordprocessingDrawing" xmlns:wp="http://schemas.openxmlformats.org/drawingml/2006/wordprocessingDrawing" xmlns:w10="urn:schemas-microsoft-com:office:word" xmlns:w="http://schemas.openxmlformats.org/wordprocessingml/2006/main" xmlns:w14="http://schemas.microsoft.com/office/word/2010/wordml" xmlns:w15="http://schemas.microsoft.com/office/word/2012/wordml" xmlns:w16cid="http://schemas.microsoft.com/office/word/2016/wordml/cid" xmlns:w16se="http://schemas.microsoft.com/office/word/2015/wordml/symex" xmlns:wpg="http://schemas.microsoft.com/office/word/2010/wordprocessingGroup" xmlns:wpi="http://schemas.microsoft.com/office/word/2010/wordprocessingInk" xmlns:wne="http://schemas.microsoft.com/office/word/2006/wordml" xmlns:wps="http://schemas.microsoft.com/office/word/2010/wordprocessingShape" mc:Ignorable="w14 w15 w16se w16cid wp14">
-  <w:comment w:id="0" w:author="Ari Cunningham" w:date="2019-04-17T13:13:00Z" w:initials="AC">
+  <w:comment w:id="1" w:author="Ari Cunningham" w:date="2019-06-22T20:47:00Z" w:initials="AC">
+    <w:p>
+      <w:pPr>
+        <w:pStyle w:val="CommentText"/>
+      </w:pPr>
+      <w:r>
+        <w:rPr>
+          <w:rStyle w:val="CommentReference"/>
+        </w:rPr>
+        <w:annotationRef/>
+      </w:r>
+      <w:r>
+        <w:t>Used the year of the article. Was the LAB available at all before that?</w:t>
+      </w:r>
+    </w:p>
+  </w:comment>
+  <w:comment w:id="2" w:author="Ari Cunningham" w:date="2019-04-17T13:13:00Z" w:initials="AC">
     <w:p>
       <w:pPr>
         <w:pStyle w:val="CommentText"/>
@@ -1042,12 +1150,14 @@
 
 <file path=word/commentsExtended.xml><?xml version="1.0" encoding="utf-8"?>
 <w15:commentsEx xmlns:wpc="http://schemas.microsoft.com/office/word/2010/wordprocessingCanvas" xmlns:cx="http://schemas.microsoft.com/office/drawing/2014/chartex" xmlns:cx1="http://schemas.microsoft.com/office/drawing/2015/9/8/chartex" xmlns:cx2="http://schemas.microsoft.com/office/drawing/2015/10/21/chartex" xmlns:cx3="http://schemas.microsoft.com/office/drawing/2016/5/9/chartex" xmlns:cx4="http://schemas.microsoft.com/office/drawing/2016/5/10/chartex" xmlns:cx5="http://schemas.microsoft.com/office/drawing/2016/5/11/chartex" xmlns:cx6="http://schemas.microsoft.com/office/drawing/2016/5/12/chartex" xmlns:cx7="http://schemas.microsoft.com/office/drawing/2016/5/13/chartex" xmlns:cx8="http://schemas.microsoft.com/office/drawing/2016/5/14/chartex" xmlns:mc="http://schemas.openxmlformats.org/markup-compatibility/2006" xmlns:aink="http://schemas.microsoft.com/office/drawing/2016/ink" xmlns:am3d="http://schemas.microsoft.com/office/drawing/2017/model3d" xmlns:o="urn:schemas-microsoft-com:office:office" xmlns:r="http://schemas.openxmlformats.org/officeDocument/2006/relationships" xmlns:m="http://schemas.openxmlformats.org/officeDocument/2006/math" xmlns:v="urn:schemas-microsoft-com:vml" xmlns:wp14="http://schemas.microsoft.com/office/word/2010/wordprocessingDrawing" xmlns:wp="http://schemas.openxmlformats.org/drawingml/2006/wordprocessingDrawing" xmlns:w10="urn:schemas-microsoft-com:office:word" xmlns:w="http://schemas.openxmlformats.org/wordprocessingml/2006/main" xmlns:w14="http://schemas.microsoft.com/office/word/2010/wordml" xmlns:w15="http://schemas.microsoft.com/office/word/2012/wordml" xmlns:w16cid="http://schemas.microsoft.com/office/word/2016/wordml/cid" xmlns:w16se="http://schemas.microsoft.com/office/word/2015/wordml/symex" xmlns:wpg="http://schemas.microsoft.com/office/word/2010/wordprocessingGroup" xmlns:wpi="http://schemas.microsoft.com/office/word/2010/wordprocessingInk" xmlns:wne="http://schemas.microsoft.com/office/word/2006/wordml" xmlns:wps="http://schemas.microsoft.com/office/word/2010/wordprocessingShape" mc:Ignorable="w14 w15 w16se w16cid wp14">
+  <w15:commentEx w15:paraId="2B37CF5B" w15:done="0"/>
   <w15:commentEx w15:paraId="0EA73D46" w15:done="0"/>
 </w15:commentsEx>
 </file>
 
 <file path=word/commentsIds.xml><?xml version="1.0" encoding="utf-8"?>
 <w16cid:commentsIds xmlns:wpc="http://schemas.microsoft.com/office/word/2010/wordprocessingCanvas" xmlns:cx="http://schemas.microsoft.com/office/drawing/2014/chartex" xmlns:cx1="http://schemas.microsoft.com/office/drawing/2015/9/8/chartex" xmlns:cx2="http://schemas.microsoft.com/office/drawing/2015/10/21/chartex" xmlns:cx3="http://schemas.microsoft.com/office/drawing/2016/5/9/chartex" xmlns:cx4="http://schemas.microsoft.com/office/drawing/2016/5/10/chartex" xmlns:cx5="http://schemas.microsoft.com/office/drawing/2016/5/11/chartex" xmlns:cx6="http://schemas.microsoft.com/office/drawing/2016/5/12/chartex" xmlns:cx7="http://schemas.microsoft.com/office/drawing/2016/5/13/chartex" xmlns:cx8="http://schemas.microsoft.com/office/drawing/2016/5/14/chartex" xmlns:mc="http://schemas.openxmlformats.org/markup-compatibility/2006" xmlns:aink="http://schemas.microsoft.com/office/drawing/2016/ink" xmlns:am3d="http://schemas.microsoft.com/office/drawing/2017/model3d" xmlns:o="urn:schemas-microsoft-com:office:office" xmlns:r="http://schemas.openxmlformats.org/officeDocument/2006/relationships" xmlns:m="http://schemas.openxmlformats.org/officeDocument/2006/math" xmlns:v="urn:schemas-microsoft-com:vml" xmlns:wp14="http://schemas.microsoft.com/office/word/2010/wordprocessingDrawing" xmlns:wp="http://schemas.openxmlformats.org/drawingml/2006/wordprocessingDrawing" xmlns:w10="urn:schemas-microsoft-com:office:word" xmlns:w="http://schemas.openxmlformats.org/wordprocessingml/2006/main" xmlns:w14="http://schemas.microsoft.com/office/word/2010/wordml" xmlns:w15="http://schemas.microsoft.com/office/word/2012/wordml" xmlns:w16cid="http://schemas.microsoft.com/office/word/2016/wordml/cid" xmlns:w16se="http://schemas.microsoft.com/office/word/2015/wordml/symex" xmlns:wpg="http://schemas.microsoft.com/office/word/2010/wordprocessingGroup" xmlns:wpi="http://schemas.microsoft.com/office/word/2010/wordprocessingInk" xmlns:wne="http://schemas.microsoft.com/office/word/2006/wordml" xmlns:wps="http://schemas.microsoft.com/office/word/2010/wordprocessingShape" mc:Ignorable="w14 w15 w16se w16cid wp14">
+  <w16cid:commentId w16cid:paraId="2B37CF5B" w16cid:durableId="20B91272"/>
   <w16cid:commentId w16cid:paraId="0EA73D46" w16cid:durableId="2061A4EC"/>
 </w16cid:commentsIds>
 </file>
@@ -1618,6 +1728,7 @@
   <w:style w:type="character" w:default="1" w:styleId="DefaultParagraphFont">
     <w:name w:val="Default Paragraph Font"/>
     <w:uiPriority w:val="1"/>
+    <w:semiHidden/>
     <w:unhideWhenUsed/>
   </w:style>
   <w:style w:type="table" w:default="1" w:styleId="TableNormal">
@@ -1748,6 +1859,18 @@
       <w:rFonts w:ascii="Segoe UI" w:hAnsi="Segoe UI" w:cs="Segoe UI"/>
       <w:sz w:val="18"/>
       <w:szCs w:val="18"/>
+    </w:rPr>
+  </w:style>
+  <w:style w:type="character" w:styleId="UnresolvedMention">
+    <w:name w:val="Unresolved Mention"/>
+    <w:basedOn w:val="DefaultParagraphFont"/>
+    <w:uiPriority w:val="99"/>
+    <w:semiHidden/>
+    <w:unhideWhenUsed/>
+    <w:rsid w:val="009326ED"/>
+    <w:rPr>
+      <w:color w:val="605E5C"/>
+      <w:shd w:val="clear" w:color="auto" w:fill="E1DFDD"/>
     </w:rPr>
   </w:style>
 </w:styles>

</xml_diff>

<commit_message>
shortened it a bit, still needs work
</commit_message>
<xml_diff>
--- a/PNOM Abstract.docx
+++ b/PNOM Abstract.docx
@@ -198,8 +198,6 @@
           <w:szCs w:val="24"/>
         </w:rPr>
       </w:pPr>
-      <w:bookmarkStart w:id="0" w:name="_GoBack"/>
-      <w:bookmarkEnd w:id="0"/>
       <w:r>
         <w:rPr>
           <w:rFonts w:ascii="Times New Roman" w:hAnsi="Times New Roman" w:cs="Times New Roman"/>
@@ -255,31 +253,17 @@
           <w:sz w:val="24"/>
           <w:szCs w:val="24"/>
         </w:rPr>
-        <w:t>Full abstract:</w:t>
-      </w:r>
-    </w:p>
-    <w:p>
-      <w:pPr>
-        <w:spacing w:after="0" w:line="240" w:lineRule="auto"/>
-        <w:contextualSpacing/>
-        <w:rPr>
-          <w:rFonts w:ascii="Times New Roman" w:hAnsi="Times New Roman" w:cs="Times New Roman"/>
-          <w:sz w:val="24"/>
-          <w:szCs w:val="24"/>
-        </w:rPr>
-      </w:pPr>
-    </w:p>
-    <w:p>
-      <w:pPr>
-        <w:spacing w:after="0" w:line="240" w:lineRule="auto"/>
-        <w:contextualSpacing/>
+        <w:t>Full abstract</w:t>
+      </w:r>
+      <w:r>
         <w:rPr>
           <w:rFonts w:ascii="Times New Roman" w:hAnsi="Times New Roman" w:cs="Times New Roman"/>
           <w:b/>
           <w:sz w:val="24"/>
           <w:szCs w:val="24"/>
         </w:rPr>
-      </w:pPr>
+        <w:t xml:space="preserve"> (250 words)</w:t>
+      </w:r>
       <w:r>
         <w:rPr>
           <w:rFonts w:ascii="Times New Roman" w:hAnsi="Times New Roman" w:cs="Times New Roman"/>
@@ -287,6 +271,38 @@
           <w:sz w:val="24"/>
           <w:szCs w:val="24"/>
         </w:rPr>
+        <w:t>:</w:t>
+      </w:r>
+    </w:p>
+    <w:p>
+      <w:pPr>
+        <w:spacing w:after="0" w:line="240" w:lineRule="auto"/>
+        <w:contextualSpacing/>
+        <w:rPr>
+          <w:rFonts w:ascii="Times New Roman" w:hAnsi="Times New Roman" w:cs="Times New Roman"/>
+          <w:sz w:val="24"/>
+          <w:szCs w:val="24"/>
+        </w:rPr>
+      </w:pPr>
+    </w:p>
+    <w:p>
+      <w:pPr>
+        <w:spacing w:after="0" w:line="240" w:lineRule="auto"/>
+        <w:contextualSpacing/>
+        <w:rPr>
+          <w:rFonts w:ascii="Times New Roman" w:hAnsi="Times New Roman" w:cs="Times New Roman"/>
+          <w:b/>
+          <w:sz w:val="24"/>
+          <w:szCs w:val="24"/>
+        </w:rPr>
+      </w:pPr>
+      <w:r>
+        <w:rPr>
+          <w:rFonts w:ascii="Times New Roman" w:hAnsi="Times New Roman" w:cs="Times New Roman"/>
+          <w:b/>
+          <w:sz w:val="24"/>
+          <w:szCs w:val="24"/>
+        </w:rPr>
         <w:t>Problem:</w:t>
       </w:r>
     </w:p>
@@ -306,79 +322,314 @@
           <w:sz w:val="24"/>
           <w:szCs w:val="24"/>
         </w:rPr>
-        <w:t xml:space="preserve">In psycholinguistic research, it is critical to be able to find and use validated linguistic data, often found online in databases. The Psychonomic </w:t>
-      </w:r>
-      <w:r>
-        <w:rPr>
-          <w:rFonts w:ascii="Times New Roman" w:hAnsi="Times New Roman" w:cs="Times New Roman"/>
-          <w:sz w:val="24"/>
-          <w:szCs w:val="24"/>
-        </w:rPr>
-        <w:t xml:space="preserve">Society </w:t>
-      </w:r>
-      <w:r>
-        <w:rPr>
-          <w:rFonts w:ascii="Times New Roman" w:hAnsi="Times New Roman" w:cs="Times New Roman"/>
-          <w:sz w:val="24"/>
-          <w:szCs w:val="24"/>
-        </w:rPr>
-        <w:t>formerly provided a free list of such sources in one place, but this is no longer the case. E</w:t>
-      </w:r>
-      <w:r>
-        <w:rPr>
-          <w:rFonts w:ascii="Times New Roman" w:hAnsi="Times New Roman" w:cs="Times New Roman"/>
-          <w:sz w:val="24"/>
-          <w:szCs w:val="24"/>
-        </w:rPr>
-        <w:t xml:space="preserve">ven </w:t>
-      </w:r>
-      <w:r>
-        <w:rPr>
-          <w:rFonts w:ascii="Times New Roman" w:hAnsi="Times New Roman" w:cs="Times New Roman"/>
-          <w:sz w:val="24"/>
-          <w:szCs w:val="24"/>
-        </w:rPr>
-        <w:t>for members, the information is</w:t>
-      </w:r>
-      <w:r>
-        <w:rPr>
-          <w:rFonts w:ascii="Times New Roman" w:hAnsi="Times New Roman" w:cs="Times New Roman"/>
-          <w:sz w:val="24"/>
-          <w:szCs w:val="24"/>
-        </w:rPr>
-        <w:t xml:space="preserve"> spread across </w:t>
-      </w:r>
-      <w:r>
-        <w:rPr>
-          <w:rFonts w:ascii="Times New Roman" w:hAnsi="Times New Roman" w:cs="Times New Roman"/>
-          <w:sz w:val="24"/>
-          <w:szCs w:val="24"/>
-        </w:rPr>
-        <w:t>society journals</w:t>
-      </w:r>
-      <w:r>
-        <w:rPr>
-          <w:rFonts w:ascii="Times New Roman" w:hAnsi="Times New Roman" w:cs="Times New Roman"/>
-          <w:sz w:val="24"/>
-          <w:szCs w:val="24"/>
-        </w:rPr>
-        <w:t xml:space="preserve"> and </w:t>
-      </w:r>
-      <w:r>
-        <w:rPr>
-          <w:rFonts w:ascii="Times New Roman" w:hAnsi="Times New Roman" w:cs="Times New Roman"/>
-          <w:sz w:val="24"/>
-          <w:szCs w:val="24"/>
-        </w:rPr>
-        <w:t xml:space="preserve">does not account for references to non-society journals. </w:t>
-      </w:r>
-      <w:r>
-        <w:rPr>
-          <w:rFonts w:ascii="Times New Roman" w:hAnsi="Times New Roman" w:cs="Times New Roman"/>
-          <w:sz w:val="24"/>
-          <w:szCs w:val="24"/>
-        </w:rPr>
-        <w:t xml:space="preserve">For this reason, the Linguistic Annotated Bibliography was created in </w:t>
+        <w:t xml:space="preserve">In psycholinguistic research, it is critical to be able to find and use validated linguistic data. </w:t>
+      </w:r>
+      <w:r>
+        <w:rPr>
+          <w:rFonts w:ascii="Times New Roman" w:hAnsi="Times New Roman" w:cs="Times New Roman"/>
+          <w:sz w:val="24"/>
+          <w:szCs w:val="24"/>
+        </w:rPr>
+        <w:t xml:space="preserve">Recent trends show </w:t>
+      </w:r>
+      <w:r>
+        <w:rPr>
+          <w:rFonts w:ascii="Times New Roman" w:hAnsi="Times New Roman" w:cs="Times New Roman"/>
+          <w:sz w:val="24"/>
+          <w:szCs w:val="24"/>
+        </w:rPr>
+        <w:t>that there have been a large number</w:t>
+      </w:r>
+      <w:r>
+        <w:rPr>
+          <w:rFonts w:ascii="Times New Roman" w:hAnsi="Times New Roman" w:cs="Times New Roman"/>
+          <w:sz w:val="24"/>
+          <w:szCs w:val="24"/>
+        </w:rPr>
+        <w:t xml:space="preserve"> of publications</w:t>
+      </w:r>
+      <w:r>
+        <w:rPr>
+          <w:rFonts w:ascii="Times New Roman" w:hAnsi="Times New Roman" w:cs="Times New Roman"/>
+          <w:sz w:val="24"/>
+          <w:szCs w:val="24"/>
+        </w:rPr>
+        <w:t xml:space="preserve"> about linguistic datasets, and with new publications becoming available at this rate, it can be difficult for researchers to sort through them and find the resources most relevant to them. </w:t>
+      </w:r>
+      <w:r>
+        <w:rPr>
+          <w:rFonts w:ascii="Times New Roman" w:hAnsi="Times New Roman" w:cs="Times New Roman"/>
+          <w:sz w:val="24"/>
+          <w:szCs w:val="24"/>
+        </w:rPr>
+        <w:t>T</w:t>
+      </w:r>
+      <w:r>
+        <w:rPr>
+          <w:rFonts w:ascii="Times New Roman" w:hAnsi="Times New Roman" w:cs="Times New Roman"/>
+          <w:sz w:val="24"/>
+          <w:szCs w:val="24"/>
+        </w:rPr>
+        <w:t>he Linguistic Annotated Bibliography</w:t>
+      </w:r>
+      <w:r>
+        <w:rPr>
+          <w:rFonts w:ascii="Times New Roman" w:hAnsi="Times New Roman" w:cs="Times New Roman"/>
+          <w:sz w:val="24"/>
+          <w:szCs w:val="24"/>
+        </w:rPr>
+        <w:t xml:space="preserve"> (LAB)</w:t>
+      </w:r>
+      <w:r>
+        <w:rPr>
+          <w:rFonts w:ascii="Times New Roman" w:hAnsi="Times New Roman" w:cs="Times New Roman"/>
+          <w:sz w:val="24"/>
+          <w:szCs w:val="24"/>
+        </w:rPr>
+        <w:t xml:space="preserve"> was created in </w:t>
+      </w:r>
+      <w:commentRangeStart w:id="0"/>
+      <w:r>
+        <w:rPr>
+          <w:rFonts w:ascii="Times New Roman" w:hAnsi="Times New Roman" w:cs="Times New Roman"/>
+          <w:sz w:val="24"/>
+          <w:szCs w:val="24"/>
+        </w:rPr>
+        <w:t>2018</w:t>
+      </w:r>
+      <w:commentRangeEnd w:id="0"/>
+      <w:r>
+        <w:rPr>
+          <w:rStyle w:val="CommentReference"/>
+        </w:rPr>
+        <w:commentReference w:id="0"/>
+      </w:r>
+      <w:r>
+        <w:rPr>
+          <w:rFonts w:ascii="Times New Roman" w:hAnsi="Times New Roman" w:cs="Times New Roman"/>
+          <w:sz w:val="24"/>
+          <w:szCs w:val="24"/>
+        </w:rPr>
+        <w:t xml:space="preserve"> to </w:t>
+      </w:r>
+      <w:r>
+        <w:rPr>
+          <w:rFonts w:ascii="Times New Roman" w:hAnsi="Times New Roman" w:cs="Times New Roman"/>
+          <w:sz w:val="24"/>
+          <w:szCs w:val="24"/>
+        </w:rPr>
+        <w:t xml:space="preserve">help researchers search </w:t>
+      </w:r>
+      <w:r>
+        <w:rPr>
+          <w:rFonts w:ascii="Times New Roman" w:hAnsi="Times New Roman" w:cs="Times New Roman"/>
+          <w:sz w:val="24"/>
+          <w:szCs w:val="24"/>
+        </w:rPr>
+        <w:t xml:space="preserve">among </w:t>
+      </w:r>
+      <w:r>
+        <w:rPr>
+          <w:rFonts w:ascii="Times New Roman" w:hAnsi="Times New Roman" w:cs="Times New Roman"/>
+          <w:sz w:val="24"/>
+          <w:szCs w:val="24"/>
+        </w:rPr>
+        <w:t>the vast number of databases for linguistic and psycholinguistic data</w:t>
+      </w:r>
+      <w:r>
+        <w:rPr>
+          <w:rFonts w:ascii="Times New Roman" w:hAnsi="Times New Roman" w:cs="Times New Roman"/>
+          <w:sz w:val="24"/>
+          <w:szCs w:val="24"/>
+        </w:rPr>
+        <w:t xml:space="preserve"> (Buchanan, Valentine, &amp; Maxwell, 2018)</w:t>
+      </w:r>
+      <w:r>
+        <w:rPr>
+          <w:rFonts w:ascii="Times New Roman" w:hAnsi="Times New Roman" w:cs="Times New Roman"/>
+          <w:sz w:val="24"/>
+          <w:szCs w:val="24"/>
+        </w:rPr>
+        <w:t>.</w:t>
+      </w:r>
+      <w:r>
+        <w:rPr>
+          <w:rFonts w:ascii="Times New Roman" w:hAnsi="Times New Roman" w:cs="Times New Roman"/>
+          <w:sz w:val="24"/>
+          <w:szCs w:val="24"/>
+        </w:rPr>
+        <w:t xml:space="preserve"> </w:t>
+      </w:r>
+      <w:r>
+        <w:rPr>
+          <w:rFonts w:ascii="Times New Roman" w:hAnsi="Times New Roman" w:cs="Times New Roman"/>
+          <w:sz w:val="24"/>
+          <w:szCs w:val="24"/>
+        </w:rPr>
+        <w:t xml:space="preserve">However, the first </w:t>
+      </w:r>
+      <w:r>
+        <w:rPr>
+          <w:rFonts w:ascii="Times New Roman" w:hAnsi="Times New Roman" w:cs="Times New Roman"/>
+          <w:sz w:val="24"/>
+          <w:szCs w:val="24"/>
+        </w:rPr>
+        <w:t>version</w:t>
+      </w:r>
+      <w:r>
+        <w:rPr>
+          <w:rFonts w:ascii="Times New Roman" w:hAnsi="Times New Roman" w:cs="Times New Roman"/>
+          <w:sz w:val="24"/>
+          <w:szCs w:val="24"/>
+        </w:rPr>
+        <w:t xml:space="preserve"> of the LAB depended on manual search to bring in new publications. At the rate of publication in this area, a </w:t>
+      </w:r>
+      <w:r>
+        <w:rPr>
+          <w:rFonts w:ascii="Times New Roman" w:hAnsi="Times New Roman" w:cs="Times New Roman"/>
+          <w:sz w:val="24"/>
+          <w:szCs w:val="24"/>
+        </w:rPr>
+        <w:t>more efficient</w:t>
+      </w:r>
+      <w:r>
+        <w:rPr>
+          <w:rFonts w:ascii="Times New Roman" w:hAnsi="Times New Roman" w:cs="Times New Roman"/>
+          <w:sz w:val="24"/>
+          <w:szCs w:val="24"/>
+        </w:rPr>
+        <w:t xml:space="preserve"> solution </w:t>
+      </w:r>
+      <w:r>
+        <w:rPr>
+          <w:rFonts w:ascii="Times New Roman" w:hAnsi="Times New Roman" w:cs="Times New Roman"/>
+          <w:sz w:val="24"/>
+          <w:szCs w:val="24"/>
+        </w:rPr>
+        <w:t>would</w:t>
+      </w:r>
+      <w:r>
+        <w:rPr>
+          <w:rFonts w:ascii="Times New Roman" w:hAnsi="Times New Roman" w:cs="Times New Roman"/>
+          <w:sz w:val="24"/>
+          <w:szCs w:val="24"/>
+        </w:rPr>
+        <w:t xml:space="preserve"> be to automate the search for</w:t>
+      </w:r>
+      <w:r>
+        <w:rPr>
+          <w:rFonts w:ascii="Times New Roman" w:hAnsi="Times New Roman" w:cs="Times New Roman"/>
+          <w:sz w:val="24"/>
+          <w:szCs w:val="24"/>
+        </w:rPr>
+        <w:t xml:space="preserve"> and inclusion of</w:t>
+      </w:r>
+      <w:r>
+        <w:rPr>
+          <w:rFonts w:ascii="Times New Roman" w:hAnsi="Times New Roman" w:cs="Times New Roman"/>
+          <w:sz w:val="24"/>
+          <w:szCs w:val="24"/>
+        </w:rPr>
+        <w:t xml:space="preserve"> relevant resources.</w:t>
+      </w:r>
+    </w:p>
+    <w:p>
+      <w:pPr>
+        <w:spacing w:after="0" w:line="240" w:lineRule="auto"/>
+        <w:contextualSpacing/>
+        <w:rPr>
+          <w:rFonts w:ascii="Times New Roman" w:hAnsi="Times New Roman" w:cs="Times New Roman"/>
+          <w:sz w:val="24"/>
+          <w:szCs w:val="24"/>
+        </w:rPr>
+      </w:pPr>
+    </w:p>
+    <w:p>
+      <w:pPr>
+        <w:spacing w:after="0" w:line="240" w:lineRule="auto"/>
+        <w:contextualSpacing/>
+        <w:rPr>
+          <w:rFonts w:ascii="Times New Roman" w:hAnsi="Times New Roman" w:cs="Times New Roman"/>
+          <w:b/>
+          <w:sz w:val="24"/>
+          <w:szCs w:val="24"/>
+        </w:rPr>
+      </w:pPr>
+      <w:r>
+        <w:rPr>
+          <w:rFonts w:ascii="Times New Roman" w:hAnsi="Times New Roman" w:cs="Times New Roman"/>
+          <w:b/>
+          <w:sz w:val="24"/>
+          <w:szCs w:val="24"/>
+        </w:rPr>
+        <w:t>Procedure:</w:t>
+      </w:r>
+    </w:p>
+    <w:p>
+      <w:pPr>
+        <w:spacing w:after="0" w:line="240" w:lineRule="auto"/>
+        <w:contextualSpacing/>
+        <w:rPr>
+          <w:rFonts w:ascii="Times New Roman" w:hAnsi="Times New Roman" w:cs="Times New Roman"/>
+          <w:sz w:val="24"/>
+          <w:szCs w:val="24"/>
+        </w:rPr>
+      </w:pPr>
+      <w:r>
+        <w:rPr>
+          <w:rFonts w:ascii="Times New Roman" w:hAnsi="Times New Roman" w:cs="Times New Roman"/>
+          <w:sz w:val="24"/>
+          <w:szCs w:val="24"/>
+        </w:rPr>
+        <w:t xml:space="preserve">To address this opportunity, we are re-designing the LAB </w:t>
+      </w:r>
+      <w:r>
+        <w:rPr>
+          <w:rFonts w:ascii="Times New Roman" w:hAnsi="Times New Roman" w:cs="Times New Roman"/>
+          <w:sz w:val="24"/>
+          <w:szCs w:val="24"/>
+        </w:rPr>
+        <w:t>to automate the search for new publications and to add the element of crowdsourcing.</w:t>
+      </w:r>
+      <w:r>
+        <w:rPr>
+          <w:rFonts w:ascii="Times New Roman" w:hAnsi="Times New Roman" w:cs="Times New Roman"/>
+          <w:sz w:val="24"/>
+          <w:szCs w:val="24"/>
+        </w:rPr>
+        <w:t xml:space="preserve"> We will create a script that searches relevant journals and databases for abstracts containing key words and phrases.</w:t>
+      </w:r>
+      <w:r>
+        <w:rPr>
+          <w:rFonts w:ascii="Times New Roman" w:hAnsi="Times New Roman" w:cs="Times New Roman"/>
+          <w:sz w:val="24"/>
+          <w:szCs w:val="24"/>
+        </w:rPr>
+        <w:t xml:space="preserve"> </w:t>
+      </w:r>
+      <w:r>
+        <w:rPr>
+          <w:rFonts w:ascii="Times New Roman" w:hAnsi="Times New Roman" w:cs="Times New Roman"/>
+          <w:sz w:val="24"/>
+          <w:szCs w:val="24"/>
+        </w:rPr>
+        <w:t>The t</w:t>
+      </w:r>
+      <w:r>
+        <w:rPr>
+          <w:rFonts w:ascii="Times New Roman" w:hAnsi="Times New Roman" w:cs="Times New Roman"/>
+          <w:sz w:val="24"/>
+          <w:szCs w:val="24"/>
+        </w:rPr>
+        <w:t xml:space="preserve">raining data to create the algorithm will consist of </w:t>
+      </w:r>
+      <w:r>
+        <w:rPr>
+          <w:rFonts w:ascii="Times New Roman" w:hAnsi="Times New Roman" w:cs="Times New Roman"/>
+          <w:sz w:val="24"/>
+          <w:szCs w:val="24"/>
+        </w:rPr>
+        <w:t xml:space="preserve">abstracts currently existing in the LAB (for the </w:t>
       </w:r>
       <w:commentRangeStart w:id="1"/>
       <w:r>
@@ -387,7 +638,7 @@
           <w:sz w:val="24"/>
           <w:szCs w:val="24"/>
         </w:rPr>
-        <w:t>2018</w:t>
+        <w:t>“accept”</w:t>
       </w:r>
       <w:commentRangeEnd w:id="1"/>
       <w:r>
@@ -402,15 +653,103 @@
           <w:sz w:val="24"/>
           <w:szCs w:val="24"/>
         </w:rPr>
-        <w:t xml:space="preserve"> to make validated data easier to find</w:t>
-      </w:r>
-      <w:r>
-        <w:rPr>
-          <w:rFonts w:ascii="Times New Roman" w:hAnsi="Times New Roman" w:cs="Times New Roman"/>
-          <w:sz w:val="24"/>
-          <w:szCs w:val="24"/>
-        </w:rPr>
-        <w:t xml:space="preserve"> (Buchanan, Valentine, &amp; Maxwell, 2018)</w:t>
+        <w:t xml:space="preserve"> data) as well as articles from the same time period that are not relevant (for the “reject” data). </w:t>
+      </w:r>
+      <w:r>
+        <w:rPr>
+          <w:rFonts w:ascii="Times New Roman" w:hAnsi="Times New Roman" w:cs="Times New Roman"/>
+          <w:sz w:val="24"/>
+          <w:szCs w:val="24"/>
+        </w:rPr>
+        <w:t>We will test the algorithm by</w:t>
+      </w:r>
+      <w:r>
+        <w:rPr>
+          <w:rFonts w:ascii="Times New Roman" w:hAnsi="Times New Roman" w:cs="Times New Roman"/>
+          <w:sz w:val="24"/>
+          <w:szCs w:val="24"/>
+        </w:rPr>
+        <w:t xml:space="preserve"> using abstracts from articles published after the original LAB was developed</w:t>
+      </w:r>
+      <w:r>
+        <w:rPr>
+          <w:rFonts w:ascii="Times New Roman" w:hAnsi="Times New Roman" w:cs="Times New Roman"/>
+          <w:sz w:val="24"/>
+          <w:szCs w:val="24"/>
+        </w:rPr>
+        <w:t xml:space="preserve"> and manually coding </w:t>
+      </w:r>
+      <w:r>
+        <w:rPr>
+          <w:rFonts w:ascii="Times New Roman" w:hAnsi="Times New Roman" w:cs="Times New Roman"/>
+          <w:sz w:val="24"/>
+          <w:szCs w:val="24"/>
+        </w:rPr>
+        <w:t xml:space="preserve">the abstracts to compare our results </w:t>
+      </w:r>
+      <w:r>
+        <w:rPr>
+          <w:rFonts w:ascii="Times New Roman" w:hAnsi="Times New Roman" w:cs="Times New Roman"/>
+          <w:sz w:val="24"/>
+          <w:szCs w:val="24"/>
+        </w:rPr>
+        <w:t>with</w:t>
+      </w:r>
+      <w:r>
+        <w:rPr>
+          <w:rFonts w:ascii="Times New Roman" w:hAnsi="Times New Roman" w:cs="Times New Roman"/>
+          <w:sz w:val="24"/>
+          <w:szCs w:val="24"/>
+        </w:rPr>
+        <w:t xml:space="preserve"> those </w:t>
+      </w:r>
+      <w:r>
+        <w:rPr>
+          <w:rFonts w:ascii="Times New Roman" w:hAnsi="Times New Roman" w:cs="Times New Roman"/>
+          <w:sz w:val="24"/>
+          <w:szCs w:val="24"/>
+        </w:rPr>
+        <w:t>from</w:t>
+      </w:r>
+      <w:r>
+        <w:rPr>
+          <w:rFonts w:ascii="Times New Roman" w:hAnsi="Times New Roman" w:cs="Times New Roman"/>
+          <w:sz w:val="24"/>
+          <w:szCs w:val="24"/>
+        </w:rPr>
+        <w:t xml:space="preserve"> the algorithm.</w:t>
+      </w:r>
+      <w:r>
+        <w:rPr>
+          <w:rFonts w:ascii="Times New Roman" w:hAnsi="Times New Roman" w:cs="Times New Roman"/>
+          <w:sz w:val="24"/>
+          <w:szCs w:val="24"/>
+        </w:rPr>
+        <w:t xml:space="preserve"> Additionally,</w:t>
+      </w:r>
+      <w:r>
+        <w:rPr>
+          <w:rFonts w:ascii="Times New Roman" w:hAnsi="Times New Roman" w:cs="Times New Roman"/>
+          <w:sz w:val="24"/>
+          <w:szCs w:val="24"/>
+        </w:rPr>
+        <w:t xml:space="preserve"> we </w:t>
+      </w:r>
+      <w:r>
+        <w:rPr>
+          <w:rFonts w:ascii="Times New Roman" w:hAnsi="Times New Roman" w:cs="Times New Roman"/>
+          <w:sz w:val="24"/>
+          <w:szCs w:val="24"/>
+        </w:rPr>
+        <w:t xml:space="preserve">plan to allow others in the linguistic research community to provide feedback about the publications </w:t>
+      </w:r>
+      <w:r>
+        <w:rPr>
+          <w:rFonts w:ascii="Times New Roman" w:hAnsi="Times New Roman" w:cs="Times New Roman"/>
+          <w:sz w:val="24"/>
+          <w:szCs w:val="24"/>
+        </w:rPr>
+        <w:t>selected for the LAB</w:t>
       </w:r>
       <w:r>
         <w:rPr>
@@ -427,191 +766,66 @@
         <w:contextualSpacing/>
         <w:rPr>
           <w:rFonts w:ascii="Times New Roman" w:hAnsi="Times New Roman" w:cs="Times New Roman"/>
-          <w:sz w:val="24"/>
-          <w:szCs w:val="24"/>
-        </w:rPr>
-      </w:pPr>
-    </w:p>
-    <w:p>
-      <w:pPr>
-        <w:spacing w:after="0" w:line="240" w:lineRule="auto"/>
-        <w:contextualSpacing/>
-        <w:rPr>
-          <w:rFonts w:ascii="Times New Roman" w:hAnsi="Times New Roman" w:cs="Times New Roman"/>
-          <w:sz w:val="24"/>
-          <w:szCs w:val="24"/>
-        </w:rPr>
-      </w:pPr>
-      <w:r>
-        <w:rPr>
-          <w:rFonts w:ascii="Times New Roman" w:hAnsi="Times New Roman" w:cs="Times New Roman"/>
-          <w:sz w:val="24"/>
-          <w:szCs w:val="24"/>
-        </w:rPr>
-        <w:t xml:space="preserve">Recent trends show </w:t>
-      </w:r>
-      <w:r>
-        <w:rPr>
-          <w:rFonts w:ascii="Times New Roman" w:hAnsi="Times New Roman" w:cs="Times New Roman"/>
-          <w:sz w:val="24"/>
-          <w:szCs w:val="24"/>
-        </w:rPr>
-        <w:t>that there have been a large number</w:t>
-      </w:r>
-      <w:r>
-        <w:rPr>
-          <w:rFonts w:ascii="Times New Roman" w:hAnsi="Times New Roman" w:cs="Times New Roman"/>
-          <w:sz w:val="24"/>
-          <w:szCs w:val="24"/>
-        </w:rPr>
-        <w:t xml:space="preserve"> of publications</w:t>
-      </w:r>
-      <w:r>
-        <w:rPr>
-          <w:rFonts w:ascii="Times New Roman" w:hAnsi="Times New Roman" w:cs="Times New Roman"/>
-          <w:sz w:val="24"/>
-          <w:szCs w:val="24"/>
-        </w:rPr>
-        <w:t xml:space="preserve"> about linguistic datasets</w:t>
-      </w:r>
-      <w:r>
-        <w:rPr>
-          <w:rFonts w:ascii="Times New Roman" w:hAnsi="Times New Roman" w:cs="Times New Roman"/>
-          <w:sz w:val="24"/>
-          <w:szCs w:val="24"/>
-        </w:rPr>
-        <w:t>, and w</w:t>
-      </w:r>
-      <w:r>
-        <w:rPr>
-          <w:rFonts w:ascii="Times New Roman" w:hAnsi="Times New Roman" w:cs="Times New Roman"/>
-          <w:sz w:val="24"/>
-          <w:szCs w:val="24"/>
-        </w:rPr>
-        <w:t>ith</w:t>
-      </w:r>
-      <w:r>
-        <w:rPr>
-          <w:rFonts w:ascii="Times New Roman" w:hAnsi="Times New Roman" w:cs="Times New Roman"/>
-          <w:sz w:val="24"/>
-          <w:szCs w:val="24"/>
-        </w:rPr>
-        <w:t xml:space="preserve"> new publications becoming available at this rate, it can be difficult for researchers to sort through them and find the resources most relevant to them.</w:t>
-      </w:r>
-      <w:r>
-        <w:rPr>
-          <w:rFonts w:ascii="Times New Roman" w:hAnsi="Times New Roman" w:cs="Times New Roman"/>
-          <w:sz w:val="24"/>
-          <w:szCs w:val="24"/>
-        </w:rPr>
-        <w:t xml:space="preserve"> The LAB is a tool to help researchers search the vast number of databases</w:t>
-      </w:r>
-      <w:r>
-        <w:rPr>
-          <w:rFonts w:ascii="Times New Roman" w:hAnsi="Times New Roman" w:cs="Times New Roman"/>
-          <w:sz w:val="24"/>
-          <w:szCs w:val="24"/>
-        </w:rPr>
-        <w:t xml:space="preserve"> for linguistic and psycholinguistic data.</w:t>
-      </w:r>
-      <w:r>
-        <w:rPr>
-          <w:rFonts w:ascii="Times New Roman" w:hAnsi="Times New Roman" w:cs="Times New Roman"/>
-          <w:sz w:val="24"/>
-          <w:szCs w:val="24"/>
-        </w:rPr>
-        <w:t xml:space="preserve"> However, the first edition of the LAB depended on manual search to bring in new publications. At the rate of publication in this area, a </w:t>
-      </w:r>
-      <w:r>
-        <w:rPr>
-          <w:rFonts w:ascii="Times New Roman" w:hAnsi="Times New Roman" w:cs="Times New Roman"/>
-          <w:sz w:val="24"/>
-          <w:szCs w:val="24"/>
-        </w:rPr>
-        <w:t>more efficient</w:t>
-      </w:r>
-      <w:r>
-        <w:rPr>
-          <w:rFonts w:ascii="Times New Roman" w:hAnsi="Times New Roman" w:cs="Times New Roman"/>
-          <w:sz w:val="24"/>
-          <w:szCs w:val="24"/>
-        </w:rPr>
-        <w:t xml:space="preserve"> solution </w:t>
-      </w:r>
-      <w:r>
-        <w:rPr>
-          <w:rFonts w:ascii="Times New Roman" w:hAnsi="Times New Roman" w:cs="Times New Roman"/>
-          <w:sz w:val="24"/>
-          <w:szCs w:val="24"/>
-        </w:rPr>
-        <w:t>would</w:t>
-      </w:r>
-      <w:r>
-        <w:rPr>
-          <w:rFonts w:ascii="Times New Roman" w:hAnsi="Times New Roman" w:cs="Times New Roman"/>
-          <w:sz w:val="24"/>
-          <w:szCs w:val="24"/>
-        </w:rPr>
-        <w:t xml:space="preserve"> be to automate the search for relevant resources to include in the LAB.</w:t>
-      </w:r>
-    </w:p>
-    <w:p>
-      <w:pPr>
-        <w:spacing w:after="0" w:line="240" w:lineRule="auto"/>
-        <w:contextualSpacing/>
-        <w:rPr>
-          <w:rFonts w:ascii="Times New Roman" w:hAnsi="Times New Roman" w:cs="Times New Roman"/>
-          <w:sz w:val="24"/>
-          <w:szCs w:val="24"/>
-        </w:rPr>
-      </w:pPr>
-    </w:p>
-    <w:p>
-      <w:pPr>
-        <w:spacing w:after="0" w:line="240" w:lineRule="auto"/>
-        <w:contextualSpacing/>
-        <w:rPr>
-          <w:rFonts w:ascii="Times New Roman" w:hAnsi="Times New Roman" w:cs="Times New Roman"/>
           <w:b/>
           <w:sz w:val="24"/>
           <w:szCs w:val="24"/>
         </w:rPr>
       </w:pPr>
-      <w:r>
+    </w:p>
+    <w:p>
+      <w:pPr>
+        <w:spacing w:after="0" w:line="240" w:lineRule="auto"/>
+        <w:contextualSpacing/>
         <w:rPr>
           <w:rFonts w:ascii="Times New Roman" w:hAnsi="Times New Roman" w:cs="Times New Roman"/>
           <w:b/>
           <w:sz w:val="24"/>
           <w:szCs w:val="24"/>
         </w:rPr>
-        <w:t>Procedure:</w:t>
-      </w:r>
-    </w:p>
-    <w:p>
-      <w:pPr>
-        <w:spacing w:after="0" w:line="240" w:lineRule="auto"/>
-        <w:contextualSpacing/>
-        <w:rPr>
-          <w:rFonts w:ascii="Times New Roman" w:hAnsi="Times New Roman" w:cs="Times New Roman"/>
-          <w:sz w:val="24"/>
-          <w:szCs w:val="24"/>
-        </w:rPr>
-      </w:pPr>
-      <w:r>
-        <w:rPr>
-          <w:rFonts w:ascii="Times New Roman" w:hAnsi="Times New Roman" w:cs="Times New Roman"/>
-          <w:sz w:val="24"/>
-          <w:szCs w:val="24"/>
-        </w:rPr>
-        <w:t>The goal of LAB 2.0 is to both to automate the search for new publications and to add the element of crowdsourcing.</w:t>
-      </w:r>
-      <w:r>
-        <w:rPr>
-          <w:rFonts w:ascii="Times New Roman" w:hAnsi="Times New Roman" w:cs="Times New Roman"/>
-          <w:sz w:val="24"/>
-          <w:szCs w:val="24"/>
-        </w:rPr>
-        <w:t xml:space="preserve"> We will use Python to create a script that searches relevant journals and databases for abstracts containing key words and phrases.</w:t>
+      </w:pPr>
+      <w:r>
+        <w:rPr>
+          <w:rFonts w:ascii="Times New Roman" w:hAnsi="Times New Roman" w:cs="Times New Roman"/>
+          <w:b/>
+          <w:sz w:val="24"/>
+          <w:szCs w:val="24"/>
+        </w:rPr>
+        <w:t>Conclusions:</w:t>
+      </w:r>
+    </w:p>
+    <w:p>
+      <w:pPr>
+        <w:spacing w:after="0" w:line="240" w:lineRule="auto"/>
+        <w:contextualSpacing/>
+        <w:rPr>
+          <w:rFonts w:ascii="Times New Roman" w:hAnsi="Times New Roman" w:cs="Times New Roman"/>
+          <w:sz w:val="24"/>
+          <w:szCs w:val="24"/>
+        </w:rPr>
+      </w:pPr>
+      <w:r>
+        <w:rPr>
+          <w:rFonts w:ascii="Times New Roman" w:hAnsi="Times New Roman" w:cs="Times New Roman"/>
+          <w:sz w:val="24"/>
+          <w:szCs w:val="24"/>
+        </w:rPr>
+        <w:t>Automation</w:t>
+      </w:r>
+      <w:r>
+        <w:rPr>
+          <w:rFonts w:ascii="Times New Roman" w:hAnsi="Times New Roman" w:cs="Times New Roman"/>
+          <w:sz w:val="24"/>
+          <w:szCs w:val="24"/>
+        </w:rPr>
+        <w:t xml:space="preserve"> will allow the LAB to stay up to date </w:t>
+      </w:r>
+      <w:r>
+        <w:rPr>
+          <w:rFonts w:ascii="Times New Roman" w:hAnsi="Times New Roman" w:cs="Times New Roman"/>
+          <w:sz w:val="24"/>
+          <w:szCs w:val="24"/>
+        </w:rPr>
+        <w:t>with</w:t>
       </w:r>
       <w:r>
         <w:rPr>
@@ -627,125 +841,39 @@
           <w:sz w:val="24"/>
           <w:szCs w:val="24"/>
         </w:rPr>
-        <w:t>The t</w:t>
-      </w:r>
-      <w:r>
-        <w:rPr>
-          <w:rFonts w:ascii="Times New Roman" w:hAnsi="Times New Roman" w:cs="Times New Roman"/>
-          <w:sz w:val="24"/>
-          <w:szCs w:val="24"/>
-        </w:rPr>
-        <w:t xml:space="preserve">raining data to create the algorithm will consist of </w:t>
-      </w:r>
-      <w:r>
-        <w:rPr>
-          <w:rFonts w:ascii="Times New Roman" w:hAnsi="Times New Roman" w:cs="Times New Roman"/>
-          <w:sz w:val="24"/>
-          <w:szCs w:val="24"/>
-        </w:rPr>
-        <w:t xml:space="preserve">abstracts currently existing in the LAB (for the </w:t>
-      </w:r>
-      <w:commentRangeStart w:id="2"/>
-      <w:r>
-        <w:rPr>
-          <w:rFonts w:ascii="Times New Roman" w:hAnsi="Times New Roman" w:cs="Times New Roman"/>
-          <w:sz w:val="24"/>
-          <w:szCs w:val="24"/>
-        </w:rPr>
-        <w:t>“accept”</w:t>
-      </w:r>
-      <w:commentRangeEnd w:id="2"/>
-      <w:r>
-        <w:rPr>
-          <w:rStyle w:val="CommentReference"/>
-        </w:rPr>
-        <w:commentReference w:id="2"/>
-      </w:r>
-      <w:r>
-        <w:rPr>
-          <w:rFonts w:ascii="Times New Roman" w:hAnsi="Times New Roman" w:cs="Times New Roman"/>
-          <w:sz w:val="24"/>
-          <w:szCs w:val="24"/>
-        </w:rPr>
-        <w:t xml:space="preserve"> data) as well as articles from the same time period that are not relevant (for the “reject” data). After developing the algorithm, we will test it using abstracts from articles published after the original LAB was developed.</w:t>
-      </w:r>
-      <w:r>
-        <w:rPr>
-          <w:rFonts w:ascii="Times New Roman" w:hAnsi="Times New Roman" w:cs="Times New Roman"/>
-          <w:sz w:val="24"/>
-          <w:szCs w:val="24"/>
-        </w:rPr>
-        <w:t xml:space="preserve"> We will hand code the abstracts to compare our results </w:t>
-      </w:r>
-      <w:r>
-        <w:rPr>
-          <w:rFonts w:ascii="Times New Roman" w:hAnsi="Times New Roman" w:cs="Times New Roman"/>
-          <w:sz w:val="24"/>
-          <w:szCs w:val="24"/>
-        </w:rPr>
-        <w:t>with</w:t>
-      </w:r>
-      <w:r>
-        <w:rPr>
-          <w:rFonts w:ascii="Times New Roman" w:hAnsi="Times New Roman" w:cs="Times New Roman"/>
-          <w:sz w:val="24"/>
-          <w:szCs w:val="24"/>
-        </w:rPr>
-        <w:t xml:space="preserve"> those </w:t>
-      </w:r>
-      <w:r>
-        <w:rPr>
-          <w:rFonts w:ascii="Times New Roman" w:hAnsi="Times New Roman" w:cs="Times New Roman"/>
-          <w:sz w:val="24"/>
-          <w:szCs w:val="24"/>
-        </w:rPr>
-        <w:t>from</w:t>
-      </w:r>
-      <w:r>
-        <w:rPr>
-          <w:rFonts w:ascii="Times New Roman" w:hAnsi="Times New Roman" w:cs="Times New Roman"/>
-          <w:sz w:val="24"/>
-          <w:szCs w:val="24"/>
-        </w:rPr>
-        <w:t xml:space="preserve"> the algorithm.</w:t>
-      </w:r>
-    </w:p>
-    <w:p>
-      <w:pPr>
-        <w:spacing w:after="0" w:line="240" w:lineRule="auto"/>
-        <w:contextualSpacing/>
-        <w:rPr>
-          <w:rFonts w:ascii="Times New Roman" w:hAnsi="Times New Roman" w:cs="Times New Roman"/>
-          <w:sz w:val="24"/>
-          <w:szCs w:val="24"/>
-        </w:rPr>
-      </w:pPr>
-    </w:p>
-    <w:p>
-      <w:pPr>
-        <w:spacing w:after="0" w:line="240" w:lineRule="auto"/>
-        <w:contextualSpacing/>
-        <w:rPr>
-          <w:rFonts w:ascii="Times New Roman" w:hAnsi="Times New Roman" w:cs="Times New Roman"/>
-          <w:sz w:val="24"/>
-          <w:szCs w:val="24"/>
-        </w:rPr>
-      </w:pPr>
-      <w:r>
-        <w:rPr>
-          <w:rFonts w:ascii="Times New Roman" w:hAnsi="Times New Roman" w:cs="Times New Roman"/>
-          <w:sz w:val="24"/>
-          <w:szCs w:val="24"/>
-        </w:rPr>
-        <w:t xml:space="preserve">To </w:t>
-      </w:r>
-      <w:r>
-        <w:rPr>
-          <w:rFonts w:ascii="Times New Roman" w:hAnsi="Times New Roman" w:cs="Times New Roman"/>
-          <w:sz w:val="24"/>
-          <w:szCs w:val="24"/>
-        </w:rPr>
-        <w:t>incorporate</w:t>
+        <w:t>a</w:t>
+      </w:r>
+      <w:r>
+        <w:rPr>
+          <w:rFonts w:ascii="Times New Roman" w:hAnsi="Times New Roman" w:cs="Times New Roman"/>
+          <w:sz w:val="24"/>
+          <w:szCs w:val="24"/>
+        </w:rPr>
+        <w:t xml:space="preserve"> vast number of</w:t>
+      </w:r>
+      <w:r>
+        <w:rPr>
+          <w:rFonts w:ascii="Times New Roman" w:hAnsi="Times New Roman" w:cs="Times New Roman"/>
+          <w:sz w:val="24"/>
+          <w:szCs w:val="24"/>
+        </w:rPr>
+        <w:t xml:space="preserve"> resources as they are published</w:t>
+      </w:r>
+      <w:r>
+        <w:rPr>
+          <w:rFonts w:ascii="Times New Roman" w:hAnsi="Times New Roman" w:cs="Times New Roman"/>
+          <w:sz w:val="24"/>
+          <w:szCs w:val="24"/>
+        </w:rPr>
+        <w:t>, while crowdsourcing features will</w:t>
+      </w:r>
+      <w:r>
+        <w:rPr>
+          <w:rFonts w:ascii="Times New Roman" w:hAnsi="Times New Roman" w:cs="Times New Roman"/>
+          <w:sz w:val="24"/>
+          <w:szCs w:val="24"/>
+        </w:rPr>
+        <w:t xml:space="preserve"> allow users to provide information to others about the usefulness of data.</w:t>
       </w:r>
       <w:r>
         <w:rPr>
@@ -761,123 +889,88 @@
           <w:sz w:val="24"/>
           <w:szCs w:val="24"/>
         </w:rPr>
-        <w:t xml:space="preserve">crowdsourcing features, we </w:t>
-      </w:r>
-      <w:r>
-        <w:rPr>
-          <w:rFonts w:ascii="Times New Roman" w:hAnsi="Times New Roman" w:cs="Times New Roman"/>
-          <w:sz w:val="24"/>
-          <w:szCs w:val="24"/>
-        </w:rPr>
-        <w:t xml:space="preserve">plan to allow others in the linguistic research community to provide feedback about the publications </w:t>
-      </w:r>
-      <w:r>
-        <w:rPr>
-          <w:rFonts w:ascii="Times New Roman" w:hAnsi="Times New Roman" w:cs="Times New Roman"/>
-          <w:sz w:val="24"/>
-          <w:szCs w:val="24"/>
-        </w:rPr>
-        <w:t xml:space="preserve">selected for the LAB: feedback such as how useful or accessible a resource is. </w:t>
-      </w:r>
-      <w:r>
-        <w:rPr>
-          <w:rFonts w:ascii="Times New Roman" w:hAnsi="Times New Roman" w:cs="Times New Roman"/>
-          <w:sz w:val="24"/>
-          <w:szCs w:val="24"/>
-        </w:rPr>
-        <w:t>We will program these features</w:t>
-      </w:r>
-      <w:r>
-        <w:rPr>
-          <w:rFonts w:ascii="Times New Roman" w:hAnsi="Times New Roman" w:cs="Times New Roman"/>
-          <w:sz w:val="24"/>
-          <w:szCs w:val="24"/>
-        </w:rPr>
-        <w:t xml:space="preserve"> into the </w:t>
-      </w:r>
-      <w:r>
-        <w:rPr>
-          <w:rFonts w:ascii="Times New Roman" w:hAnsi="Times New Roman" w:cs="Times New Roman"/>
-          <w:sz w:val="24"/>
-          <w:szCs w:val="24"/>
-        </w:rPr>
-        <w:t xml:space="preserve">updated </w:t>
-      </w:r>
-      <w:r>
-        <w:rPr>
-          <w:rFonts w:ascii="Times New Roman" w:hAnsi="Times New Roman" w:cs="Times New Roman"/>
-          <w:sz w:val="24"/>
-          <w:szCs w:val="24"/>
-        </w:rPr>
-        <w:t>Shiny app.</w:t>
-      </w:r>
-    </w:p>
-    <w:p>
-      <w:pPr>
-        <w:spacing w:after="0" w:line="240" w:lineRule="auto"/>
-        <w:contextualSpacing/>
+        <w:t>With these features, the</w:t>
+      </w:r>
+      <w:r>
+        <w:rPr>
+          <w:rFonts w:ascii="Times New Roman" w:hAnsi="Times New Roman" w:cs="Times New Roman"/>
+          <w:sz w:val="24"/>
+          <w:szCs w:val="24"/>
+        </w:rPr>
+        <w:t xml:space="preserve"> LAB</w:t>
+      </w:r>
+      <w:r>
+        <w:rPr>
+          <w:rFonts w:ascii="Times New Roman" w:hAnsi="Times New Roman" w:cs="Times New Roman"/>
+          <w:sz w:val="24"/>
+          <w:szCs w:val="24"/>
+        </w:rPr>
+        <w:t xml:space="preserve"> can</w:t>
+      </w:r>
+      <w:r>
+        <w:rPr>
+          <w:rFonts w:ascii="Times New Roman" w:hAnsi="Times New Roman" w:cs="Times New Roman"/>
+          <w:sz w:val="24"/>
+          <w:szCs w:val="24"/>
+        </w:rPr>
+        <w:t xml:space="preserve"> more effectively make validated </w:t>
+      </w:r>
+      <w:r>
+        <w:rPr>
+          <w:rFonts w:ascii="Times New Roman" w:hAnsi="Times New Roman" w:cs="Times New Roman"/>
+          <w:sz w:val="24"/>
+          <w:szCs w:val="24"/>
+        </w:rPr>
+        <w:t>psycho</w:t>
+      </w:r>
+      <w:r>
+        <w:rPr>
+          <w:rFonts w:ascii="Times New Roman" w:hAnsi="Times New Roman" w:cs="Times New Roman"/>
+          <w:sz w:val="24"/>
+          <w:szCs w:val="24"/>
+        </w:rPr>
+        <w:t xml:space="preserve">linguistic data </w:t>
+      </w:r>
+      <w:r>
+        <w:rPr>
+          <w:rFonts w:ascii="Times New Roman" w:hAnsi="Times New Roman" w:cs="Times New Roman"/>
+          <w:sz w:val="24"/>
+          <w:szCs w:val="24"/>
+        </w:rPr>
+        <w:t>easy to find.</w:t>
+      </w:r>
+    </w:p>
+    <w:p>
+      <w:pPr>
+        <w:spacing w:after="0" w:line="240" w:lineRule="auto"/>
+        <w:contextualSpacing/>
+        <w:rPr>
+          <w:rFonts w:ascii="Times New Roman" w:hAnsi="Times New Roman" w:cs="Times New Roman"/>
+          <w:sz w:val="24"/>
+          <w:szCs w:val="24"/>
+        </w:rPr>
+      </w:pPr>
+      <w:bookmarkStart w:id="2" w:name="_GoBack"/>
+      <w:bookmarkEnd w:id="2"/>
+    </w:p>
+    <w:p>
+      <w:pPr>
+        <w:spacing w:after="0" w:line="240" w:lineRule="auto"/>
+        <w:contextualSpacing/>
+        <w:rPr>
+          <w:rFonts w:ascii="Times New Roman" w:hAnsi="Times New Roman" w:cs="Times New Roman"/>
+          <w:sz w:val="24"/>
+          <w:szCs w:val="24"/>
+        </w:rPr>
+      </w:pPr>
+      <w:r>
         <w:rPr>
           <w:rFonts w:ascii="Times New Roman" w:hAnsi="Times New Roman" w:cs="Times New Roman"/>
           <w:b/>
           <w:sz w:val="24"/>
           <w:szCs w:val="24"/>
         </w:rPr>
-      </w:pPr>
-    </w:p>
-    <w:p>
-      <w:pPr>
-        <w:spacing w:after="0" w:line="240" w:lineRule="auto"/>
-        <w:contextualSpacing/>
-        <w:rPr>
-          <w:rFonts w:ascii="Times New Roman" w:hAnsi="Times New Roman" w:cs="Times New Roman"/>
-          <w:b/>
-          <w:sz w:val="24"/>
-          <w:szCs w:val="24"/>
-        </w:rPr>
-      </w:pPr>
-      <w:r>
-        <w:rPr>
-          <w:rFonts w:ascii="Times New Roman" w:hAnsi="Times New Roman" w:cs="Times New Roman"/>
-          <w:b/>
-          <w:sz w:val="24"/>
-          <w:szCs w:val="24"/>
-        </w:rPr>
-        <w:t>Conclusions:</w:t>
-      </w:r>
-    </w:p>
-    <w:p>
-      <w:pPr>
-        <w:spacing w:after="0" w:line="240" w:lineRule="auto"/>
-        <w:contextualSpacing/>
-        <w:rPr>
-          <w:rFonts w:ascii="Times New Roman" w:hAnsi="Times New Roman" w:cs="Times New Roman"/>
-          <w:sz w:val="24"/>
-          <w:szCs w:val="24"/>
-        </w:rPr>
-      </w:pPr>
-      <w:r>
-        <w:rPr>
-          <w:rFonts w:ascii="Times New Roman" w:hAnsi="Times New Roman" w:cs="Times New Roman"/>
-          <w:sz w:val="24"/>
-          <w:szCs w:val="24"/>
-        </w:rPr>
-        <w:t>Automation</w:t>
-      </w:r>
-      <w:r>
-        <w:rPr>
-          <w:rFonts w:ascii="Times New Roman" w:hAnsi="Times New Roman" w:cs="Times New Roman"/>
-          <w:sz w:val="24"/>
-          <w:szCs w:val="24"/>
-        </w:rPr>
-        <w:t xml:space="preserve"> will allow the LAB to stay up to date </w:t>
-      </w:r>
-      <w:r>
-        <w:rPr>
-          <w:rFonts w:ascii="Times New Roman" w:hAnsi="Times New Roman" w:cs="Times New Roman"/>
-          <w:sz w:val="24"/>
-          <w:szCs w:val="24"/>
-        </w:rPr>
-        <w:t>with</w:t>
+        <w:t>Submission type:</w:t>
       </w:r>
       <w:r>
         <w:rPr>
@@ -893,213 +986,25 @@
           <w:sz w:val="24"/>
           <w:szCs w:val="24"/>
         </w:rPr>
-        <w:t>a</w:t>
-      </w:r>
-      <w:r>
-        <w:rPr>
-          <w:rFonts w:ascii="Times New Roman" w:hAnsi="Times New Roman" w:cs="Times New Roman"/>
-          <w:sz w:val="24"/>
-          <w:szCs w:val="24"/>
-        </w:rPr>
-        <w:t xml:space="preserve"> vast number of</w:t>
-      </w:r>
-      <w:r>
-        <w:rPr>
-          <w:rFonts w:ascii="Times New Roman" w:hAnsi="Times New Roman" w:cs="Times New Roman"/>
-          <w:sz w:val="24"/>
-          <w:szCs w:val="24"/>
-        </w:rPr>
-        <w:t xml:space="preserve"> resources as they are published</w:t>
-      </w:r>
-      <w:r>
-        <w:rPr>
-          <w:rFonts w:ascii="Times New Roman" w:hAnsi="Times New Roman" w:cs="Times New Roman"/>
-          <w:sz w:val="24"/>
-          <w:szCs w:val="24"/>
-        </w:rPr>
-        <w:t>, while crowdsourcing features will</w:t>
-      </w:r>
-      <w:r>
-        <w:rPr>
-          <w:rFonts w:ascii="Times New Roman" w:hAnsi="Times New Roman" w:cs="Times New Roman"/>
-          <w:sz w:val="24"/>
-          <w:szCs w:val="24"/>
-        </w:rPr>
-        <w:t xml:space="preserve"> allow users to provide information to others about </w:t>
-      </w:r>
-      <w:r>
-        <w:rPr>
-          <w:rFonts w:ascii="Times New Roman" w:hAnsi="Times New Roman" w:cs="Times New Roman"/>
-          <w:sz w:val="24"/>
-          <w:szCs w:val="24"/>
-        </w:rPr>
-        <w:lastRenderedPageBreak/>
-        <w:t>the usefulness of data.</w:t>
-      </w:r>
-      <w:r>
-        <w:rPr>
-          <w:rFonts w:ascii="Times New Roman" w:hAnsi="Times New Roman" w:cs="Times New Roman"/>
-          <w:sz w:val="24"/>
-          <w:szCs w:val="24"/>
-        </w:rPr>
-        <w:t xml:space="preserve"> </w:t>
-      </w:r>
-      <w:r>
-        <w:rPr>
-          <w:rFonts w:ascii="Times New Roman" w:hAnsi="Times New Roman" w:cs="Times New Roman"/>
-          <w:sz w:val="24"/>
-          <w:szCs w:val="24"/>
-        </w:rPr>
-        <w:t>With these features, the</w:t>
-      </w:r>
-      <w:r>
-        <w:rPr>
-          <w:rFonts w:ascii="Times New Roman" w:hAnsi="Times New Roman" w:cs="Times New Roman"/>
-          <w:sz w:val="24"/>
-          <w:szCs w:val="24"/>
-        </w:rPr>
-        <w:t xml:space="preserve"> LAB</w:t>
-      </w:r>
-      <w:r>
-        <w:rPr>
-          <w:rFonts w:ascii="Times New Roman" w:hAnsi="Times New Roman" w:cs="Times New Roman"/>
-          <w:sz w:val="24"/>
-          <w:szCs w:val="24"/>
-        </w:rPr>
-        <w:t xml:space="preserve"> can</w:t>
-      </w:r>
-      <w:r>
-        <w:rPr>
-          <w:rFonts w:ascii="Times New Roman" w:hAnsi="Times New Roman" w:cs="Times New Roman"/>
-          <w:sz w:val="24"/>
-          <w:szCs w:val="24"/>
-        </w:rPr>
-        <w:t xml:space="preserve"> more effectively make validated </w:t>
-      </w:r>
-      <w:r>
-        <w:rPr>
-          <w:rFonts w:ascii="Times New Roman" w:hAnsi="Times New Roman" w:cs="Times New Roman"/>
-          <w:sz w:val="24"/>
-          <w:szCs w:val="24"/>
-        </w:rPr>
-        <w:t>psycho</w:t>
-      </w:r>
-      <w:r>
-        <w:rPr>
-          <w:rFonts w:ascii="Times New Roman" w:hAnsi="Times New Roman" w:cs="Times New Roman"/>
-          <w:sz w:val="24"/>
-          <w:szCs w:val="24"/>
-        </w:rPr>
-        <w:t xml:space="preserve">linguistic data </w:t>
-      </w:r>
-      <w:r>
-        <w:rPr>
-          <w:rFonts w:ascii="Times New Roman" w:hAnsi="Times New Roman" w:cs="Times New Roman"/>
-          <w:sz w:val="24"/>
-          <w:szCs w:val="24"/>
-        </w:rPr>
-        <w:t>easy to find.</w:t>
-      </w:r>
-    </w:p>
-    <w:p>
-      <w:pPr>
-        <w:spacing w:after="0" w:line="240" w:lineRule="auto"/>
-        <w:contextualSpacing/>
-        <w:rPr>
-          <w:rFonts w:ascii="Times New Roman" w:hAnsi="Times New Roman" w:cs="Times New Roman"/>
-          <w:sz w:val="24"/>
-          <w:szCs w:val="24"/>
-        </w:rPr>
-      </w:pPr>
-    </w:p>
-    <w:p>
-      <w:pPr>
-        <w:spacing w:after="0" w:line="240" w:lineRule="auto"/>
-        <w:contextualSpacing/>
-        <w:rPr>
-          <w:rFonts w:ascii="Times New Roman" w:hAnsi="Times New Roman" w:cs="Times New Roman"/>
-          <w:b/>
-          <w:sz w:val="24"/>
-          <w:szCs w:val="24"/>
-        </w:rPr>
-      </w:pPr>
-      <w:r>
-        <w:rPr>
-          <w:rFonts w:ascii="Times New Roman" w:hAnsi="Times New Roman" w:cs="Times New Roman"/>
-          <w:b/>
-          <w:sz w:val="24"/>
-          <w:szCs w:val="24"/>
-        </w:rPr>
-        <w:t>Mailing address:</w:t>
-      </w:r>
-    </w:p>
-    <w:p>
-      <w:pPr>
-        <w:spacing w:after="0" w:line="240" w:lineRule="auto"/>
-        <w:contextualSpacing/>
-        <w:rPr>
-          <w:rFonts w:ascii="Times New Roman" w:hAnsi="Times New Roman" w:cs="Times New Roman"/>
-          <w:sz w:val="24"/>
-          <w:szCs w:val="24"/>
-        </w:rPr>
-      </w:pPr>
-      <w:r>
-        <w:rPr>
-          <w:rFonts w:ascii="Times New Roman" w:hAnsi="Times New Roman" w:cs="Times New Roman"/>
-          <w:sz w:val="24"/>
-          <w:szCs w:val="24"/>
-        </w:rPr>
-        <w:t>?</w:t>
-      </w:r>
-    </w:p>
-    <w:p>
-      <w:pPr>
-        <w:spacing w:after="0" w:line="240" w:lineRule="auto"/>
-        <w:contextualSpacing/>
-        <w:rPr>
-          <w:rFonts w:ascii="Times New Roman" w:hAnsi="Times New Roman" w:cs="Times New Roman"/>
-          <w:sz w:val="24"/>
-          <w:szCs w:val="24"/>
-        </w:rPr>
-      </w:pPr>
-    </w:p>
-    <w:p>
-      <w:pPr>
-        <w:spacing w:after="0" w:line="240" w:lineRule="auto"/>
-        <w:contextualSpacing/>
-        <w:rPr>
-          <w:rFonts w:ascii="Times New Roman" w:hAnsi="Times New Roman" w:cs="Times New Roman"/>
-          <w:sz w:val="24"/>
-          <w:szCs w:val="24"/>
-        </w:rPr>
-      </w:pPr>
-      <w:r>
-        <w:rPr>
-          <w:rFonts w:ascii="Times New Roman" w:hAnsi="Times New Roman" w:cs="Times New Roman"/>
-          <w:b/>
-          <w:sz w:val="24"/>
-          <w:szCs w:val="24"/>
-        </w:rPr>
-        <w:t>Submission type:</w:t>
-      </w:r>
-      <w:r>
-        <w:rPr>
-          <w:rFonts w:ascii="Times New Roman" w:hAnsi="Times New Roman" w:cs="Times New Roman"/>
-          <w:sz w:val="24"/>
-          <w:szCs w:val="24"/>
-        </w:rPr>
-        <w:t xml:space="preserve"> </w:t>
-      </w:r>
-      <w:r>
-        <w:rPr>
-          <w:rFonts w:ascii="Times New Roman" w:hAnsi="Times New Roman" w:cs="Times New Roman"/>
-          <w:sz w:val="24"/>
-          <w:szCs w:val="24"/>
-        </w:rPr>
-        <w:t>Poster</w:t>
-      </w:r>
-    </w:p>
-    <w:p/>
+        <w:t xml:space="preserve">Spoken or </w:t>
+      </w:r>
+      <w:r>
+        <w:rPr>
+          <w:rFonts w:ascii="Times New Roman" w:hAnsi="Times New Roman" w:cs="Times New Roman"/>
+          <w:sz w:val="24"/>
+          <w:szCs w:val="24"/>
+        </w:rPr>
+        <w:t>P</w:t>
+      </w:r>
+      <w:r>
+        <w:rPr>
+          <w:rFonts w:ascii="Times New Roman" w:hAnsi="Times New Roman" w:cs="Times New Roman"/>
+          <w:sz w:val="24"/>
+          <w:szCs w:val="24"/>
+        </w:rPr>
+        <w:t>oster</w:t>
+      </w:r>
+    </w:p>
     <w:p/>
     <w:sectPr>
       <w:pgSz w:w="12240" w:h="15840"/>
@@ -1113,7 +1018,7 @@
 
 <file path=word/comments.xml><?xml version="1.0" encoding="utf-8"?>
 <w:comments xmlns:wpc="http://schemas.microsoft.com/office/word/2010/wordprocessingCanvas" xmlns:cx="http://schemas.microsoft.com/office/drawing/2014/chartex" xmlns:cx1="http://schemas.microsoft.com/office/drawing/2015/9/8/chartex" xmlns:cx2="http://schemas.microsoft.com/office/drawing/2015/10/21/chartex" xmlns:cx3="http://schemas.microsoft.com/office/drawing/2016/5/9/chartex" xmlns:cx4="http://schemas.microsoft.com/office/drawing/2016/5/10/chartex" xmlns:cx5="http://schemas.microsoft.com/office/drawing/2016/5/11/chartex" xmlns:cx6="http://schemas.microsoft.com/office/drawing/2016/5/12/chartex" xmlns:cx7="http://schemas.microsoft.com/office/drawing/2016/5/13/chartex" xmlns:cx8="http://schemas.microsoft.com/office/drawing/2016/5/14/chartex" xmlns:mc="http://schemas.openxmlformats.org/markup-compatibility/2006" xmlns:aink="http://schemas.microsoft.com/office/drawing/2016/ink" xmlns:am3d="http://schemas.microsoft.com/office/drawing/2017/model3d" xmlns:o="urn:schemas-microsoft-com:office:office" xmlns:r="http://schemas.openxmlformats.org/officeDocument/2006/relationships" xmlns:m="http://schemas.openxmlformats.org/officeDocument/2006/math" xmlns:v="urn:schemas-microsoft-com:vml" xmlns:wp14="http://schemas.microsoft.com/office/word/2010/wordprocessingDrawing" xmlns:wp="http://schemas.openxmlformats.org/drawingml/2006/wordprocessingDrawing" xmlns:w10="urn:schemas-microsoft-com:office:word" xmlns:w="http://schemas.openxmlformats.org/wordprocessingml/2006/main" xmlns:w14="http://schemas.microsoft.com/office/word/2010/wordml" xmlns:w15="http://schemas.microsoft.com/office/word/2012/wordml" xmlns:w16cid="http://schemas.microsoft.com/office/word/2016/wordml/cid" xmlns:w16se="http://schemas.microsoft.com/office/word/2015/wordml/symex" xmlns:wpg="http://schemas.microsoft.com/office/word/2010/wordprocessingGroup" xmlns:wpi="http://schemas.microsoft.com/office/word/2010/wordprocessingInk" xmlns:wne="http://schemas.microsoft.com/office/word/2006/wordml" xmlns:wps="http://schemas.microsoft.com/office/word/2010/wordprocessingShape" mc:Ignorable="w14 w15 w16se w16cid wp14">
-  <w:comment w:id="1" w:author="Ari Cunningham" w:date="2019-06-22T20:47:00Z" w:initials="AC">
+  <w:comment w:id="0" w:author="Ari Cunningham" w:date="2019-06-22T20:47:00Z" w:initials="AC">
     <w:p>
       <w:pPr>
         <w:pStyle w:val="CommentText"/>
@@ -1129,7 +1034,7 @@
       </w:r>
     </w:p>
   </w:comment>
-  <w:comment w:id="2" w:author="Ari Cunningham" w:date="2019-04-17T13:13:00Z" w:initials="AC">
+  <w:comment w:id="1" w:author="Ari Cunningham" w:date="2019-04-17T13:13:00Z" w:initials="AC">
     <w:p>
       <w:pPr>
         <w:pStyle w:val="CommentText"/>

</xml_diff>

<commit_message>
abstract is 250 words!
</commit_message>
<xml_diff>
--- a/PNOM Abstract.docx
+++ b/PNOM Abstract.docx
@@ -1,6 +1,6 @@
 
 <file path=word/document.xml><?xml version="1.0" encoding="utf-8"?>
-<w:document xmlns:wpc="http://schemas.microsoft.com/office/word/2010/wordprocessingCanvas" xmlns:cx="http://schemas.microsoft.com/office/drawing/2014/chartex" xmlns:cx1="http://schemas.microsoft.com/office/drawing/2015/9/8/chartex" xmlns:cx2="http://schemas.microsoft.com/office/drawing/2015/10/21/chartex" xmlns:cx3="http://schemas.microsoft.com/office/drawing/2016/5/9/chartex" xmlns:cx4="http://schemas.microsoft.com/office/drawing/2016/5/10/chartex" xmlns:cx5="http://schemas.microsoft.com/office/drawing/2016/5/11/chartex" xmlns:cx6="http://schemas.microsoft.com/office/drawing/2016/5/12/chartex" xmlns:cx7="http://schemas.microsoft.com/office/drawing/2016/5/13/chartex" xmlns:cx8="http://schemas.microsoft.com/office/drawing/2016/5/14/chartex" xmlns:mc="http://schemas.openxmlformats.org/markup-compatibility/2006" xmlns:aink="http://schemas.microsoft.com/office/drawing/2016/ink" xmlns:am3d="http://schemas.microsoft.com/office/drawing/2017/model3d" xmlns:o="urn:schemas-microsoft-com:office:office" xmlns:r="http://schemas.openxmlformats.org/officeDocument/2006/relationships" xmlns:m="http://schemas.openxmlformats.org/officeDocument/2006/math" xmlns:v="urn:schemas-microsoft-com:vml" xmlns:wp14="http://schemas.microsoft.com/office/word/2010/wordprocessingDrawing" xmlns:wp="http://schemas.openxmlformats.org/drawingml/2006/wordprocessingDrawing" xmlns:w10="urn:schemas-microsoft-com:office:word" xmlns:w="http://schemas.openxmlformats.org/wordprocessingml/2006/main" xmlns:w14="http://schemas.microsoft.com/office/word/2010/wordml" xmlns:w15="http://schemas.microsoft.com/office/word/2012/wordml" xmlns:w16cid="http://schemas.microsoft.com/office/word/2016/wordml/cid" xmlns:w16se="http://schemas.microsoft.com/office/word/2015/wordml/symex" xmlns:wpg="http://schemas.microsoft.com/office/word/2010/wordprocessingGroup" xmlns:wpi="http://schemas.microsoft.com/office/word/2010/wordprocessingInk" xmlns:wne="http://schemas.microsoft.com/office/word/2006/wordml" xmlns:wps="http://schemas.microsoft.com/office/word/2010/wordprocessingShape" mc:Ignorable="w14 w15 w16se w16cid wp14">
+<w:document xmlns:wpc="http://schemas.microsoft.com/office/word/2010/wordprocessingCanvas" xmlns:cx="http://schemas.microsoft.com/office/drawing/2014/chartex" xmlns:cx1="http://schemas.microsoft.com/office/drawing/2015/9/8/chartex" xmlns:mc="http://schemas.openxmlformats.org/markup-compatibility/2006" xmlns:o="urn:schemas-microsoft-com:office:office" xmlns:r="http://schemas.openxmlformats.org/officeDocument/2006/relationships" xmlns:m="http://schemas.openxmlformats.org/officeDocument/2006/math" xmlns:v="urn:schemas-microsoft-com:vml" xmlns:wp14="http://schemas.microsoft.com/office/word/2010/wordprocessingDrawing" xmlns:wp="http://schemas.openxmlformats.org/drawingml/2006/wordprocessingDrawing" xmlns:w10="urn:schemas-microsoft-com:office:word" xmlns:w="http://schemas.openxmlformats.org/wordprocessingml/2006/main" xmlns:w14="http://schemas.microsoft.com/office/word/2010/wordml" xmlns:w15="http://schemas.microsoft.com/office/word/2012/wordml" xmlns:w16se="http://schemas.microsoft.com/office/word/2015/wordml/symex" xmlns:wpg="http://schemas.microsoft.com/office/word/2010/wordprocessingGroup" xmlns:wpi="http://schemas.microsoft.com/office/word/2010/wordprocessingInk" xmlns:wne="http://schemas.microsoft.com/office/word/2006/wordml" xmlns:wps="http://schemas.microsoft.com/office/word/2010/wordprocessingShape" mc:Ignorable="w14 w15 w16se wp14">
   <w:body>
     <w:p>
       <w:pPr>
@@ -92,6 +92,7 @@
         <w:spacing w:after="0" w:line="240" w:lineRule="auto"/>
         <w:contextualSpacing/>
         <w:rPr>
+          <w:ins w:id="0" w:author="Windows User" w:date="2019-07-03T12:09:00Z"/>
           <w:rFonts w:ascii="Times New Roman" w:hAnsi="Times New Roman" w:cs="Times New Roman"/>
           <w:sz w:val="24"/>
           <w:szCs w:val="24"/>
@@ -121,7 +122,7 @@
         </w:rPr>
         <w:t xml:space="preserve">Harrisburg University of Science and </w:t>
       </w:r>
-      <w:commentRangeStart w:id="0"/>
+      <w:commentRangeStart w:id="1"/>
       <w:r>
         <w:rPr>
           <w:rFonts w:ascii="Times New Roman" w:hAnsi="Times New Roman" w:cs="Times New Roman"/>
@@ -130,12 +131,12 @@
         </w:rPr>
         <w:t>Technology</w:t>
       </w:r>
-      <w:commentRangeEnd w:id="0"/>
+      <w:commentRangeEnd w:id="1"/>
       <w:r>
         <w:rPr>
           <w:rStyle w:val="CommentReference"/>
         </w:rPr>
-        <w:commentReference w:id="0"/>
+        <w:commentReference w:id="1"/>
       </w:r>
     </w:p>
     <w:p>
@@ -143,24 +144,89 @@
         <w:spacing w:after="0" w:line="240" w:lineRule="auto"/>
         <w:contextualSpacing/>
         <w:rPr>
-          <w:rStyle w:val="Hyperlink"/>
-          <w:rFonts w:ascii="Times New Roman" w:hAnsi="Times New Roman" w:cs="Times New Roman"/>
-          <w:sz w:val="24"/>
-          <w:szCs w:val="24"/>
-        </w:rPr>
-      </w:pPr>
+          <w:rFonts w:ascii="Times New Roman" w:hAnsi="Times New Roman" w:cs="Times New Roman"/>
+          <w:sz w:val="24"/>
+          <w:szCs w:val="24"/>
+        </w:rPr>
+      </w:pPr>
+      <w:ins w:id="2" w:author="Windows User" w:date="2019-07-03T12:09:00Z">
+        <w:r>
+          <w:rPr>
+            <w:rFonts w:ascii="Times New Roman" w:hAnsi="Times New Roman" w:cs="Times New Roman"/>
+            <w:sz w:val="24"/>
+            <w:szCs w:val="24"/>
+          </w:rPr>
+          <w:t xml:space="preserve">Nikhil </w:t>
+        </w:r>
+        <w:proofErr w:type="spellStart"/>
+        <w:r>
+          <w:rPr>
+            <w:rFonts w:ascii="Times New Roman" w:hAnsi="Times New Roman" w:cs="Times New Roman"/>
+            <w:sz w:val="24"/>
+            <w:szCs w:val="24"/>
+          </w:rPr>
+          <w:t>Chate</w:t>
+        </w:r>
+      </w:ins>
+      <w:proofErr w:type="spellEnd"/>
+      <w:ins w:id="3" w:author="Windows User" w:date="2019-07-03T12:10:00Z">
+        <w:r>
+          <w:rPr>
+            <w:rFonts w:ascii="Times New Roman" w:hAnsi="Times New Roman" w:cs="Times New Roman"/>
+            <w:sz w:val="24"/>
+            <w:szCs w:val="24"/>
+          </w:rPr>
+          <w:t xml:space="preserve">, </w:t>
+        </w:r>
+        <w:commentRangeStart w:id="4"/>
+        <w:r>
+          <w:rPr>
+            <w:rFonts w:ascii="Times New Roman" w:hAnsi="Times New Roman" w:cs="Times New Roman"/>
+            <w:sz w:val="24"/>
+            <w:szCs w:val="24"/>
+          </w:rPr>
+          <w:t xml:space="preserve">B.S., </w:t>
+        </w:r>
+        <w:commentRangeEnd w:id="4"/>
+        <w:r>
+          <w:rPr>
+            <w:rStyle w:val="CommentReference"/>
+          </w:rPr>
+          <w:commentReference w:id="4"/>
+        </w:r>
+        <w:r>
+          <w:rPr>
+            <w:rFonts w:ascii="Times New Roman" w:hAnsi="Times New Roman" w:cs="Times New Roman"/>
+            <w:sz w:val="24"/>
+            <w:szCs w:val="24"/>
+          </w:rPr>
+          <w:t>Harrisburg University of Science and Technology</w:t>
+        </w:r>
+      </w:ins>
     </w:p>
     <w:p>
       <w:pPr>
         <w:spacing w:after="0" w:line="240" w:lineRule="auto"/>
         <w:contextualSpacing/>
         <w:rPr>
-          <w:rFonts w:ascii="Times New Roman" w:hAnsi="Times New Roman" w:cs="Times New Roman"/>
-          <w:sz w:val="24"/>
-          <w:szCs w:val="24"/>
-        </w:rPr>
-      </w:pPr>
-      <w:hyperlink r:id="rId8" w:history="1">
+          <w:rStyle w:val="Hyperlink"/>
+          <w:rFonts w:ascii="Times New Roman" w:hAnsi="Times New Roman" w:cs="Times New Roman"/>
+          <w:sz w:val="24"/>
+          <w:szCs w:val="24"/>
+        </w:rPr>
+      </w:pPr>
+    </w:p>
+    <w:p>
+      <w:pPr>
+        <w:spacing w:after="0" w:line="240" w:lineRule="auto"/>
+        <w:contextualSpacing/>
+        <w:rPr>
+          <w:rFonts w:ascii="Times New Roman" w:hAnsi="Times New Roman" w:cs="Times New Roman"/>
+          <w:sz w:val="24"/>
+          <w:szCs w:val="24"/>
+        </w:rPr>
+      </w:pPr>
+      <w:hyperlink r:id="rId7" w:history="1">
         <w:r>
           <w:rPr>
             <w:rStyle w:val="Hyperlink"/>
@@ -197,12 +263,159 @@
         <w:spacing w:after="0" w:line="240" w:lineRule="auto"/>
         <w:contextualSpacing/>
         <w:rPr>
-          <w:rFonts w:ascii="Times New Roman" w:hAnsi="Times New Roman" w:cs="Times New Roman"/>
-          <w:b/>
-          <w:sz w:val="24"/>
-          <w:szCs w:val="24"/>
-        </w:rPr>
-      </w:pPr>
+          <w:ins w:id="5" w:author="Windows User" w:date="2019-07-03T12:10:00Z"/>
+          <w:rFonts w:ascii="Times New Roman" w:hAnsi="Times New Roman" w:cs="Times New Roman"/>
+          <w:color w:val="323130"/>
+          <w:sz w:val="24"/>
+          <w:szCs w:val="21"/>
+          <w:shd w:val="clear" w:color="auto" w:fill="FFFFFF"/>
+          <w:rPrChange w:id="6" w:author="Windows User" w:date="2019-07-03T12:10:00Z">
+            <w:rPr>
+              <w:ins w:id="7" w:author="Windows User" w:date="2019-07-03T12:10:00Z"/>
+              <w:rFonts w:ascii="Segoe UI" w:hAnsi="Segoe UI" w:cs="Segoe UI"/>
+              <w:color w:val="323130"/>
+              <w:sz w:val="21"/>
+              <w:szCs w:val="21"/>
+              <w:shd w:val="clear" w:color="auto" w:fill="FFFFFF"/>
+            </w:rPr>
+          </w:rPrChange>
+        </w:rPr>
+      </w:pPr>
+      <w:ins w:id="8" w:author="Windows User" w:date="2019-07-03T12:10:00Z">
+        <w:r>
+          <w:rPr>
+            <w:rFonts w:ascii="Times New Roman" w:hAnsi="Times New Roman" w:cs="Times New Roman"/>
+            <w:color w:val="323130"/>
+            <w:sz w:val="24"/>
+            <w:szCs w:val="21"/>
+            <w:shd w:val="clear" w:color="auto" w:fill="FFFFFF"/>
+            <w:rPrChange w:id="9" w:author="Windows User" w:date="2019-07-03T12:10:00Z">
+              <w:rPr>
+                <w:rFonts w:ascii="Segoe UI" w:hAnsi="Segoe UI" w:cs="Segoe UI"/>
+                <w:color w:val="323130"/>
+                <w:sz w:val="21"/>
+                <w:szCs w:val="21"/>
+                <w:shd w:val="clear" w:color="auto" w:fill="FFFFFF"/>
+              </w:rPr>
+            </w:rPrChange>
+          </w:rPr>
+          <w:fldChar w:fldCharType="begin"/>
+        </w:r>
+        <w:r>
+          <w:rPr>
+            <w:rFonts w:ascii="Times New Roman" w:hAnsi="Times New Roman" w:cs="Times New Roman"/>
+            <w:color w:val="323130"/>
+            <w:sz w:val="24"/>
+            <w:szCs w:val="21"/>
+            <w:shd w:val="clear" w:color="auto" w:fill="FFFFFF"/>
+            <w:rPrChange w:id="10" w:author="Windows User" w:date="2019-07-03T12:10:00Z">
+              <w:rPr>
+                <w:rFonts w:ascii="Segoe UI" w:hAnsi="Segoe UI" w:cs="Segoe UI"/>
+                <w:color w:val="323130"/>
+                <w:sz w:val="21"/>
+                <w:szCs w:val="21"/>
+                <w:shd w:val="clear" w:color="auto" w:fill="FFFFFF"/>
+              </w:rPr>
+            </w:rPrChange>
+          </w:rPr>
+          <w:instrText xml:space="preserve"> HYPERLINK "mailto:</w:instrText>
+        </w:r>
+        <w:r>
+          <w:rPr>
+            <w:rFonts w:ascii="Times New Roman" w:hAnsi="Times New Roman" w:cs="Times New Roman"/>
+            <w:color w:val="323130"/>
+            <w:sz w:val="24"/>
+            <w:szCs w:val="21"/>
+            <w:shd w:val="clear" w:color="auto" w:fill="FFFFFF"/>
+            <w:rPrChange w:id="11" w:author="Windows User" w:date="2019-07-03T12:10:00Z">
+              <w:rPr>
+                <w:rFonts w:ascii="Segoe UI" w:hAnsi="Segoe UI" w:cs="Segoe UI"/>
+                <w:color w:val="323130"/>
+                <w:sz w:val="21"/>
+                <w:szCs w:val="21"/>
+                <w:shd w:val="clear" w:color="auto" w:fill="FFFFFF"/>
+              </w:rPr>
+            </w:rPrChange>
+          </w:rPr>
+          <w:instrText>NChate@my.harrisburgu.edu</w:instrText>
+        </w:r>
+        <w:r>
+          <w:rPr>
+            <w:rFonts w:ascii="Times New Roman" w:hAnsi="Times New Roman" w:cs="Times New Roman"/>
+            <w:color w:val="323130"/>
+            <w:sz w:val="24"/>
+            <w:szCs w:val="21"/>
+            <w:shd w:val="clear" w:color="auto" w:fill="FFFFFF"/>
+            <w:rPrChange w:id="12" w:author="Windows User" w:date="2019-07-03T12:10:00Z">
+              <w:rPr>
+                <w:rFonts w:ascii="Segoe UI" w:hAnsi="Segoe UI" w:cs="Segoe UI"/>
+                <w:color w:val="323130"/>
+                <w:sz w:val="21"/>
+                <w:szCs w:val="21"/>
+                <w:shd w:val="clear" w:color="auto" w:fill="FFFFFF"/>
+              </w:rPr>
+            </w:rPrChange>
+          </w:rPr>
+          <w:instrText xml:space="preserve">" </w:instrText>
+        </w:r>
+        <w:r>
+          <w:rPr>
+            <w:rFonts w:ascii="Times New Roman" w:hAnsi="Times New Roman" w:cs="Times New Roman"/>
+            <w:color w:val="323130"/>
+            <w:sz w:val="24"/>
+            <w:szCs w:val="21"/>
+            <w:shd w:val="clear" w:color="auto" w:fill="FFFFFF"/>
+            <w:rPrChange w:id="13" w:author="Windows User" w:date="2019-07-03T12:10:00Z">
+              <w:rPr>
+                <w:rFonts w:ascii="Segoe UI" w:hAnsi="Segoe UI" w:cs="Segoe UI"/>
+                <w:color w:val="323130"/>
+                <w:sz w:val="21"/>
+                <w:szCs w:val="21"/>
+                <w:shd w:val="clear" w:color="auto" w:fill="FFFFFF"/>
+              </w:rPr>
+            </w:rPrChange>
+          </w:rPr>
+          <w:fldChar w:fldCharType="separate"/>
+        </w:r>
+        <w:r>
+          <w:rPr>
+            <w:rStyle w:val="Hyperlink"/>
+            <w:rFonts w:ascii="Times New Roman" w:hAnsi="Times New Roman" w:cs="Times New Roman"/>
+            <w:sz w:val="24"/>
+            <w:szCs w:val="21"/>
+            <w:shd w:val="clear" w:color="auto" w:fill="FFFFFF"/>
+            <w:rPrChange w:id="14" w:author="Windows User" w:date="2019-07-03T12:10:00Z">
+              <w:rPr>
+                <w:rStyle w:val="Hyperlink"/>
+                <w:rFonts w:ascii="Segoe UI" w:hAnsi="Segoe UI" w:cs="Segoe UI"/>
+                <w:sz w:val="21"/>
+                <w:szCs w:val="21"/>
+                <w:shd w:val="clear" w:color="auto" w:fill="FFFFFF"/>
+              </w:rPr>
+            </w:rPrChange>
+          </w:rPr>
+          <w:t>NChate@my.harrisburgu.edu</w:t>
+        </w:r>
+        <w:r>
+          <w:rPr>
+            <w:rFonts w:ascii="Times New Roman" w:hAnsi="Times New Roman" w:cs="Times New Roman"/>
+            <w:color w:val="323130"/>
+            <w:sz w:val="24"/>
+            <w:szCs w:val="21"/>
+            <w:shd w:val="clear" w:color="auto" w:fill="FFFFFF"/>
+            <w:rPrChange w:id="15" w:author="Windows User" w:date="2019-07-03T12:10:00Z">
+              <w:rPr>
+                <w:rFonts w:ascii="Segoe UI" w:hAnsi="Segoe UI" w:cs="Segoe UI"/>
+                <w:color w:val="323130"/>
+                <w:sz w:val="21"/>
+                <w:szCs w:val="21"/>
+                <w:shd w:val="clear" w:color="auto" w:fill="FFFFFF"/>
+              </w:rPr>
+            </w:rPrChange>
+          </w:rPr>
+          <w:fldChar w:fldCharType="end"/>
+        </w:r>
+      </w:ins>
     </w:p>
     <w:p>
       <w:pPr>
@@ -210,35 +423,11 @@
         <w:contextualSpacing/>
         <w:rPr>
           <w:rFonts w:ascii="Times New Roman" w:hAnsi="Times New Roman" w:cs="Times New Roman"/>
-          <w:sz w:val="24"/>
-          <w:szCs w:val="24"/>
-        </w:rPr>
-      </w:pPr>
-      <w:r>
-        <w:rPr>
-          <w:rFonts w:ascii="Times New Roman" w:hAnsi="Times New Roman" w:cs="Times New Roman"/>
           <w:b/>
           <w:sz w:val="24"/>
           <w:szCs w:val="24"/>
         </w:rPr>
-        <w:t>Short abstract:</w:t>
-      </w:r>
-      <w:r>
-        <w:rPr>
-          <w:rFonts w:ascii="Times New Roman" w:hAnsi="Times New Roman" w:cs="Times New Roman"/>
-          <w:sz w:val="24"/>
-          <w:szCs w:val="24"/>
-        </w:rPr>
-        <w:t xml:space="preserve"> </w:t>
-      </w:r>
-      <w:r>
-        <w:rPr>
-          <w:rFonts w:ascii="Times New Roman" w:hAnsi="Times New Roman" w:cs="Times New Roman"/>
-          <w:sz w:val="24"/>
-          <w:szCs w:val="24"/>
-        </w:rPr>
-        <w:t>Stuff.</w:t>
-      </w:r>
+      </w:pPr>
     </w:p>
     <w:p>
       <w:pPr>
@@ -250,6 +439,41 @@
           <w:szCs w:val="24"/>
         </w:rPr>
       </w:pPr>
+      <w:r>
+        <w:rPr>
+          <w:rFonts w:ascii="Times New Roman" w:hAnsi="Times New Roman" w:cs="Times New Roman"/>
+          <w:b/>
+          <w:sz w:val="24"/>
+          <w:szCs w:val="24"/>
+        </w:rPr>
+        <w:t>Short abstract:</w:t>
+      </w:r>
+      <w:r>
+        <w:rPr>
+          <w:rFonts w:ascii="Times New Roman" w:hAnsi="Times New Roman" w:cs="Times New Roman"/>
+          <w:sz w:val="24"/>
+          <w:szCs w:val="24"/>
+        </w:rPr>
+        <w:t xml:space="preserve"> </w:t>
+      </w:r>
+      <w:r>
+        <w:rPr>
+          <w:rFonts w:ascii="Times New Roman" w:hAnsi="Times New Roman" w:cs="Times New Roman"/>
+          <w:sz w:val="24"/>
+          <w:szCs w:val="24"/>
+        </w:rPr>
+        <w:t>Stuff.</w:t>
+      </w:r>
+      <w:ins w:id="16" w:author="Windows User" w:date="2019-07-03T12:11:00Z">
+        <w:r>
+          <w:rPr>
+            <w:rFonts w:ascii="Times New Roman" w:hAnsi="Times New Roman" w:cs="Times New Roman"/>
+            <w:sz w:val="24"/>
+            <w:szCs w:val="24"/>
+          </w:rPr>
+          <w:t xml:space="preserve"> (Don’t think we need this)</w:t>
+        </w:r>
+      </w:ins>
     </w:p>
     <w:p>
       <w:pPr>
@@ -257,63 +481,74 @@
         <w:contextualSpacing/>
         <w:rPr>
           <w:rFonts w:ascii="Times New Roman" w:hAnsi="Times New Roman" w:cs="Times New Roman"/>
-          <w:b/>
-          <w:sz w:val="24"/>
-          <w:szCs w:val="24"/>
-        </w:rPr>
-      </w:pPr>
-      <w:r>
-        <w:rPr>
-          <w:rFonts w:ascii="Times New Roman" w:hAnsi="Times New Roman" w:cs="Times New Roman"/>
-          <w:b/>
-          <w:sz w:val="24"/>
-          <w:szCs w:val="24"/>
-        </w:rPr>
-        <w:t>Full abstract</w:t>
-      </w:r>
-      <w:r>
-        <w:rPr>
-          <w:rFonts w:ascii="Times New Roman" w:hAnsi="Times New Roman" w:cs="Times New Roman"/>
-          <w:b/>
-          <w:sz w:val="24"/>
-          <w:szCs w:val="24"/>
-        </w:rPr>
-        <w:t xml:space="preserve"> (250 words)</w:t>
-      </w:r>
-      <w:r>
-        <w:rPr>
-          <w:rFonts w:ascii="Times New Roman" w:hAnsi="Times New Roman" w:cs="Times New Roman"/>
-          <w:b/>
-          <w:sz w:val="24"/>
-          <w:szCs w:val="24"/>
-        </w:rPr>
-        <w:t>:</w:t>
-      </w:r>
+          <w:sz w:val="24"/>
+          <w:szCs w:val="24"/>
+        </w:rPr>
+      </w:pPr>
     </w:p>
     <w:p>
       <w:pPr>
         <w:spacing w:after="0" w:line="240" w:lineRule="auto"/>
         <w:contextualSpacing/>
         <w:rPr>
-          <w:del w:id="1" w:author="Erin Buchanan" w:date="2019-06-25T16:05:00Z"/>
-          <w:rFonts w:ascii="Times New Roman" w:hAnsi="Times New Roman" w:cs="Times New Roman"/>
-          <w:sz w:val="24"/>
-          <w:szCs w:val="24"/>
-        </w:rPr>
-      </w:pPr>
+          <w:rFonts w:ascii="Times New Roman" w:hAnsi="Times New Roman" w:cs="Times New Roman"/>
+          <w:b/>
+          <w:sz w:val="24"/>
+          <w:szCs w:val="24"/>
+        </w:rPr>
+      </w:pPr>
+      <w:r>
+        <w:rPr>
+          <w:rFonts w:ascii="Times New Roman" w:hAnsi="Times New Roman" w:cs="Times New Roman"/>
+          <w:b/>
+          <w:sz w:val="24"/>
+          <w:szCs w:val="24"/>
+        </w:rPr>
+        <w:t>Full abstract</w:t>
+      </w:r>
+      <w:r>
+        <w:rPr>
+          <w:rFonts w:ascii="Times New Roman" w:hAnsi="Times New Roman" w:cs="Times New Roman"/>
+          <w:b/>
+          <w:sz w:val="24"/>
+          <w:szCs w:val="24"/>
+        </w:rPr>
+        <w:t xml:space="preserve"> (250 words)</w:t>
+      </w:r>
+      <w:r>
+        <w:rPr>
+          <w:rFonts w:ascii="Times New Roman" w:hAnsi="Times New Roman" w:cs="Times New Roman"/>
+          <w:b/>
+          <w:sz w:val="24"/>
+          <w:szCs w:val="24"/>
+        </w:rPr>
+        <w:t>:</w:t>
+      </w:r>
     </w:p>
     <w:p>
       <w:pPr>
         <w:spacing w:after="0" w:line="240" w:lineRule="auto"/>
         <w:contextualSpacing/>
         <w:rPr>
+          <w:del w:id="17" w:author="Erin Buchanan" w:date="2019-06-25T16:05:00Z"/>
+          <w:rFonts w:ascii="Times New Roman" w:hAnsi="Times New Roman" w:cs="Times New Roman"/>
+          <w:sz w:val="24"/>
+          <w:szCs w:val="24"/>
+        </w:rPr>
+      </w:pPr>
+    </w:p>
+    <w:p>
+      <w:pPr>
+        <w:spacing w:after="0" w:line="240" w:lineRule="auto"/>
+        <w:contextualSpacing/>
+        <w:rPr>
           <w:rFonts w:ascii="Times New Roman" w:hAnsi="Times New Roman" w:cs="Times New Roman"/>
           <w:b/>
           <w:sz w:val="24"/>
           <w:szCs w:val="24"/>
         </w:rPr>
       </w:pPr>
-      <w:del w:id="2" w:author="Erin Buchanan" w:date="2019-06-25T16:05:00Z">
+      <w:del w:id="18" w:author="Erin Buchanan" w:date="2019-06-25T16:05:00Z">
         <w:r>
           <w:rPr>
             <w:rFonts w:ascii="Times New Roman" w:hAnsi="Times New Roman" w:cs="Times New Roman"/>
@@ -330,17 +565,11 @@
         <w:spacing w:after="0" w:line="240" w:lineRule="auto"/>
         <w:contextualSpacing/>
         <w:rPr>
-          <w:del w:id="3" w:author="Erin Buchanan" w:date="2019-06-25T16:13:00Z"/>
-          <w:rFonts w:ascii="Times New Roman" w:hAnsi="Times New Roman" w:cs="Times New Roman"/>
-          <w:sz w:val="24"/>
-          <w:szCs w:val="24"/>
-        </w:rPr>
-        <w:pPrChange w:id="4" w:author="Erin Buchanan" w:date="2019-06-25T16:13:00Z">
-          <w:pPr>
-            <w:spacing w:after="0" w:line="240" w:lineRule="auto"/>
-            <w:contextualSpacing/>
-          </w:pPr>
-        </w:pPrChange>
+          <w:del w:id="19" w:author="Erin Buchanan" w:date="2019-06-25T16:13:00Z"/>
+          <w:rFonts w:ascii="Times New Roman" w:hAnsi="Times New Roman" w:cs="Times New Roman"/>
+          <w:sz w:val="24"/>
+          <w:szCs w:val="24"/>
+        </w:rPr>
       </w:pPr>
       <w:r>
         <w:rPr>
@@ -350,7 +579,7 @@
         </w:rPr>
         <w:t xml:space="preserve">In psycholinguistic research, it is critical to be able to find and use validated linguistic data. </w:t>
       </w:r>
-      <w:ins w:id="5" w:author="Erin Buchanan" w:date="2019-06-25T16:06:00Z">
+      <w:ins w:id="20" w:author="Erin Buchanan" w:date="2019-06-25T16:06:00Z">
         <w:r>
           <w:rPr>
             <w:rFonts w:ascii="Times New Roman" w:hAnsi="Times New Roman" w:cs="Times New Roman"/>
@@ -360,7 +589,7 @@
           <w:t xml:space="preserve">The rate of publication for linguistic norms is exponential, </w:t>
         </w:r>
       </w:ins>
-      <w:ins w:id="6" w:author="Erin Buchanan" w:date="2019-06-25T16:07:00Z">
+      <w:ins w:id="21" w:author="Erin Buchanan" w:date="2019-06-25T16:07:00Z">
         <w:r>
           <w:rPr>
             <w:rFonts w:ascii="Times New Roman" w:hAnsi="Times New Roman" w:cs="Times New Roman"/>
@@ -370,8 +599,8 @@
           <w:t xml:space="preserve">and </w:t>
         </w:r>
       </w:ins>
-      <w:commentRangeStart w:id="7"/>
-      <w:del w:id="8" w:author="Erin Buchanan" w:date="2019-06-25T16:06:00Z">
+      <w:commentRangeStart w:id="22"/>
+      <w:del w:id="23" w:author="Erin Buchanan" w:date="2019-06-25T16:06:00Z">
         <w:r>
           <w:rPr>
             <w:rFonts w:ascii="Times New Roman" w:hAnsi="Times New Roman" w:cs="Times New Roman"/>
@@ -402,23 +631,111 @@
             <w:sz w:val="24"/>
             <w:szCs w:val="24"/>
           </w:rPr>
-          <w:delText xml:space="preserve"> about linguistic datasets, and </w:delText>
+          <w:delText xml:space="preserve"> about linguistic datasets, and</w:delText>
         </w:r>
       </w:del>
-      <w:r>
-        <w:rPr>
-          <w:rFonts w:ascii="Times New Roman" w:hAnsi="Times New Roman" w:cs="Times New Roman"/>
-          <w:sz w:val="24"/>
-          <w:szCs w:val="24"/>
-        </w:rPr>
-        <w:t>with new publications becoming available at this rate, it can be difficult for researchers to sort through them and find the resources most relevant to them</w:t>
-      </w:r>
-      <w:commentRangeEnd w:id="7"/>
+      <w:del w:id="24" w:author="Windows User" w:date="2019-07-03T12:19:00Z">
+        <w:r>
+          <w:rPr>
+            <w:rFonts w:ascii="Times New Roman" w:hAnsi="Times New Roman" w:cs="Times New Roman"/>
+            <w:sz w:val="24"/>
+            <w:szCs w:val="24"/>
+          </w:rPr>
+          <w:delText xml:space="preserve"> with new publications becoming available at this rate, </w:delText>
+        </w:r>
+      </w:del>
+      <w:r>
+        <w:rPr>
+          <w:rFonts w:ascii="Times New Roman" w:hAnsi="Times New Roman" w:cs="Times New Roman"/>
+          <w:sz w:val="24"/>
+          <w:szCs w:val="24"/>
+        </w:rPr>
+        <w:t xml:space="preserve">it can be difficult for researchers to sort through </w:t>
+      </w:r>
+      <w:del w:id="25" w:author="Windows User" w:date="2019-07-03T12:19:00Z">
+        <w:r>
+          <w:rPr>
+            <w:rFonts w:ascii="Times New Roman" w:hAnsi="Times New Roman" w:cs="Times New Roman"/>
+            <w:sz w:val="24"/>
+            <w:szCs w:val="24"/>
+          </w:rPr>
+          <w:delText xml:space="preserve">them </w:delText>
+        </w:r>
+      </w:del>
+      <w:ins w:id="26" w:author="Windows User" w:date="2019-07-03T12:19:00Z">
+        <w:r>
+          <w:rPr>
+            <w:rFonts w:ascii="Times New Roman" w:hAnsi="Times New Roman" w:cs="Times New Roman"/>
+            <w:sz w:val="24"/>
+            <w:szCs w:val="24"/>
+          </w:rPr>
+          <w:t xml:space="preserve">resources </w:t>
+        </w:r>
+      </w:ins>
+      <w:ins w:id="27" w:author="Windows User" w:date="2019-07-03T12:20:00Z">
+        <w:r>
+          <w:rPr>
+            <w:rFonts w:ascii="Times New Roman" w:hAnsi="Times New Roman" w:cs="Times New Roman"/>
+            <w:sz w:val="24"/>
+            <w:szCs w:val="24"/>
+          </w:rPr>
+          <w:t>and</w:t>
+        </w:r>
+      </w:ins>
+      <w:ins w:id="28" w:author="Windows User" w:date="2019-07-03T12:19:00Z">
+        <w:r>
+          <w:rPr>
+            <w:rFonts w:ascii="Times New Roman" w:hAnsi="Times New Roman" w:cs="Times New Roman"/>
+            <w:sz w:val="24"/>
+            <w:szCs w:val="24"/>
+          </w:rPr>
+          <w:t xml:space="preserve"> </w:t>
+        </w:r>
+      </w:ins>
+      <w:ins w:id="29" w:author="Windows User" w:date="2019-07-03T12:20:00Z">
+        <w:r>
+          <w:rPr>
+            <w:rFonts w:ascii="Times New Roman" w:hAnsi="Times New Roman" w:cs="Times New Roman"/>
+            <w:sz w:val="24"/>
+            <w:szCs w:val="24"/>
+          </w:rPr>
+          <w:t xml:space="preserve">find </w:t>
+        </w:r>
+      </w:ins>
+      <w:ins w:id="30" w:author="Windows User" w:date="2019-07-03T12:19:00Z">
+        <w:r>
+          <w:rPr>
+            <w:rFonts w:ascii="Times New Roman" w:hAnsi="Times New Roman" w:cs="Times New Roman"/>
+            <w:sz w:val="24"/>
+            <w:szCs w:val="24"/>
+          </w:rPr>
+          <w:t xml:space="preserve">the datasets most relevant to their </w:t>
+        </w:r>
+      </w:ins>
+      <w:r>
+        <w:rPr>
+          <w:rFonts w:ascii="Times New Roman" w:hAnsi="Times New Roman" w:cs="Times New Roman"/>
+          <w:sz w:val="24"/>
+          <w:szCs w:val="24"/>
+        </w:rPr>
+        <w:t>research</w:t>
+      </w:r>
+      <w:del w:id="31" w:author="Windows User" w:date="2019-07-03T12:19:00Z">
+        <w:r>
+          <w:rPr>
+            <w:rFonts w:ascii="Times New Roman" w:hAnsi="Times New Roman" w:cs="Times New Roman"/>
+            <w:sz w:val="24"/>
+            <w:szCs w:val="24"/>
+          </w:rPr>
+          <w:delText>and find the resources most relevant to them</w:delText>
+        </w:r>
+      </w:del>
+      <w:commentRangeEnd w:id="22"/>
       <w:r>
         <w:rPr>
           <w:rStyle w:val="CommentReference"/>
         </w:rPr>
-        <w:commentReference w:id="7"/>
+        <w:commentReference w:id="22"/>
       </w:r>
       <w:r>
         <w:rPr>
@@ -444,6 +761,40 @@
         </w:rPr>
         <w:t xml:space="preserve"> (LAB)</w:t>
       </w:r>
+      <w:ins w:id="32" w:author="Windows User" w:date="2019-07-03T12:13:00Z">
+        <w:r>
+          <w:rPr>
+            <w:rFonts w:ascii="Times New Roman" w:hAnsi="Times New Roman" w:cs="Times New Roman"/>
+            <w:sz w:val="24"/>
+            <w:szCs w:val="24"/>
+          </w:rPr>
+          <w:t>,</w:t>
+        </w:r>
+        <w:r>
+          <w:rPr>
+            <w:rFonts w:ascii="Times New Roman" w:hAnsi="Times New Roman" w:cs="Times New Roman"/>
+            <w:sz w:val="24"/>
+            <w:szCs w:val="24"/>
+          </w:rPr>
+          <w:t xml:space="preserve"> </w:t>
+        </w:r>
+        <w:r>
+          <w:rPr>
+            <w:rFonts w:ascii="Times New Roman" w:hAnsi="Times New Roman" w:cs="Times New Roman"/>
+            <w:sz w:val="24"/>
+            <w:szCs w:val="24"/>
+          </w:rPr>
+          <w:t>which supplemented an existing resource (The Language Goldmine: LG)</w:t>
+        </w:r>
+        <w:r>
+          <w:rPr>
+            <w:rFonts w:ascii="Times New Roman" w:hAnsi="Times New Roman" w:cs="Times New Roman"/>
+            <w:sz w:val="24"/>
+            <w:szCs w:val="24"/>
+          </w:rPr>
+          <w:t>,</w:t>
+        </w:r>
+      </w:ins>
       <w:r>
         <w:rPr>
           <w:rFonts w:ascii="Times New Roman" w:hAnsi="Times New Roman" w:cs="Times New Roman"/>
@@ -452,7 +803,7 @@
         </w:rPr>
         <w:t xml:space="preserve"> was </w:t>
       </w:r>
-      <w:ins w:id="9" w:author="Erin Buchanan" w:date="2019-06-25T16:04:00Z">
+      <w:ins w:id="33" w:author="Erin Buchanan" w:date="2019-06-25T16:04:00Z">
         <w:r>
           <w:rPr>
             <w:rFonts w:ascii="Times New Roman" w:hAnsi="Times New Roman" w:cs="Times New Roman"/>
@@ -470,7 +821,6 @@
         </w:rPr>
         <w:t xml:space="preserve"> in </w:t>
       </w:r>
-      <w:commentRangeStart w:id="10"/>
       <w:r>
         <w:rPr>
           <w:rFonts w:ascii="Times New Roman" w:hAnsi="Times New Roman" w:cs="Times New Roman"/>
@@ -479,13 +829,6 @@
         </w:rPr>
         <w:t>2018</w:t>
       </w:r>
-      <w:commentRangeEnd w:id="10"/>
-      <w:r>
-        <w:rPr>
-          <w:rStyle w:val="CommentReference"/>
-        </w:rPr>
-        <w:commentReference w:id="10"/>
-      </w:r>
       <w:r>
         <w:rPr>
           <w:rFonts w:ascii="Times New Roman" w:hAnsi="Times New Roman" w:cs="Times New Roman"/>
@@ -500,9 +843,53 @@
           <w:sz w:val="24"/>
           <w:szCs w:val="24"/>
         </w:rPr>
-        <w:t>help researchers search among the vast number of databases for linguistic and psycholinguistic data</w:t>
-      </w:r>
-      <w:del w:id="11" w:author="Erin Buchanan" w:date="2019-06-25T16:04:00Z">
+        <w:t xml:space="preserve">help researchers search </w:t>
+      </w:r>
+      <w:del w:id="34" w:author="Windows User" w:date="2019-07-03T12:12:00Z">
+        <w:r>
+          <w:rPr>
+            <w:rFonts w:ascii="Times New Roman" w:hAnsi="Times New Roman" w:cs="Times New Roman"/>
+            <w:sz w:val="24"/>
+            <w:szCs w:val="24"/>
+          </w:rPr>
+          <w:delText xml:space="preserve">among </w:delText>
+        </w:r>
+      </w:del>
+      <w:r>
+        <w:rPr>
+          <w:rFonts w:ascii="Times New Roman" w:hAnsi="Times New Roman" w:cs="Times New Roman"/>
+          <w:sz w:val="24"/>
+          <w:szCs w:val="24"/>
+        </w:rPr>
+        <w:t xml:space="preserve">the vast number of </w:t>
+      </w:r>
+      <w:ins w:id="35" w:author="Windows User" w:date="2019-07-03T12:12:00Z">
+        <w:r>
+          <w:rPr>
+            <w:rFonts w:ascii="Times New Roman" w:hAnsi="Times New Roman" w:cs="Times New Roman"/>
+            <w:sz w:val="24"/>
+            <w:szCs w:val="24"/>
+          </w:rPr>
+          <w:t xml:space="preserve">linguistic and psycholinguistic </w:t>
+        </w:r>
+      </w:ins>
+      <w:r>
+        <w:rPr>
+          <w:rFonts w:ascii="Times New Roman" w:hAnsi="Times New Roman" w:cs="Times New Roman"/>
+          <w:sz w:val="24"/>
+          <w:szCs w:val="24"/>
+        </w:rPr>
+        <w:t>databases</w:t>
+      </w:r>
+      <w:del w:id="36" w:author="Windows User" w:date="2019-07-03T12:12:00Z">
+        <w:r>
+          <w:rPr>
+            <w:rFonts w:ascii="Times New Roman" w:hAnsi="Times New Roman" w:cs="Times New Roman"/>
+            <w:sz w:val="24"/>
+            <w:szCs w:val="24"/>
+          </w:rPr>
+          <w:delText xml:space="preserve"> for linguistic and psycholinguistic data</w:delText>
+        </w:r>
         <w:r>
           <w:rPr>
             <w:rFonts w:ascii="Times New Roman" w:hAnsi="Times New Roman" w:cs="Times New Roman"/>
@@ -512,43 +899,77 @@
           <w:delText xml:space="preserve"> </w:delText>
         </w:r>
       </w:del>
-      <w:ins w:id="12" w:author="Erin Buchanan" w:date="2019-06-25T16:04:00Z">
-        <w:r>
-          <w:rPr>
-            <w:rFonts w:ascii="Times New Roman" w:hAnsi="Times New Roman" w:cs="Times New Roman"/>
-            <w:sz w:val="24"/>
-            <w:szCs w:val="24"/>
-          </w:rPr>
-          <w:t>, which supplemented an exi</w:t>
-        </w:r>
-      </w:ins>
-      <w:ins w:id="13" w:author="Erin Buchanan" w:date="2019-06-25T16:05:00Z">
-        <w:r>
-          <w:rPr>
-            <w:rFonts w:ascii="Times New Roman" w:hAnsi="Times New Roman" w:cs="Times New Roman"/>
-            <w:sz w:val="24"/>
-            <w:szCs w:val="24"/>
-          </w:rPr>
-          <w:t>sting resource (The Language Goldmine</w:t>
-        </w:r>
-        <w:r>
-          <w:rPr>
-            <w:rFonts w:ascii="Times New Roman" w:hAnsi="Times New Roman" w:cs="Times New Roman"/>
-            <w:sz w:val="24"/>
-            <w:szCs w:val="24"/>
-          </w:rPr>
-          <w:t>: LG</w:t>
-        </w:r>
-        <w:r>
-          <w:rPr>
-            <w:rFonts w:ascii="Times New Roman" w:hAnsi="Times New Roman" w:cs="Times New Roman"/>
-            <w:sz w:val="24"/>
-            <w:szCs w:val="24"/>
-          </w:rPr>
-          <w:t>)</w:t>
-        </w:r>
-      </w:ins>
-      <w:del w:id="14" w:author="Erin Buchanan" w:date="2019-06-25T16:04:00Z">
+      <w:ins w:id="37" w:author="Erin Buchanan" w:date="2019-06-25T16:04:00Z">
+        <w:del w:id="38" w:author="Windows User" w:date="2019-07-03T12:13:00Z">
+          <w:r>
+            <w:rPr>
+              <w:rFonts w:ascii="Times New Roman" w:hAnsi="Times New Roman" w:cs="Times New Roman"/>
+              <w:sz w:val="24"/>
+              <w:szCs w:val="24"/>
+            </w:rPr>
+            <w:delText>,</w:delText>
+          </w:r>
+        </w:del>
+      </w:ins>
+      <w:ins w:id="39" w:author="Windows User" w:date="2019-07-03T12:13:00Z">
+        <w:r>
+          <w:rPr>
+            <w:rFonts w:ascii="Times New Roman" w:hAnsi="Times New Roman" w:cs="Times New Roman"/>
+            <w:sz w:val="24"/>
+            <w:szCs w:val="24"/>
+          </w:rPr>
+          <w:t>.</w:t>
+        </w:r>
+      </w:ins>
+      <w:ins w:id="40" w:author="Erin Buchanan" w:date="2019-06-25T16:04:00Z">
+        <w:r>
+          <w:rPr>
+            <w:rFonts w:ascii="Times New Roman" w:hAnsi="Times New Roman" w:cs="Times New Roman"/>
+            <w:sz w:val="24"/>
+            <w:szCs w:val="24"/>
+          </w:rPr>
+          <w:t xml:space="preserve"> </w:t>
+        </w:r>
+        <w:del w:id="41" w:author="Windows User" w:date="2019-07-03T12:13:00Z">
+          <w:r>
+            <w:rPr>
+              <w:rFonts w:ascii="Times New Roman" w:hAnsi="Times New Roman" w:cs="Times New Roman"/>
+              <w:sz w:val="24"/>
+              <w:szCs w:val="24"/>
+            </w:rPr>
+            <w:delText>which supplemented an exi</w:delText>
+          </w:r>
+        </w:del>
+      </w:ins>
+      <w:ins w:id="42" w:author="Erin Buchanan" w:date="2019-06-25T16:05:00Z">
+        <w:del w:id="43" w:author="Windows User" w:date="2019-07-03T12:13:00Z">
+          <w:r>
+            <w:rPr>
+              <w:rFonts w:ascii="Times New Roman" w:hAnsi="Times New Roman" w:cs="Times New Roman"/>
+              <w:sz w:val="24"/>
+              <w:szCs w:val="24"/>
+            </w:rPr>
+            <w:delText>sting resource (The Language Goldmine</w:delText>
+          </w:r>
+          <w:r>
+            <w:rPr>
+              <w:rFonts w:ascii="Times New Roman" w:hAnsi="Times New Roman" w:cs="Times New Roman"/>
+              <w:sz w:val="24"/>
+              <w:szCs w:val="24"/>
+            </w:rPr>
+            <w:delText>: LG</w:delText>
+          </w:r>
+          <w:r>
+            <w:rPr>
+              <w:rFonts w:ascii="Times New Roman" w:hAnsi="Times New Roman" w:cs="Times New Roman"/>
+              <w:sz w:val="24"/>
+              <w:szCs w:val="24"/>
+            </w:rPr>
+            <w:delText>)</w:delText>
+          </w:r>
+        </w:del>
+      </w:ins>
+      <w:del w:id="44" w:author="Erin Buchanan" w:date="2019-06-25T16:04:00Z">
         <w:r>
           <w:rPr>
             <w:rFonts w:ascii="Times New Roman" w:hAnsi="Times New Roman" w:cs="Times New Roman"/>
@@ -558,22 +979,24 @@
           <w:delText>(Buchanan, Valentine, &amp; Maxwell, 2018)</w:delText>
         </w:r>
       </w:del>
-      <w:r>
-        <w:rPr>
-          <w:rFonts w:ascii="Times New Roman" w:hAnsi="Times New Roman" w:cs="Times New Roman"/>
-          <w:sz w:val="24"/>
-          <w:szCs w:val="24"/>
-        </w:rPr>
-        <w:t>.</w:t>
-      </w:r>
-      <w:r>
-        <w:rPr>
-          <w:rFonts w:ascii="Times New Roman" w:hAnsi="Times New Roman" w:cs="Times New Roman"/>
-          <w:sz w:val="24"/>
-          <w:szCs w:val="24"/>
-        </w:rPr>
-        <w:t xml:space="preserve"> </w:t>
-      </w:r>
+      <w:del w:id="45" w:author="Windows User" w:date="2019-07-03T12:13:00Z">
+        <w:r>
+          <w:rPr>
+            <w:rFonts w:ascii="Times New Roman" w:hAnsi="Times New Roman" w:cs="Times New Roman"/>
+            <w:sz w:val="24"/>
+            <w:szCs w:val="24"/>
+          </w:rPr>
+          <w:delText>.</w:delText>
+        </w:r>
+        <w:r>
+          <w:rPr>
+            <w:rFonts w:ascii="Times New Roman" w:hAnsi="Times New Roman" w:cs="Times New Roman"/>
+            <w:sz w:val="24"/>
+            <w:szCs w:val="24"/>
+          </w:rPr>
+          <w:delText xml:space="preserve"> </w:delText>
+        </w:r>
+      </w:del>
       <w:r>
         <w:rPr>
           <w:rFonts w:ascii="Times New Roman" w:hAnsi="Times New Roman" w:cs="Times New Roman"/>
@@ -582,7 +1005,7 @@
         </w:rPr>
         <w:t xml:space="preserve">However, </w:t>
       </w:r>
-      <w:del w:id="15" w:author="Erin Buchanan" w:date="2019-06-25T16:05:00Z">
+      <w:del w:id="46" w:author="Erin Buchanan" w:date="2019-06-25T16:05:00Z">
         <w:r>
           <w:rPr>
             <w:rFonts w:ascii="Times New Roman" w:hAnsi="Times New Roman" w:cs="Times New Roman"/>
@@ -608,7 +1031,7 @@
           <w:delText xml:space="preserve"> of the LAB</w:delText>
         </w:r>
       </w:del>
-      <w:ins w:id="16" w:author="Erin Buchanan" w:date="2019-06-25T16:05:00Z">
+      <w:ins w:id="47" w:author="Erin Buchanan" w:date="2019-06-25T16:05:00Z">
         <w:r>
           <w:rPr>
             <w:rFonts w:ascii="Times New Roman" w:hAnsi="Times New Roman" w:cs="Times New Roman"/>
@@ -626,7 +1049,7 @@
         </w:rPr>
         <w:t xml:space="preserve"> depended on manual search to </w:t>
       </w:r>
-      <w:del w:id="17" w:author="Erin Buchanan" w:date="2019-06-25T16:05:00Z">
+      <w:del w:id="48" w:author="Erin Buchanan" w:date="2019-06-25T16:05:00Z">
         <w:r>
           <w:rPr>
             <w:rFonts w:ascii="Times New Roman" w:hAnsi="Times New Roman" w:cs="Times New Roman"/>
@@ -636,7 +1059,7 @@
           <w:delText xml:space="preserve">bring </w:delText>
         </w:r>
       </w:del>
-      <w:ins w:id="18" w:author="Erin Buchanan" w:date="2019-06-25T16:05:00Z">
+      <w:ins w:id="49" w:author="Erin Buchanan" w:date="2019-06-25T16:05:00Z">
         <w:r>
           <w:rPr>
             <w:rFonts w:ascii="Times New Roman" w:hAnsi="Times New Roman" w:cs="Times New Roman"/>
@@ -646,7 +1069,7 @@
           <w:t xml:space="preserve">add </w:t>
         </w:r>
       </w:ins>
-      <w:del w:id="19" w:author="Erin Buchanan" w:date="2019-06-25T16:05:00Z">
+      <w:del w:id="50" w:author="Erin Buchanan" w:date="2019-06-25T16:05:00Z">
         <w:r>
           <w:rPr>
             <w:rFonts w:ascii="Times New Roman" w:hAnsi="Times New Roman" w:cs="Times New Roman"/>
@@ -662,39 +1085,95 @@
           <w:sz w:val="24"/>
           <w:szCs w:val="24"/>
         </w:rPr>
-        <w:t xml:space="preserve">new publications. At the rate of publication in this area, a </w:t>
-      </w:r>
-      <w:r>
-        <w:rPr>
-          <w:rFonts w:ascii="Times New Roman" w:hAnsi="Times New Roman" w:cs="Times New Roman"/>
-          <w:sz w:val="24"/>
-          <w:szCs w:val="24"/>
-        </w:rPr>
-        <w:t>more efficient</w:t>
-      </w:r>
-      <w:r>
-        <w:rPr>
-          <w:rFonts w:ascii="Times New Roman" w:hAnsi="Times New Roman" w:cs="Times New Roman"/>
-          <w:sz w:val="24"/>
-          <w:szCs w:val="24"/>
-        </w:rPr>
-        <w:t xml:space="preserve"> solution </w:t>
-      </w:r>
-      <w:r>
-        <w:rPr>
-          <w:rFonts w:ascii="Times New Roman" w:hAnsi="Times New Roman" w:cs="Times New Roman"/>
-          <w:sz w:val="24"/>
-          <w:szCs w:val="24"/>
-        </w:rPr>
-        <w:t>would</w:t>
-      </w:r>
-      <w:r>
-        <w:rPr>
-          <w:rFonts w:ascii="Times New Roman" w:hAnsi="Times New Roman" w:cs="Times New Roman"/>
-          <w:sz w:val="24"/>
-          <w:szCs w:val="24"/>
-        </w:rPr>
-        <w:t xml:space="preserve"> be to automate the search for</w:t>
+        <w:t>new publications. At the</w:t>
+      </w:r>
+      <w:ins w:id="51" w:author="Windows User" w:date="2019-07-03T12:13:00Z">
+        <w:r>
+          <w:rPr>
+            <w:rFonts w:ascii="Times New Roman" w:hAnsi="Times New Roman" w:cs="Times New Roman"/>
+            <w:sz w:val="24"/>
+            <w:szCs w:val="24"/>
+          </w:rPr>
+          <w:t xml:space="preserve"> current</w:t>
+        </w:r>
+      </w:ins>
+      <w:r>
+        <w:rPr>
+          <w:rFonts w:ascii="Times New Roman" w:hAnsi="Times New Roman" w:cs="Times New Roman"/>
+          <w:sz w:val="24"/>
+          <w:szCs w:val="24"/>
+        </w:rPr>
+        <w:t xml:space="preserve"> rate of publication</w:t>
+      </w:r>
+      <w:del w:id="52" w:author="Windows User" w:date="2019-07-03T12:13:00Z">
+        <w:r>
+          <w:rPr>
+            <w:rFonts w:ascii="Times New Roman" w:hAnsi="Times New Roman" w:cs="Times New Roman"/>
+            <w:sz w:val="24"/>
+            <w:szCs w:val="24"/>
+          </w:rPr>
+          <w:delText xml:space="preserve"> in this area</w:delText>
+        </w:r>
+      </w:del>
+      <w:del w:id="53" w:author="Windows User" w:date="2019-07-03T12:14:00Z">
+        <w:r>
+          <w:rPr>
+            <w:rFonts w:ascii="Times New Roman" w:hAnsi="Times New Roman" w:cs="Times New Roman"/>
+            <w:sz w:val="24"/>
+            <w:szCs w:val="24"/>
+          </w:rPr>
+          <w:delText xml:space="preserve">, a </w:delText>
+        </w:r>
+        <w:r>
+          <w:rPr>
+            <w:rFonts w:ascii="Times New Roman" w:hAnsi="Times New Roman" w:cs="Times New Roman"/>
+            <w:sz w:val="24"/>
+            <w:szCs w:val="24"/>
+          </w:rPr>
+          <w:delText>more efficient</w:delText>
+        </w:r>
+        <w:r>
+          <w:rPr>
+            <w:rFonts w:ascii="Times New Roman" w:hAnsi="Times New Roman" w:cs="Times New Roman"/>
+            <w:sz w:val="24"/>
+            <w:szCs w:val="24"/>
+          </w:rPr>
+          <w:delText xml:space="preserve"> solution </w:delText>
+        </w:r>
+        <w:r>
+          <w:rPr>
+            <w:rFonts w:ascii="Times New Roman" w:hAnsi="Times New Roman" w:cs="Times New Roman"/>
+            <w:sz w:val="24"/>
+            <w:szCs w:val="24"/>
+          </w:rPr>
+          <w:delText>would</w:delText>
+        </w:r>
+        <w:r>
+          <w:rPr>
+            <w:rFonts w:ascii="Times New Roman" w:hAnsi="Times New Roman" w:cs="Times New Roman"/>
+            <w:sz w:val="24"/>
+            <w:szCs w:val="24"/>
+          </w:rPr>
+          <w:delText xml:space="preserve"> be to</w:delText>
+        </w:r>
+      </w:del>
+      <w:ins w:id="54" w:author="Windows User" w:date="2019-07-03T12:14:00Z">
+        <w:r>
+          <w:rPr>
+            <w:rFonts w:ascii="Times New Roman" w:hAnsi="Times New Roman" w:cs="Times New Roman"/>
+            <w:sz w:val="24"/>
+            <w:szCs w:val="24"/>
+          </w:rPr>
+          <w:t>, it would be more efficient to</w:t>
+        </w:r>
+      </w:ins>
+      <w:r>
+        <w:rPr>
+          <w:rFonts w:ascii="Times New Roman" w:hAnsi="Times New Roman" w:cs="Times New Roman"/>
+          <w:sz w:val="24"/>
+          <w:szCs w:val="24"/>
+        </w:rPr>
+        <w:t xml:space="preserve"> automate the search for</w:t>
       </w:r>
       <w:r>
         <w:rPr>
@@ -712,17 +1191,341 @@
         </w:rPr>
         <w:t xml:space="preserve"> relevant resources.</w:t>
       </w:r>
-      <w:ins w:id="20" w:author="Erin Buchanan" w:date="2019-06-25T16:07:00Z">
-        <w:r>
-          <w:rPr>
-            <w:rFonts w:ascii="Times New Roman" w:hAnsi="Times New Roman" w:cs="Times New Roman"/>
-            <w:sz w:val="24"/>
-            <w:szCs w:val="24"/>
-          </w:rPr>
-          <w:t xml:space="preserve"> This presentation will focus on a</w:t>
-        </w:r>
-        <w:bookmarkStart w:id="21" w:name="_GoBack"/>
-        <w:bookmarkEnd w:id="21"/>
+      <w:ins w:id="55" w:author="Erin Buchanan" w:date="2019-06-25T16:07:00Z">
+        <w:r>
+          <w:rPr>
+            <w:rFonts w:ascii="Times New Roman" w:hAnsi="Times New Roman" w:cs="Times New Roman"/>
+            <w:sz w:val="24"/>
+            <w:szCs w:val="24"/>
+          </w:rPr>
+          <w:t xml:space="preserve"> This presentation will focus on a </w:t>
+        </w:r>
+      </w:ins>
+      <w:ins w:id="56" w:author="Erin Buchanan" w:date="2019-06-25T16:15:00Z">
+        <w:r>
+          <w:rPr>
+            <w:rFonts w:ascii="Times New Roman" w:hAnsi="Times New Roman" w:cs="Times New Roman"/>
+            <w:sz w:val="24"/>
+            <w:szCs w:val="24"/>
+          </w:rPr>
+          <w:t>computer algorithm</w:t>
+        </w:r>
+      </w:ins>
+      <w:ins w:id="57" w:author="Erin Buchanan" w:date="2019-06-25T16:07:00Z">
+        <w:r>
+          <w:rPr>
+            <w:rFonts w:ascii="Times New Roman" w:hAnsi="Times New Roman" w:cs="Times New Roman"/>
+            <w:sz w:val="24"/>
+            <w:szCs w:val="24"/>
+          </w:rPr>
+          <w:t xml:space="preserve"> that searches new abstracts across popular journals for </w:t>
+        </w:r>
+      </w:ins>
+      <w:ins w:id="58" w:author="Erin Buchanan" w:date="2019-06-25T16:08:00Z">
+        <w:r>
+          <w:rPr>
+            <w:rFonts w:ascii="Times New Roman" w:hAnsi="Times New Roman" w:cs="Times New Roman"/>
+            <w:sz w:val="24"/>
+            <w:szCs w:val="24"/>
+          </w:rPr>
+          <w:t xml:space="preserve">inclusion </w:t>
+        </w:r>
+        <w:del w:id="59" w:author="Windows User" w:date="2019-07-03T12:14:00Z">
+          <w:r>
+            <w:rPr>
+              <w:rFonts w:ascii="Times New Roman" w:hAnsi="Times New Roman" w:cs="Times New Roman"/>
+              <w:sz w:val="24"/>
+              <w:szCs w:val="24"/>
+            </w:rPr>
+            <w:delText>to</w:delText>
+          </w:r>
+        </w:del>
+      </w:ins>
+      <w:ins w:id="60" w:author="Windows User" w:date="2019-07-03T12:14:00Z">
+        <w:r>
+          <w:rPr>
+            <w:rFonts w:ascii="Times New Roman" w:hAnsi="Times New Roman" w:cs="Times New Roman"/>
+            <w:sz w:val="24"/>
+            <w:szCs w:val="24"/>
+          </w:rPr>
+          <w:t>in</w:t>
+        </w:r>
+      </w:ins>
+      <w:ins w:id="61" w:author="Erin Buchanan" w:date="2019-06-25T16:08:00Z">
+        <w:r>
+          <w:rPr>
+            <w:rFonts w:ascii="Times New Roman" w:hAnsi="Times New Roman" w:cs="Times New Roman"/>
+            <w:sz w:val="24"/>
+            <w:szCs w:val="24"/>
+          </w:rPr>
+          <w:t xml:space="preserve"> the LAB or LG. </w:t>
+        </w:r>
+        <w:r>
+          <w:rPr>
+            <w:rFonts w:ascii="Times New Roman" w:hAnsi="Times New Roman" w:cs="Times New Roman"/>
+            <w:sz w:val="24"/>
+            <w:szCs w:val="24"/>
+          </w:rPr>
+          <w:t xml:space="preserve">The </w:t>
+        </w:r>
+        <w:del w:id="62" w:author="Windows User" w:date="2019-07-03T12:22:00Z">
+          <w:r>
+            <w:rPr>
+              <w:rFonts w:ascii="Times New Roman" w:hAnsi="Times New Roman" w:cs="Times New Roman"/>
+              <w:sz w:val="24"/>
+              <w:szCs w:val="24"/>
+            </w:rPr>
+            <w:delText>current</w:delText>
+          </w:r>
+        </w:del>
+      </w:ins>
+      <w:ins w:id="63" w:author="Windows User" w:date="2019-07-03T12:22:00Z">
+        <w:r>
+          <w:rPr>
+            <w:rFonts w:ascii="Times New Roman" w:hAnsi="Times New Roman" w:cs="Times New Roman"/>
+            <w:sz w:val="24"/>
+            <w:szCs w:val="24"/>
+          </w:rPr>
+          <w:t>existing</w:t>
+        </w:r>
+      </w:ins>
+      <w:ins w:id="64" w:author="Erin Buchanan" w:date="2019-06-25T16:08:00Z">
+        <w:r>
+          <w:rPr>
+            <w:rFonts w:ascii="Times New Roman" w:hAnsi="Times New Roman" w:cs="Times New Roman"/>
+            <w:sz w:val="24"/>
+            <w:szCs w:val="24"/>
+          </w:rPr>
+          <w:t xml:space="preserve"> data in the LAB was used as a “gold standard” </w:t>
+        </w:r>
+      </w:ins>
+      <w:ins w:id="65" w:author="Erin Buchanan" w:date="2019-06-25T16:10:00Z">
+        <w:r>
+          <w:rPr>
+            <w:rFonts w:ascii="Times New Roman" w:hAnsi="Times New Roman" w:cs="Times New Roman"/>
+            <w:sz w:val="24"/>
+            <w:szCs w:val="24"/>
+          </w:rPr>
+          <w:t xml:space="preserve">to train a classifier </w:t>
+        </w:r>
+        <w:del w:id="66" w:author="Windows User" w:date="2019-07-03T12:15:00Z">
+          <w:r>
+            <w:rPr>
+              <w:rFonts w:ascii="Times New Roman" w:hAnsi="Times New Roman" w:cs="Times New Roman"/>
+              <w:sz w:val="24"/>
+              <w:szCs w:val="24"/>
+            </w:rPr>
+            <w:delText>to detect</w:delText>
+          </w:r>
+        </w:del>
+      </w:ins>
+      <w:ins w:id="67" w:author="Windows User" w:date="2019-07-03T12:15:00Z">
+        <w:r>
+          <w:rPr>
+            <w:rFonts w:ascii="Times New Roman" w:hAnsi="Times New Roman" w:cs="Times New Roman"/>
+            <w:sz w:val="24"/>
+            <w:szCs w:val="24"/>
+          </w:rPr>
+          <w:t>that detects</w:t>
+        </w:r>
+      </w:ins>
+      <w:ins w:id="68" w:author="Erin Buchanan" w:date="2019-06-25T16:10:00Z">
+        <w:r>
+          <w:rPr>
+            <w:rFonts w:ascii="Times New Roman" w:hAnsi="Times New Roman" w:cs="Times New Roman"/>
+            <w:sz w:val="24"/>
+            <w:szCs w:val="24"/>
+          </w:rPr>
+          <w:t xml:space="preserve"> the </w:t>
+        </w:r>
+        <w:proofErr w:type="spellStart"/>
+        <w:r>
+          <w:rPr>
+            <w:rFonts w:ascii="Times New Roman" w:hAnsi="Times New Roman" w:cs="Times New Roman"/>
+            <w:sz w:val="24"/>
+            <w:szCs w:val="24"/>
+          </w:rPr>
+          <w:t>featural</w:t>
+        </w:r>
+        <w:proofErr w:type="spellEnd"/>
+        <w:r>
+          <w:rPr>
+            <w:rFonts w:ascii="Times New Roman" w:hAnsi="Times New Roman" w:cs="Times New Roman"/>
+            <w:sz w:val="24"/>
+            <w:szCs w:val="24"/>
+          </w:rPr>
+          <w:t xml:space="preserve"> components</w:t>
+        </w:r>
+      </w:ins>
+      <w:ins w:id="69" w:author="Windows User" w:date="2019-07-03T12:16:00Z">
+        <w:r>
+          <w:rPr>
+            <w:rFonts w:ascii="Times New Roman" w:hAnsi="Times New Roman" w:cs="Times New Roman"/>
+            <w:sz w:val="24"/>
+            <w:szCs w:val="24"/>
+          </w:rPr>
+          <w:t xml:space="preserve"> of publications</w:t>
+        </w:r>
+      </w:ins>
+      <w:ins w:id="70" w:author="Erin Buchanan" w:date="2019-06-25T16:10:00Z">
+        <w:del w:id="71" w:author="Windows User" w:date="2019-07-03T12:16:00Z">
+          <w:r>
+            <w:rPr>
+              <w:rFonts w:ascii="Times New Roman" w:hAnsi="Times New Roman" w:cs="Times New Roman"/>
+              <w:sz w:val="24"/>
+              <w:szCs w:val="24"/>
+            </w:rPr>
+            <w:delText xml:space="preserve"> of </w:delText>
+          </w:r>
+        </w:del>
+        <w:del w:id="72" w:author="Windows User" w:date="2019-07-03T12:14:00Z">
+          <w:r>
+            <w:rPr>
+              <w:rFonts w:ascii="Times New Roman" w:hAnsi="Times New Roman" w:cs="Times New Roman"/>
+              <w:sz w:val="24"/>
+              <w:szCs w:val="24"/>
+            </w:rPr>
+            <w:delText xml:space="preserve">a </w:delText>
+          </w:r>
+        </w:del>
+        <w:del w:id="73" w:author="Windows User" w:date="2019-07-03T12:16:00Z">
+          <w:r>
+            <w:rPr>
+              <w:rFonts w:ascii="Times New Roman" w:hAnsi="Times New Roman" w:cs="Times New Roman"/>
+              <w:sz w:val="24"/>
+              <w:szCs w:val="24"/>
+            </w:rPr>
+            <w:delText xml:space="preserve">publication to </w:delText>
+          </w:r>
+        </w:del>
+        <w:del w:id="74" w:author="Windows User" w:date="2019-07-03T12:15:00Z">
+          <w:r>
+            <w:rPr>
+              <w:rFonts w:ascii="Times New Roman" w:hAnsi="Times New Roman" w:cs="Times New Roman"/>
+              <w:sz w:val="24"/>
+              <w:szCs w:val="24"/>
+            </w:rPr>
+            <w:delText>include</w:delText>
+          </w:r>
+        </w:del>
+        <w:del w:id="75" w:author="Windows User" w:date="2019-07-03T12:16:00Z">
+          <w:r>
+            <w:rPr>
+              <w:rFonts w:ascii="Times New Roman" w:hAnsi="Times New Roman" w:cs="Times New Roman"/>
+              <w:sz w:val="24"/>
+              <w:szCs w:val="24"/>
+            </w:rPr>
+            <w:delText xml:space="preserve"> in the new dataset</w:delText>
+          </w:r>
+        </w:del>
+        <w:r>
+          <w:rPr>
+            <w:rFonts w:ascii="Times New Roman" w:hAnsi="Times New Roman" w:cs="Times New Roman"/>
+            <w:sz w:val="24"/>
+            <w:szCs w:val="24"/>
+          </w:rPr>
+          <w:t xml:space="preserve">. The classifier was </w:t>
+        </w:r>
+        <w:del w:id="76" w:author="Windows User" w:date="2019-07-03T12:16:00Z">
+          <w:r>
+            <w:rPr>
+              <w:rFonts w:ascii="Times New Roman" w:hAnsi="Times New Roman" w:cs="Times New Roman"/>
+              <w:sz w:val="24"/>
+              <w:szCs w:val="24"/>
+            </w:rPr>
+            <w:delText xml:space="preserve">then </w:delText>
+          </w:r>
+        </w:del>
+        <w:r>
+          <w:rPr>
+            <w:rFonts w:ascii="Times New Roman" w:hAnsi="Times New Roman" w:cs="Times New Roman"/>
+            <w:sz w:val="24"/>
+            <w:szCs w:val="24"/>
+          </w:rPr>
+          <w:t>used to detect new articles for inclusion</w:t>
+        </w:r>
+      </w:ins>
+      <w:ins w:id="77" w:author="Erin Buchanan" w:date="2019-06-25T16:11:00Z">
+        <w:r>
+          <w:rPr>
+            <w:rFonts w:ascii="Times New Roman" w:hAnsi="Times New Roman" w:cs="Times New Roman"/>
+            <w:sz w:val="24"/>
+            <w:szCs w:val="24"/>
+          </w:rPr>
+          <w:t xml:space="preserve">, which were manually checked </w:t>
+        </w:r>
+        <w:del w:id="78" w:author="Windows User" w:date="2019-07-03T12:17:00Z">
+          <w:r>
+            <w:rPr>
+              <w:rFonts w:ascii="Times New Roman" w:hAnsi="Times New Roman" w:cs="Times New Roman"/>
+              <w:sz w:val="24"/>
+              <w:szCs w:val="24"/>
+            </w:rPr>
+            <w:delText>for appropriateness</w:delText>
+          </w:r>
+        </w:del>
+      </w:ins>
+      <w:ins w:id="79" w:author="Windows User" w:date="2019-07-03T12:17:00Z">
+        <w:r>
+          <w:rPr>
+            <w:rFonts w:ascii="Times New Roman" w:hAnsi="Times New Roman" w:cs="Times New Roman"/>
+            <w:sz w:val="24"/>
+            <w:szCs w:val="24"/>
+          </w:rPr>
+          <w:t>and compared with the algorithm’s results</w:t>
+        </w:r>
+      </w:ins>
+      <w:ins w:id="80" w:author="Erin Buchanan" w:date="2019-06-25T16:11:00Z">
+        <w:r>
+          <w:rPr>
+            <w:rFonts w:ascii="Times New Roman" w:hAnsi="Times New Roman" w:cs="Times New Roman"/>
+            <w:sz w:val="24"/>
+            <w:szCs w:val="24"/>
+          </w:rPr>
+          <w:t xml:space="preserve">. </w:t>
+        </w:r>
+      </w:ins>
+      <w:ins w:id="81" w:author="Erin Buchanan" w:date="2019-06-25T16:13:00Z">
+        <w:r>
+          <w:rPr>
+            <w:rFonts w:ascii="Times New Roman" w:hAnsi="Times New Roman" w:cs="Times New Roman"/>
+            <w:sz w:val="24"/>
+            <w:szCs w:val="24"/>
+          </w:rPr>
+          <w:t>W</w:t>
+        </w:r>
+      </w:ins>
+      <w:ins w:id="82" w:author="Erin Buchanan" w:date="2019-06-25T16:11:00Z">
+        <w:r>
+          <w:rPr>
+            <w:rFonts w:ascii="Times New Roman" w:hAnsi="Times New Roman" w:cs="Times New Roman"/>
+            <w:sz w:val="24"/>
+            <w:szCs w:val="24"/>
+          </w:rPr>
+          <w:t xml:space="preserve">e plan to </w:t>
+        </w:r>
+      </w:ins>
+      <w:ins w:id="83" w:author="Erin Buchanan" w:date="2019-06-25T16:12:00Z">
+        <w:r>
+          <w:rPr>
+            <w:rFonts w:ascii="Times New Roman" w:hAnsi="Times New Roman" w:cs="Times New Roman"/>
+            <w:sz w:val="24"/>
+            <w:szCs w:val="24"/>
+          </w:rPr>
+          <w:t>present</w:t>
+        </w:r>
+      </w:ins>
+      <w:ins w:id="84" w:author="Erin Buchanan" w:date="2019-06-25T16:11:00Z">
+        <w:r>
+          <w:rPr>
+            <w:rFonts w:ascii="Times New Roman" w:hAnsi="Times New Roman" w:cs="Times New Roman"/>
+            <w:sz w:val="24"/>
+            <w:szCs w:val="24"/>
+          </w:rPr>
+          <w:t xml:space="preserve"> a new gamified website</w:t>
+        </w:r>
+      </w:ins>
+      <w:ins w:id="85" w:author="Erin Buchanan" w:date="2019-06-25T16:12:00Z">
         <w:r>
           <w:rPr>
             <w:rFonts w:ascii="Times New Roman" w:hAnsi="Times New Roman" w:cs="Times New Roman"/>
@@ -731,116 +1534,130 @@
           </w:rPr>
           <w:t xml:space="preserve"> </w:t>
         </w:r>
-      </w:ins>
-      <w:ins w:id="22" w:author="Erin Buchanan" w:date="2019-06-25T16:15:00Z">
-        <w:r>
-          <w:rPr>
-            <w:rFonts w:ascii="Times New Roman" w:hAnsi="Times New Roman" w:cs="Times New Roman"/>
-            <w:sz w:val="24"/>
-            <w:szCs w:val="24"/>
-          </w:rPr>
-          <w:t>computer algorithm</w:t>
-        </w:r>
-      </w:ins>
-      <w:ins w:id="23" w:author="Erin Buchanan" w:date="2019-06-25T16:07:00Z">
-        <w:r>
-          <w:rPr>
-            <w:rFonts w:ascii="Times New Roman" w:hAnsi="Times New Roman" w:cs="Times New Roman"/>
-            <w:sz w:val="24"/>
-            <w:szCs w:val="24"/>
-          </w:rPr>
-          <w:t xml:space="preserve"> that searches new abstracts across popular journals for </w:t>
-        </w:r>
-      </w:ins>
-      <w:ins w:id="24" w:author="Erin Buchanan" w:date="2019-06-25T16:08:00Z">
-        <w:r>
-          <w:rPr>
-            <w:rFonts w:ascii="Times New Roman" w:hAnsi="Times New Roman" w:cs="Times New Roman"/>
-            <w:sz w:val="24"/>
-            <w:szCs w:val="24"/>
-          </w:rPr>
-          <w:t xml:space="preserve">inclusion to the LAB or LG. </w:t>
-        </w:r>
-        <w:r>
-          <w:rPr>
-            <w:rFonts w:ascii="Times New Roman" w:hAnsi="Times New Roman" w:cs="Times New Roman"/>
-            <w:sz w:val="24"/>
-            <w:szCs w:val="24"/>
-          </w:rPr>
-          <w:t xml:space="preserve">The current data in the LAB was used as a “gold standard” </w:t>
-        </w:r>
-      </w:ins>
-      <w:ins w:id="25" w:author="Erin Buchanan" w:date="2019-06-25T16:10:00Z">
-        <w:r>
-          <w:rPr>
-            <w:rFonts w:ascii="Times New Roman" w:hAnsi="Times New Roman" w:cs="Times New Roman"/>
-            <w:sz w:val="24"/>
-            <w:szCs w:val="24"/>
-          </w:rPr>
-          <w:t>to train a classifier to detect the featural components of a publication to include in the new dataset. The classifier was then used to detect new articles for inclusion</w:t>
-        </w:r>
-      </w:ins>
-      <w:ins w:id="26" w:author="Erin Buchanan" w:date="2019-06-25T16:11:00Z">
-        <w:r>
-          <w:rPr>
-            <w:rFonts w:ascii="Times New Roman" w:hAnsi="Times New Roman" w:cs="Times New Roman"/>
-            <w:sz w:val="24"/>
-            <w:szCs w:val="24"/>
-          </w:rPr>
-          <w:t xml:space="preserve">, which were manually checked for appropriateness. </w:t>
-        </w:r>
-      </w:ins>
-      <w:ins w:id="27" w:author="Erin Buchanan" w:date="2019-06-25T16:13:00Z">
-        <w:r>
-          <w:rPr>
-            <w:rFonts w:ascii="Times New Roman" w:hAnsi="Times New Roman" w:cs="Times New Roman"/>
-            <w:sz w:val="24"/>
-            <w:szCs w:val="24"/>
-          </w:rPr>
-          <w:t>W</w:t>
-        </w:r>
-      </w:ins>
-      <w:ins w:id="28" w:author="Erin Buchanan" w:date="2019-06-25T16:11:00Z">
-        <w:r>
-          <w:rPr>
-            <w:rFonts w:ascii="Times New Roman" w:hAnsi="Times New Roman" w:cs="Times New Roman"/>
-            <w:sz w:val="24"/>
-            <w:szCs w:val="24"/>
-          </w:rPr>
-          <w:t xml:space="preserve">e plan to </w:t>
-        </w:r>
-      </w:ins>
-      <w:ins w:id="29" w:author="Erin Buchanan" w:date="2019-06-25T16:12:00Z">
-        <w:r>
-          <w:rPr>
-            <w:rFonts w:ascii="Times New Roman" w:hAnsi="Times New Roman" w:cs="Times New Roman"/>
-            <w:sz w:val="24"/>
-            <w:szCs w:val="24"/>
-          </w:rPr>
-          <w:t>present</w:t>
-        </w:r>
-      </w:ins>
-      <w:ins w:id="30" w:author="Erin Buchanan" w:date="2019-06-25T16:11:00Z">
-        <w:r>
-          <w:rPr>
-            <w:rFonts w:ascii="Times New Roman" w:hAnsi="Times New Roman" w:cs="Times New Roman"/>
-            <w:sz w:val="24"/>
-            <w:szCs w:val="24"/>
-          </w:rPr>
-          <w:t xml:space="preserve"> a new gamified website</w:t>
-        </w:r>
-      </w:ins>
-      <w:ins w:id="31" w:author="Erin Buchanan" w:date="2019-06-25T16:12:00Z">
-        <w:r>
-          <w:rPr>
-            <w:rFonts w:ascii="Times New Roman" w:hAnsi="Times New Roman" w:cs="Times New Roman"/>
-            <w:sz w:val="24"/>
-            <w:szCs w:val="24"/>
-          </w:rPr>
-          <w:t xml:space="preserve"> that  displays articles tagged by the algorithm for researchers to vote on their inclusion for further sc</w:t>
-        </w:r>
-      </w:ins>
-      <w:ins w:id="32" w:author="Erin Buchanan" w:date="2019-06-25T16:13:00Z">
+        <w:del w:id="86" w:author="Windows User" w:date="2019-07-03T12:18:00Z">
+          <w:r>
+            <w:rPr>
+              <w:rFonts w:ascii="Times New Roman" w:hAnsi="Times New Roman" w:cs="Times New Roman"/>
+              <w:sz w:val="24"/>
+              <w:szCs w:val="24"/>
+            </w:rPr>
+            <w:delText xml:space="preserve">that </w:delText>
+          </w:r>
+        </w:del>
+        <w:del w:id="87" w:author="Windows User" w:date="2019-07-03T12:17:00Z">
+          <w:r>
+            <w:rPr>
+              <w:rFonts w:ascii="Times New Roman" w:hAnsi="Times New Roman" w:cs="Times New Roman"/>
+              <w:sz w:val="24"/>
+              <w:szCs w:val="24"/>
+            </w:rPr>
+            <w:delText xml:space="preserve"> </w:delText>
+          </w:r>
+        </w:del>
+        <w:del w:id="88" w:author="Windows User" w:date="2019-07-03T12:18:00Z">
+          <w:r>
+            <w:rPr>
+              <w:rFonts w:ascii="Times New Roman" w:hAnsi="Times New Roman" w:cs="Times New Roman"/>
+              <w:sz w:val="24"/>
+              <w:szCs w:val="24"/>
+            </w:rPr>
+            <w:delText>displays</w:delText>
+          </w:r>
+        </w:del>
+      </w:ins>
+      <w:ins w:id="89" w:author="Windows User" w:date="2019-07-03T12:18:00Z">
+        <w:r>
+          <w:rPr>
+            <w:rFonts w:ascii="Times New Roman" w:hAnsi="Times New Roman" w:cs="Times New Roman"/>
+            <w:sz w:val="24"/>
+            <w:szCs w:val="24"/>
+          </w:rPr>
+          <w:t>displaying</w:t>
+        </w:r>
+      </w:ins>
+      <w:ins w:id="90" w:author="Erin Buchanan" w:date="2019-06-25T16:12:00Z">
+        <w:r>
+          <w:rPr>
+            <w:rFonts w:ascii="Times New Roman" w:hAnsi="Times New Roman" w:cs="Times New Roman"/>
+            <w:sz w:val="24"/>
+            <w:szCs w:val="24"/>
+          </w:rPr>
+          <w:t xml:space="preserve"> articles tagged by the algorithm</w:t>
+        </w:r>
+      </w:ins>
+      <w:ins w:id="91" w:author="Windows User" w:date="2019-07-03T12:18:00Z">
+        <w:r>
+          <w:rPr>
+            <w:rFonts w:ascii="Times New Roman" w:hAnsi="Times New Roman" w:cs="Times New Roman"/>
+            <w:sz w:val="24"/>
+            <w:szCs w:val="24"/>
+          </w:rPr>
+          <w:t xml:space="preserve">. </w:t>
+        </w:r>
+      </w:ins>
+      <w:ins w:id="92" w:author="Erin Buchanan" w:date="2019-06-25T16:12:00Z">
+        <w:del w:id="93" w:author="Windows User" w:date="2019-07-03T12:18:00Z">
+          <w:r>
+            <w:rPr>
+              <w:rFonts w:ascii="Times New Roman" w:hAnsi="Times New Roman" w:cs="Times New Roman"/>
+              <w:sz w:val="24"/>
+              <w:szCs w:val="24"/>
+            </w:rPr>
+            <w:delText xml:space="preserve"> for r</w:delText>
+          </w:r>
+        </w:del>
+      </w:ins>
+      <w:ins w:id="94" w:author="Windows User" w:date="2019-07-03T12:18:00Z">
+        <w:r>
+          <w:rPr>
+            <w:rFonts w:ascii="Times New Roman" w:hAnsi="Times New Roman" w:cs="Times New Roman"/>
+            <w:sz w:val="24"/>
+            <w:szCs w:val="24"/>
+          </w:rPr>
+          <w:t>R</w:t>
+        </w:r>
+      </w:ins>
+      <w:ins w:id="95" w:author="Erin Buchanan" w:date="2019-06-25T16:12:00Z">
+        <w:r>
+          <w:rPr>
+            <w:rFonts w:ascii="Times New Roman" w:hAnsi="Times New Roman" w:cs="Times New Roman"/>
+            <w:sz w:val="24"/>
+            <w:szCs w:val="24"/>
+          </w:rPr>
+          <w:t xml:space="preserve">esearchers </w:t>
+        </w:r>
+        <w:del w:id="96" w:author="Windows User" w:date="2019-07-03T12:18:00Z">
+          <w:r>
+            <w:rPr>
+              <w:rFonts w:ascii="Times New Roman" w:hAnsi="Times New Roman" w:cs="Times New Roman"/>
+              <w:sz w:val="24"/>
+              <w:szCs w:val="24"/>
+            </w:rPr>
+            <w:delText>to</w:delText>
+          </w:r>
+        </w:del>
+      </w:ins>
+      <w:ins w:id="97" w:author="Windows User" w:date="2019-07-03T12:18:00Z">
+        <w:r>
+          <w:rPr>
+            <w:rFonts w:ascii="Times New Roman" w:hAnsi="Times New Roman" w:cs="Times New Roman"/>
+            <w:sz w:val="24"/>
+            <w:szCs w:val="24"/>
+          </w:rPr>
+          <w:t>can</w:t>
+        </w:r>
+      </w:ins>
+      <w:ins w:id="98" w:author="Erin Buchanan" w:date="2019-06-25T16:12:00Z">
+        <w:r>
+          <w:rPr>
+            <w:rFonts w:ascii="Times New Roman" w:hAnsi="Times New Roman" w:cs="Times New Roman"/>
+            <w:sz w:val="24"/>
+            <w:szCs w:val="24"/>
+          </w:rPr>
+          <w:t xml:space="preserve"> vote on their inclusion for further sc</w:t>
+        </w:r>
+      </w:ins>
+      <w:ins w:id="99" w:author="Erin Buchanan" w:date="2019-06-25T16:13:00Z">
         <w:r>
           <w:rPr>
             <w:rFonts w:ascii="Times New Roman" w:hAnsi="Times New Roman" w:cs="Times New Roman"/>
@@ -856,17 +1673,11 @@
         <w:spacing w:after="0" w:line="240" w:lineRule="auto"/>
         <w:contextualSpacing/>
         <w:rPr>
-          <w:del w:id="33" w:author="Erin Buchanan" w:date="2019-06-25T16:13:00Z"/>
-          <w:rFonts w:ascii="Times New Roman" w:hAnsi="Times New Roman" w:cs="Times New Roman"/>
-          <w:sz w:val="24"/>
-          <w:szCs w:val="24"/>
-        </w:rPr>
-        <w:pPrChange w:id="34" w:author="Erin Buchanan" w:date="2019-06-25T16:13:00Z">
-          <w:pPr>
-            <w:spacing w:after="0" w:line="240" w:lineRule="auto"/>
-            <w:contextualSpacing/>
-          </w:pPr>
-        </w:pPrChange>
+          <w:del w:id="100" w:author="Erin Buchanan" w:date="2019-06-25T16:13:00Z"/>
+          <w:rFonts w:ascii="Times New Roman" w:hAnsi="Times New Roman" w:cs="Times New Roman"/>
+          <w:sz w:val="24"/>
+          <w:szCs w:val="24"/>
+        </w:rPr>
       </w:pPr>
     </w:p>
     <w:p>
@@ -874,20 +1685,14 @@
         <w:spacing w:after="0" w:line="240" w:lineRule="auto"/>
         <w:contextualSpacing/>
         <w:rPr>
-          <w:del w:id="35" w:author="Erin Buchanan" w:date="2019-06-25T16:11:00Z"/>
+          <w:del w:id="101" w:author="Erin Buchanan" w:date="2019-06-25T16:11:00Z"/>
           <w:rFonts w:ascii="Times New Roman" w:hAnsi="Times New Roman" w:cs="Times New Roman"/>
           <w:b/>
           <w:sz w:val="24"/>
           <w:szCs w:val="24"/>
         </w:rPr>
-        <w:pPrChange w:id="36" w:author="Erin Buchanan" w:date="2019-06-25T16:13:00Z">
-          <w:pPr>
-            <w:spacing w:after="0" w:line="240" w:lineRule="auto"/>
-            <w:contextualSpacing/>
-          </w:pPr>
-        </w:pPrChange>
-      </w:pPr>
-      <w:del w:id="37" w:author="Erin Buchanan" w:date="2019-06-25T16:11:00Z">
+      </w:pPr>
+      <w:del w:id="102" w:author="Erin Buchanan" w:date="2019-06-25T16:11:00Z">
         <w:r>
           <w:rPr>
             <w:rFonts w:ascii="Times New Roman" w:hAnsi="Times New Roman" w:cs="Times New Roman"/>
@@ -904,19 +1709,13 @@
         <w:spacing w:after="0" w:line="240" w:lineRule="auto"/>
         <w:contextualSpacing/>
         <w:rPr>
-          <w:del w:id="38" w:author="Erin Buchanan" w:date="2019-06-25T16:13:00Z"/>
-          <w:rFonts w:ascii="Times New Roman" w:hAnsi="Times New Roman" w:cs="Times New Roman"/>
-          <w:sz w:val="24"/>
-          <w:szCs w:val="24"/>
-        </w:rPr>
-        <w:pPrChange w:id="39" w:author="Erin Buchanan" w:date="2019-06-25T16:13:00Z">
-          <w:pPr>
-            <w:spacing w:after="0" w:line="240" w:lineRule="auto"/>
-            <w:contextualSpacing/>
-          </w:pPr>
-        </w:pPrChange>
-      </w:pPr>
-      <w:del w:id="40" w:author="Erin Buchanan" w:date="2019-06-25T16:11:00Z">
+          <w:del w:id="103" w:author="Erin Buchanan" w:date="2019-06-25T16:13:00Z"/>
+          <w:rFonts w:ascii="Times New Roman" w:hAnsi="Times New Roman" w:cs="Times New Roman"/>
+          <w:sz w:val="24"/>
+          <w:szCs w:val="24"/>
+        </w:rPr>
+      </w:pPr>
+      <w:del w:id="104" w:author="Erin Buchanan" w:date="2019-06-25T16:11:00Z">
         <w:r>
           <w:rPr>
             <w:rFonts w:ascii="Times New Roman" w:hAnsi="Times New Roman" w:cs="Times New Roman"/>
@@ -973,7 +1772,7 @@
           </w:rPr>
           <w:delText xml:space="preserve">abstracts currently existing in the LAB (for the </w:delText>
         </w:r>
-        <w:commentRangeStart w:id="41"/>
+        <w:commentRangeStart w:id="105"/>
         <w:r>
           <w:rPr>
             <w:rFonts w:ascii="Times New Roman" w:hAnsi="Times New Roman" w:cs="Times New Roman"/>
@@ -982,12 +1781,12 @@
           </w:rPr>
           <w:delText>“accept”</w:delText>
         </w:r>
-        <w:commentRangeEnd w:id="41"/>
+        <w:commentRangeEnd w:id="105"/>
         <w:r>
           <w:rPr>
             <w:rStyle w:val="CommentReference"/>
           </w:rPr>
-          <w:commentReference w:id="41"/>
+          <w:commentReference w:id="105"/>
         </w:r>
         <w:r>
           <w:rPr>
@@ -1070,7 +1869,7 @@
           <w:delText xml:space="preserve"> </w:delText>
         </w:r>
       </w:del>
-      <w:del w:id="42" w:author="Erin Buchanan" w:date="2019-06-25T16:13:00Z">
+      <w:del w:id="106" w:author="Erin Buchanan" w:date="2019-06-25T16:13:00Z">
         <w:r>
           <w:rPr>
             <w:rFonts w:ascii="Times New Roman" w:hAnsi="Times New Roman" w:cs="Times New Roman"/>
@@ -1118,18 +1917,12 @@
         <w:spacing w:after="0" w:line="240" w:lineRule="auto"/>
         <w:contextualSpacing/>
         <w:rPr>
-          <w:del w:id="43" w:author="Erin Buchanan" w:date="2019-06-25T16:13:00Z"/>
+          <w:del w:id="107" w:author="Erin Buchanan" w:date="2019-06-25T16:13:00Z"/>
           <w:rFonts w:ascii="Times New Roman" w:hAnsi="Times New Roman" w:cs="Times New Roman"/>
           <w:b/>
           <w:sz w:val="24"/>
           <w:szCs w:val="24"/>
         </w:rPr>
-        <w:pPrChange w:id="44" w:author="Erin Buchanan" w:date="2019-06-25T16:13:00Z">
-          <w:pPr>
-            <w:spacing w:after="0" w:line="240" w:lineRule="auto"/>
-            <w:contextualSpacing/>
-          </w:pPr>
-        </w:pPrChange>
       </w:pPr>
     </w:p>
     <w:p>
@@ -1137,14 +1930,14 @@
         <w:spacing w:after="0" w:line="240" w:lineRule="auto"/>
         <w:contextualSpacing/>
         <w:rPr>
-          <w:del w:id="45" w:author="Erin Buchanan" w:date="2019-06-25T16:13:00Z"/>
+          <w:del w:id="108" w:author="Erin Buchanan" w:date="2019-06-25T16:13:00Z"/>
           <w:rFonts w:ascii="Times New Roman" w:hAnsi="Times New Roman" w:cs="Times New Roman"/>
           <w:b/>
           <w:sz w:val="24"/>
           <w:szCs w:val="24"/>
         </w:rPr>
       </w:pPr>
-      <w:del w:id="46" w:author="Erin Buchanan" w:date="2019-06-25T16:13:00Z">
+      <w:del w:id="109" w:author="Erin Buchanan" w:date="2019-06-25T16:13:00Z">
         <w:r>
           <w:rPr>
             <w:rFonts w:ascii="Times New Roman" w:hAnsi="Times New Roman" w:cs="Times New Roman"/>
@@ -1155,7 +1948,7 @@
           <w:delText>Conclusions:</w:delText>
         </w:r>
       </w:del>
-      <w:ins w:id="47" w:author="Erin Buchanan" w:date="2019-06-25T16:13:00Z">
+      <w:ins w:id="110" w:author="Erin Buchanan" w:date="2019-06-25T16:13:00Z">
         <w:r>
           <w:rPr>
             <w:rFonts w:ascii="Times New Roman" w:hAnsi="Times New Roman" w:cs="Times New Roman"/>
@@ -1246,7 +2039,43 @@
           <w:sz w:val="24"/>
           <w:szCs w:val="24"/>
         </w:rPr>
-        <w:t xml:space="preserve"> allow users to provide information to others about the usefulness of data.</w:t>
+        <w:t xml:space="preserve"> allow users to provide information to others about the </w:t>
+      </w:r>
+      <w:del w:id="111" w:author="Windows User" w:date="2019-07-03T12:18:00Z">
+        <w:r>
+          <w:rPr>
+            <w:rFonts w:ascii="Times New Roman" w:hAnsi="Times New Roman" w:cs="Times New Roman"/>
+            <w:sz w:val="24"/>
+            <w:szCs w:val="24"/>
+          </w:rPr>
+          <w:delText xml:space="preserve">usefulness </w:delText>
+        </w:r>
+      </w:del>
+      <w:ins w:id="112" w:author="Windows User" w:date="2019-07-03T12:18:00Z">
+        <w:r>
+          <w:rPr>
+            <w:rFonts w:ascii="Times New Roman" w:hAnsi="Times New Roman" w:cs="Times New Roman"/>
+            <w:sz w:val="24"/>
+            <w:szCs w:val="24"/>
+          </w:rPr>
+          <w:t>usability</w:t>
+        </w:r>
+        <w:r>
+          <w:rPr>
+            <w:rFonts w:ascii="Times New Roman" w:hAnsi="Times New Roman" w:cs="Times New Roman"/>
+            <w:sz w:val="24"/>
+            <w:szCs w:val="24"/>
+          </w:rPr>
+          <w:t xml:space="preserve"> </w:t>
+        </w:r>
+      </w:ins>
+      <w:r>
+        <w:rPr>
+          <w:rFonts w:ascii="Times New Roman" w:hAnsi="Times New Roman" w:cs="Times New Roman"/>
+          <w:sz w:val="24"/>
+          <w:szCs w:val="24"/>
+        </w:rPr>
+        <w:t>of data.</w:t>
       </w:r>
       <w:r>
         <w:rPr>
@@ -1375,6 +2204,8 @@
         </w:rPr>
         <w:t>oster</w:t>
       </w:r>
+      <w:bookmarkStart w:id="113" w:name="_GoBack"/>
+      <w:bookmarkEnd w:id="113"/>
     </w:p>
     <w:p/>
     <w:sectPr>
@@ -1388,8 +2219,8 @@
 </file>
 
 <file path=word/comments.xml><?xml version="1.0" encoding="utf-8"?>
-<w:comments xmlns:wpc="http://schemas.microsoft.com/office/word/2010/wordprocessingCanvas" xmlns:cx="http://schemas.microsoft.com/office/drawing/2014/chartex" xmlns:cx1="http://schemas.microsoft.com/office/drawing/2015/9/8/chartex" xmlns:cx2="http://schemas.microsoft.com/office/drawing/2015/10/21/chartex" xmlns:cx3="http://schemas.microsoft.com/office/drawing/2016/5/9/chartex" xmlns:cx4="http://schemas.microsoft.com/office/drawing/2016/5/10/chartex" xmlns:cx5="http://schemas.microsoft.com/office/drawing/2016/5/11/chartex" xmlns:cx6="http://schemas.microsoft.com/office/drawing/2016/5/12/chartex" xmlns:cx7="http://schemas.microsoft.com/office/drawing/2016/5/13/chartex" xmlns:cx8="http://schemas.microsoft.com/office/drawing/2016/5/14/chartex" xmlns:mc="http://schemas.openxmlformats.org/markup-compatibility/2006" xmlns:aink="http://schemas.microsoft.com/office/drawing/2016/ink" xmlns:am3d="http://schemas.microsoft.com/office/drawing/2017/model3d" xmlns:o="urn:schemas-microsoft-com:office:office" xmlns:r="http://schemas.openxmlformats.org/officeDocument/2006/relationships" xmlns:m="http://schemas.openxmlformats.org/officeDocument/2006/math" xmlns:v="urn:schemas-microsoft-com:vml" xmlns:wp14="http://schemas.microsoft.com/office/word/2010/wordprocessingDrawing" xmlns:wp="http://schemas.openxmlformats.org/drawingml/2006/wordprocessingDrawing" xmlns:w10="urn:schemas-microsoft-com:office:word" xmlns:w="http://schemas.openxmlformats.org/wordprocessingml/2006/main" xmlns:w14="http://schemas.microsoft.com/office/word/2010/wordml" xmlns:w15="http://schemas.microsoft.com/office/word/2012/wordml" xmlns:w16cid="http://schemas.microsoft.com/office/word/2016/wordml/cid" xmlns:w16se="http://schemas.microsoft.com/office/word/2015/wordml/symex" xmlns:wpg="http://schemas.microsoft.com/office/word/2010/wordprocessingGroup" xmlns:wpi="http://schemas.microsoft.com/office/word/2010/wordprocessingInk" xmlns:wne="http://schemas.microsoft.com/office/word/2006/wordml" xmlns:wps="http://schemas.microsoft.com/office/word/2010/wordprocessingShape" mc:Ignorable="w14 w15 w16se w16cid wp14">
-  <w:comment w:id="0" w:author="Erin Buchanan" w:date="2019-06-25T16:02:00Z" w:initials="BEM">
+<w:comments xmlns:wpc="http://schemas.microsoft.com/office/word/2010/wordprocessingCanvas" xmlns:cx="http://schemas.microsoft.com/office/drawing/2014/chartex" xmlns:cx1="http://schemas.microsoft.com/office/drawing/2015/9/8/chartex" xmlns:mc="http://schemas.openxmlformats.org/markup-compatibility/2006" xmlns:o="urn:schemas-microsoft-com:office:office" xmlns:r="http://schemas.openxmlformats.org/officeDocument/2006/relationships" xmlns:m="http://schemas.openxmlformats.org/officeDocument/2006/math" xmlns:v="urn:schemas-microsoft-com:vml" xmlns:wp14="http://schemas.microsoft.com/office/word/2010/wordprocessingDrawing" xmlns:wp="http://schemas.openxmlformats.org/drawingml/2006/wordprocessingDrawing" xmlns:w10="urn:schemas-microsoft-com:office:word" xmlns:w="http://schemas.openxmlformats.org/wordprocessingml/2006/main" xmlns:w14="http://schemas.microsoft.com/office/word/2010/wordml" xmlns:w15="http://schemas.microsoft.com/office/word/2012/wordml" xmlns:w16se="http://schemas.microsoft.com/office/word/2015/wordml/symex" xmlns:wpg="http://schemas.microsoft.com/office/word/2010/wordprocessingGroup" xmlns:wpi="http://schemas.microsoft.com/office/word/2010/wordprocessingInk" xmlns:wne="http://schemas.microsoft.com/office/word/2006/wordml" xmlns:wps="http://schemas.microsoft.com/office/word/2010/wordprocessingShape" mc:Ignorable="w14 w15 w16se wp14">
+  <w:comment w:id="1" w:author="Erin Buchanan" w:date="2019-06-25T16:02:00Z" w:initials="BEM">
     <w:p>
       <w:pPr>
         <w:pStyle w:val="CommentText"/>
@@ -1413,7 +2244,7 @@
       </w:r>
     </w:p>
   </w:comment>
-  <w:comment w:id="7" w:author="Erin Buchanan" w:date="2019-06-25T16:04:00Z" w:initials="BEM">
+  <w:comment w:id="4" w:author="Windows User" w:date="2019-07-03T12:10:00Z" w:initials="WU">
     <w:p>
       <w:pPr>
         <w:pStyle w:val="CommentText"/>
@@ -1425,11 +2256,11 @@
         <w:annotationRef/>
       </w:r>
       <w:r>
-        <w:t xml:space="preserve">Rework this sentence </w:t>
+        <w:t>Not sure of his degree</w:t>
       </w:r>
     </w:p>
   </w:comment>
-  <w:comment w:id="10" w:author="Ari Cunningham" w:date="2019-06-22T20:47:00Z" w:initials="AC">
+  <w:comment w:id="22" w:author="Erin Buchanan" w:date="2019-06-25T16:04:00Z" w:initials="BEM">
     <w:p>
       <w:pPr>
         <w:pStyle w:val="CommentText"/>
@@ -1441,11 +2272,11 @@
         <w:annotationRef/>
       </w:r>
       <w:r>
-        <w:t>Used the year of the article. Was the LAB available at all before that?</w:t>
+        <w:t xml:space="preserve">Rework this sentence </w:t>
       </w:r>
     </w:p>
   </w:comment>
-  <w:comment w:id="41" w:author="Ari Cunningham" w:date="2019-04-17T13:13:00Z" w:initials="AC">
+  <w:comment w:id="105" w:author="Ari Cunningham" w:date="2019-04-17T13:13:00Z" w:initials="AC">
     <w:p>
       <w:pPr>
         <w:pStyle w:val="CommentText"/>
@@ -1465,10 +2296,10 @@
 </file>
 
 <file path=word/commentsExtended.xml><?xml version="1.0" encoding="utf-8"?>
-<w15:commentsEx xmlns:wpc="http://schemas.microsoft.com/office/word/2010/wordprocessingCanvas" xmlns:cx="http://schemas.microsoft.com/office/drawing/2014/chartex" xmlns:cx1="http://schemas.microsoft.com/office/drawing/2015/9/8/chartex" xmlns:cx2="http://schemas.microsoft.com/office/drawing/2015/10/21/chartex" xmlns:cx3="http://schemas.microsoft.com/office/drawing/2016/5/9/chartex" xmlns:cx4="http://schemas.microsoft.com/office/drawing/2016/5/10/chartex" xmlns:cx5="http://schemas.microsoft.com/office/drawing/2016/5/11/chartex" xmlns:cx6="http://schemas.microsoft.com/office/drawing/2016/5/12/chartex" xmlns:cx7="http://schemas.microsoft.com/office/drawing/2016/5/13/chartex" xmlns:cx8="http://schemas.microsoft.com/office/drawing/2016/5/14/chartex" xmlns:mc="http://schemas.openxmlformats.org/markup-compatibility/2006" xmlns:aink="http://schemas.microsoft.com/office/drawing/2016/ink" xmlns:am3d="http://schemas.microsoft.com/office/drawing/2017/model3d" xmlns:o="urn:schemas-microsoft-com:office:office" xmlns:r="http://schemas.openxmlformats.org/officeDocument/2006/relationships" xmlns:m="http://schemas.openxmlformats.org/officeDocument/2006/math" xmlns:v="urn:schemas-microsoft-com:vml" xmlns:wp14="http://schemas.microsoft.com/office/word/2010/wordprocessingDrawing" xmlns:wp="http://schemas.openxmlformats.org/drawingml/2006/wordprocessingDrawing" xmlns:w10="urn:schemas-microsoft-com:office:word" xmlns:w="http://schemas.openxmlformats.org/wordprocessingml/2006/main" xmlns:w14="http://schemas.microsoft.com/office/word/2010/wordml" xmlns:w15="http://schemas.microsoft.com/office/word/2012/wordml" xmlns:w16cid="http://schemas.microsoft.com/office/word/2016/wordml/cid" xmlns:w16se="http://schemas.microsoft.com/office/word/2015/wordml/symex" xmlns:wpg="http://schemas.microsoft.com/office/word/2010/wordprocessingGroup" xmlns:wpi="http://schemas.microsoft.com/office/word/2010/wordprocessingInk" xmlns:wne="http://schemas.microsoft.com/office/word/2006/wordml" xmlns:wps="http://schemas.microsoft.com/office/word/2010/wordprocessingShape" mc:Ignorable="w14 w15 w16se w16cid wp14">
+<w15:commentsEx xmlns:wpc="http://schemas.microsoft.com/office/word/2010/wordprocessingCanvas" xmlns:cx="http://schemas.microsoft.com/office/drawing/2014/chartex" xmlns:cx1="http://schemas.microsoft.com/office/drawing/2015/9/8/chartex" xmlns:mc="http://schemas.openxmlformats.org/markup-compatibility/2006" xmlns:o="urn:schemas-microsoft-com:office:office" xmlns:r="http://schemas.openxmlformats.org/officeDocument/2006/relationships" xmlns:m="http://schemas.openxmlformats.org/officeDocument/2006/math" xmlns:v="urn:schemas-microsoft-com:vml" xmlns:wp14="http://schemas.microsoft.com/office/word/2010/wordprocessingDrawing" xmlns:wp="http://schemas.openxmlformats.org/drawingml/2006/wordprocessingDrawing" xmlns:w10="urn:schemas-microsoft-com:office:word" xmlns:w="http://schemas.openxmlformats.org/wordprocessingml/2006/main" xmlns:w14="http://schemas.microsoft.com/office/word/2010/wordml" xmlns:w15="http://schemas.microsoft.com/office/word/2012/wordml" xmlns:w16se="http://schemas.microsoft.com/office/word/2015/wordml/symex" xmlns:wpg="http://schemas.microsoft.com/office/word/2010/wordprocessingGroup" xmlns:wpi="http://schemas.microsoft.com/office/word/2010/wordprocessingInk" xmlns:wne="http://schemas.microsoft.com/office/word/2006/wordml" xmlns:wps="http://schemas.microsoft.com/office/word/2010/wordprocessingShape" mc:Ignorable="w14 w15 w16se wp14">
   <w15:commentEx w15:paraId="1C60C682" w15:done="0"/>
+  <w15:commentEx w15:paraId="7E52E4EB" w15:done="0"/>
   <w15:commentEx w15:paraId="3581AFB4" w15:done="0"/>
-  <w15:commentEx w15:paraId="2B37CF5B" w15:done="0"/>
   <w15:commentEx w15:paraId="0EA73D46" w15:done="0"/>
 </w15:commentsEx>
 </file>
@@ -1483,7 +2314,7 @@
 </file>
 
 <file path=word/numbering.xml><?xml version="1.0" encoding="utf-8"?>
-<w:numbering xmlns:wpc="http://schemas.microsoft.com/office/word/2010/wordprocessingCanvas" xmlns:cx="http://schemas.microsoft.com/office/drawing/2014/chartex" xmlns:cx1="http://schemas.microsoft.com/office/drawing/2015/9/8/chartex" xmlns:cx2="http://schemas.microsoft.com/office/drawing/2015/10/21/chartex" xmlns:cx3="http://schemas.microsoft.com/office/drawing/2016/5/9/chartex" xmlns:cx4="http://schemas.microsoft.com/office/drawing/2016/5/10/chartex" xmlns:cx5="http://schemas.microsoft.com/office/drawing/2016/5/11/chartex" xmlns:cx6="http://schemas.microsoft.com/office/drawing/2016/5/12/chartex" xmlns:cx7="http://schemas.microsoft.com/office/drawing/2016/5/13/chartex" xmlns:cx8="http://schemas.microsoft.com/office/drawing/2016/5/14/chartex" xmlns:mc="http://schemas.openxmlformats.org/markup-compatibility/2006" xmlns:aink="http://schemas.microsoft.com/office/drawing/2016/ink" xmlns:am3d="http://schemas.microsoft.com/office/drawing/2017/model3d" xmlns:o="urn:schemas-microsoft-com:office:office" xmlns:r="http://schemas.openxmlformats.org/officeDocument/2006/relationships" xmlns:m="http://schemas.openxmlformats.org/officeDocument/2006/math" xmlns:v="urn:schemas-microsoft-com:vml" xmlns:wp14="http://schemas.microsoft.com/office/word/2010/wordprocessingDrawing" xmlns:wp="http://schemas.openxmlformats.org/drawingml/2006/wordprocessingDrawing" xmlns:w10="urn:schemas-microsoft-com:office:word" xmlns:w="http://schemas.openxmlformats.org/wordprocessingml/2006/main" xmlns:w14="http://schemas.microsoft.com/office/word/2010/wordml" xmlns:w15="http://schemas.microsoft.com/office/word/2012/wordml" xmlns:w16cid="http://schemas.microsoft.com/office/word/2016/wordml/cid" xmlns:w16se="http://schemas.microsoft.com/office/word/2015/wordml/symex" xmlns:wpg="http://schemas.microsoft.com/office/word/2010/wordprocessingGroup" xmlns:wpi="http://schemas.microsoft.com/office/word/2010/wordprocessingInk" xmlns:wne="http://schemas.microsoft.com/office/word/2006/wordml" xmlns:wps="http://schemas.microsoft.com/office/word/2010/wordprocessingShape" mc:Ignorable="w14 w15 w16se w16cid wp14">
+<w:numbering xmlns:wpc="http://schemas.microsoft.com/office/word/2010/wordprocessingCanvas" xmlns:cx="http://schemas.microsoft.com/office/drawing/2014/chartex" xmlns:cx1="http://schemas.microsoft.com/office/drawing/2015/9/8/chartex" xmlns:mc="http://schemas.openxmlformats.org/markup-compatibility/2006" xmlns:o="urn:schemas-microsoft-com:office:office" xmlns:r="http://schemas.openxmlformats.org/officeDocument/2006/relationships" xmlns:m="http://schemas.openxmlformats.org/officeDocument/2006/math" xmlns:v="urn:schemas-microsoft-com:vml" xmlns:wp14="http://schemas.microsoft.com/office/word/2010/wordprocessingDrawing" xmlns:wp="http://schemas.openxmlformats.org/drawingml/2006/wordprocessingDrawing" xmlns:w10="urn:schemas-microsoft-com:office:word" xmlns:w="http://schemas.openxmlformats.org/wordprocessingml/2006/main" xmlns:w14="http://schemas.microsoft.com/office/word/2010/wordml" xmlns:w15="http://schemas.microsoft.com/office/word/2012/wordml" xmlns:w16se="http://schemas.microsoft.com/office/word/2015/wordml/symex" xmlns:wpg="http://schemas.microsoft.com/office/word/2010/wordprocessingGroup" xmlns:wpi="http://schemas.microsoft.com/office/word/2010/wordprocessingInk" xmlns:wne="http://schemas.microsoft.com/office/word/2006/wordml" xmlns:wps="http://schemas.microsoft.com/office/word/2010/wordprocessingShape" mc:Ignorable="w14 w15 w16se wp14">
   <w:abstractNum w:abstractNumId="0" w15:restartNumberingAfterBreak="0">
     <w:nsid w:val="43E03A69"/>
     <w:multiLevelType w:val="multilevel"/>
@@ -1640,7 +2471,10 @@
 </file>
 
 <file path=word/people.xml><?xml version="1.0" encoding="utf-8"?>
-<w15:people xmlns:wpc="http://schemas.microsoft.com/office/word/2010/wordprocessingCanvas" xmlns:cx="http://schemas.microsoft.com/office/drawing/2014/chartex" xmlns:cx1="http://schemas.microsoft.com/office/drawing/2015/9/8/chartex" xmlns:cx2="http://schemas.microsoft.com/office/drawing/2015/10/21/chartex" xmlns:cx3="http://schemas.microsoft.com/office/drawing/2016/5/9/chartex" xmlns:cx4="http://schemas.microsoft.com/office/drawing/2016/5/10/chartex" xmlns:cx5="http://schemas.microsoft.com/office/drawing/2016/5/11/chartex" xmlns:cx6="http://schemas.microsoft.com/office/drawing/2016/5/12/chartex" xmlns:cx7="http://schemas.microsoft.com/office/drawing/2016/5/13/chartex" xmlns:cx8="http://schemas.microsoft.com/office/drawing/2016/5/14/chartex" xmlns:mc="http://schemas.openxmlformats.org/markup-compatibility/2006" xmlns:aink="http://schemas.microsoft.com/office/drawing/2016/ink" xmlns:am3d="http://schemas.microsoft.com/office/drawing/2017/model3d" xmlns:o="urn:schemas-microsoft-com:office:office" xmlns:r="http://schemas.openxmlformats.org/officeDocument/2006/relationships" xmlns:m="http://schemas.openxmlformats.org/officeDocument/2006/math" xmlns:v="urn:schemas-microsoft-com:vml" xmlns:wp14="http://schemas.microsoft.com/office/word/2010/wordprocessingDrawing" xmlns:wp="http://schemas.openxmlformats.org/drawingml/2006/wordprocessingDrawing" xmlns:w10="urn:schemas-microsoft-com:office:word" xmlns:w="http://schemas.openxmlformats.org/wordprocessingml/2006/main" xmlns:w14="http://schemas.microsoft.com/office/word/2010/wordml" xmlns:w15="http://schemas.microsoft.com/office/word/2012/wordml" xmlns:w16cid="http://schemas.microsoft.com/office/word/2016/wordml/cid" xmlns:w16se="http://schemas.microsoft.com/office/word/2015/wordml/symex" xmlns:wpg="http://schemas.microsoft.com/office/word/2010/wordprocessingGroup" xmlns:wpi="http://schemas.microsoft.com/office/word/2010/wordprocessingInk" xmlns:wne="http://schemas.microsoft.com/office/word/2006/wordml" xmlns:wps="http://schemas.microsoft.com/office/word/2010/wordprocessingShape" mc:Ignorable="w14 w15 w16se w16cid wp14">
+<w15:people xmlns:wpc="http://schemas.microsoft.com/office/word/2010/wordprocessingCanvas" xmlns:cx="http://schemas.microsoft.com/office/drawing/2014/chartex" xmlns:cx1="http://schemas.microsoft.com/office/drawing/2015/9/8/chartex" xmlns:mc="http://schemas.openxmlformats.org/markup-compatibility/2006" xmlns:o="urn:schemas-microsoft-com:office:office" xmlns:r="http://schemas.openxmlformats.org/officeDocument/2006/relationships" xmlns:m="http://schemas.openxmlformats.org/officeDocument/2006/math" xmlns:v="urn:schemas-microsoft-com:vml" xmlns:wp14="http://schemas.microsoft.com/office/word/2010/wordprocessingDrawing" xmlns:wp="http://schemas.openxmlformats.org/drawingml/2006/wordprocessingDrawing" xmlns:w10="urn:schemas-microsoft-com:office:word" xmlns:w="http://schemas.openxmlformats.org/wordprocessingml/2006/main" xmlns:w14="http://schemas.microsoft.com/office/word/2010/wordml" xmlns:w15="http://schemas.microsoft.com/office/word/2012/wordml" xmlns:w16se="http://schemas.microsoft.com/office/word/2015/wordml/symex" xmlns:wpg="http://schemas.microsoft.com/office/word/2010/wordprocessingGroup" xmlns:wpi="http://schemas.microsoft.com/office/word/2010/wordprocessingInk" xmlns:wne="http://schemas.microsoft.com/office/word/2006/wordml" xmlns:wps="http://schemas.microsoft.com/office/word/2010/wordprocessingShape" mc:Ignorable="w14 w15 w16se wp14">
+  <w15:person w15:author="Windows User">
+    <w15:presenceInfo w15:providerId="None" w15:userId="Windows User"/>
+  </w15:person>
   <w15:person w15:author="Erin Buchanan">
     <w15:presenceInfo w15:providerId="AD" w15:userId="S::ebuchanan@harrisburgu.edu::a202a620-6e05-42b1-a3fc-fcfad0b42cdc"/>
   </w15:person>
@@ -1651,7 +2485,7 @@
 </file>
 
 <file path=word/styles.xml><?xml version="1.0" encoding="utf-8"?>
-<w:styles xmlns:mc="http://schemas.openxmlformats.org/markup-compatibility/2006" xmlns:r="http://schemas.openxmlformats.org/officeDocument/2006/relationships" xmlns:w="http://schemas.openxmlformats.org/wordprocessingml/2006/main" xmlns:w14="http://schemas.microsoft.com/office/word/2010/wordml" xmlns:w15="http://schemas.microsoft.com/office/word/2012/wordml" xmlns:w16cid="http://schemas.microsoft.com/office/word/2016/wordml/cid" xmlns:w16se="http://schemas.microsoft.com/office/word/2015/wordml/symex" mc:Ignorable="w14 w15 w16se w16cid">
+<w:styles xmlns:mc="http://schemas.openxmlformats.org/markup-compatibility/2006" xmlns:r="http://schemas.openxmlformats.org/officeDocument/2006/relationships" xmlns:w="http://schemas.openxmlformats.org/wordprocessingml/2006/main" xmlns:w14="http://schemas.microsoft.com/office/word/2010/wordml" xmlns:w15="http://schemas.microsoft.com/office/word/2012/wordml" xmlns:w16se="http://schemas.microsoft.com/office/word/2015/wordml/symex" mc:Ignorable="w14 w15 w16se">
   <w:docDefaults>
     <w:rPrDefault>
       <w:rPr>
@@ -1667,7 +2501,7 @@
       </w:pPr>
     </w:pPrDefault>
   </w:docDefaults>
-  <w:latentStyles w:defLockedState="0" w:defUIPriority="99" w:defSemiHidden="0" w:defUnhideWhenUsed="0" w:defQFormat="0" w:count="376">
+  <w:latentStyles w:defLockedState="0" w:defUIPriority="99" w:defSemiHidden="0" w:defUnhideWhenUsed="0" w:defQFormat="0" w:count="371">
     <w:lsdException w:name="Normal" w:uiPriority="0" w:qFormat="1"/>
     <w:lsdException w:name="heading 1" w:uiPriority="9" w:qFormat="1"/>
     <w:lsdException w:name="heading 2" w:semiHidden="1" w:uiPriority="9" w:unhideWhenUsed="1" w:qFormat="1"/>
@@ -1773,6 +2607,7 @@
     <w:lsdException w:name="HTML Sample" w:semiHidden="1" w:unhideWhenUsed="1"/>
     <w:lsdException w:name="HTML Typewriter" w:semiHidden="1" w:unhideWhenUsed="1"/>
     <w:lsdException w:name="HTML Variable" w:semiHidden="1" w:unhideWhenUsed="1"/>
+    <w:lsdException w:name="Normal Table" w:semiHidden="1" w:unhideWhenUsed="1"/>
     <w:lsdException w:name="annotation subject" w:semiHidden="1" w:unhideWhenUsed="1"/>
     <w:lsdException w:name="No List" w:semiHidden="1" w:unhideWhenUsed="1"/>
     <w:lsdException w:name="Outline List 1" w:semiHidden="1" w:unhideWhenUsed="1"/>
@@ -1819,8 +2654,10 @@
     <w:lsdException w:name="Table Subtle 2" w:semiHidden="1" w:unhideWhenUsed="1"/>
     <w:lsdException w:name="Table Web 1" w:semiHidden="1" w:unhideWhenUsed="1"/>
     <w:lsdException w:name="Table Web 2" w:semiHidden="1" w:unhideWhenUsed="1"/>
+    <w:lsdException w:name="Table Web 3" w:semiHidden="1" w:unhideWhenUsed="1"/>
     <w:lsdException w:name="Balloon Text" w:semiHidden="1" w:unhideWhenUsed="1"/>
     <w:lsdException w:name="Table Grid" w:uiPriority="39"/>
+    <w:lsdException w:name="Table Theme" w:semiHidden="1" w:unhideWhenUsed="1"/>
     <w:lsdException w:name="Placeholder Text" w:semiHidden="1"/>
     <w:lsdException w:name="No Spacing" w:uiPriority="1" w:qFormat="1"/>
     <w:lsdException w:name="Light Shading" w:uiPriority="60"/>
@@ -2036,11 +2873,6 @@
     <w:lsdException w:name="List Table 5 Dark Accent 6" w:uiPriority="50"/>
     <w:lsdException w:name="List Table 6 Colorful Accent 6" w:uiPriority="51"/>
     <w:lsdException w:name="List Table 7 Colorful Accent 6" w:uiPriority="52"/>
-    <w:lsdException w:name="Mention" w:semiHidden="1" w:unhideWhenUsed="1"/>
-    <w:lsdException w:name="Smart Hyperlink" w:semiHidden="1" w:unhideWhenUsed="1"/>
-    <w:lsdException w:name="Hashtag" w:semiHidden="1" w:unhideWhenUsed="1"/>
-    <w:lsdException w:name="Unresolved Mention" w:semiHidden="1" w:unhideWhenUsed="1"/>
-    <w:lsdException w:name="Smart Link" w:semiHidden="1" w:unhideWhenUsed="1"/>
   </w:latentStyles>
   <w:style w:type="paragraph" w:default="1" w:styleId="Normal">
     <w:name w:val="Normal"/>
@@ -2182,7 +3014,7 @@
       <w:szCs w:val="18"/>
     </w:rPr>
   </w:style>
-  <w:style w:type="character" w:styleId="UnresolvedMention">
+  <w:style w:type="character" w:customStyle="1" w:styleId="UnresolvedMention">
     <w:name w:val="Unresolved Mention"/>
     <w:basedOn w:val="DefaultParagraphFont"/>
     <w:uiPriority w:val="99"/>

</xml_diff>